<commit_message>
updated challenge 2 for spring2023
</commit_message>
<xml_diff>
--- a/challenges/challenge2_electronics_basics/Challenge 2 Electronics Basics.docx
+++ b/challenges/challenge2_electronics_basics/Challenge 2 Electronics Basics.docx
@@ -1,6 +1,6 @@
 
 <file path=word/document.xml><?xml version="1.0" encoding="utf-8"?>
-<w:document xmlns:wpc="http://schemas.microsoft.com/office/word/2010/wordprocessingCanvas" xmlns:cx="http://schemas.microsoft.com/office/drawing/2014/chartex" xmlns:cx1="http://schemas.microsoft.com/office/drawing/2015/9/8/chartex" xmlns:cx2="http://schemas.microsoft.com/office/drawing/2015/10/21/chartex" xmlns:cx3="http://schemas.microsoft.com/office/drawing/2016/5/9/chartex" xmlns:cx4="http://schemas.microsoft.com/office/drawing/2016/5/10/chartex" xmlns:cx5="http://schemas.microsoft.com/office/drawing/2016/5/11/chartex" xmlns:cx6="http://schemas.microsoft.com/office/drawing/2016/5/12/chartex" xmlns:cx7="http://schemas.microsoft.com/office/drawing/2016/5/13/chartex" xmlns:cx8="http://schemas.microsoft.com/office/drawing/2016/5/14/chartex" xmlns:mc="http://schemas.openxmlformats.org/markup-compatibility/2006" xmlns:aink="http://schemas.microsoft.com/office/drawing/2016/ink" xmlns:am3d="http://schemas.microsoft.com/office/drawing/2017/model3d" xmlns:o="urn:schemas-microsoft-com:office:office" xmlns:r="http://schemas.openxmlformats.org/officeDocument/2006/relationships" xmlns:m="http://schemas.openxmlformats.org/officeDocument/2006/math" xmlns:v="urn:schemas-microsoft-com:vml" xmlns:wp14="http://schemas.microsoft.com/office/word/2010/wordprocessingDrawing" xmlns:wp="http://schemas.openxmlformats.org/drawingml/2006/wordprocessingDrawing" xmlns:w10="urn:schemas-microsoft-com:office:word" xmlns:w="http://schemas.openxmlformats.org/wordprocessingml/2006/main" xmlns:w14="http://schemas.microsoft.com/office/word/2010/wordml" xmlns:w15="http://schemas.microsoft.com/office/word/2012/wordml" xmlns:w16cid="http://schemas.microsoft.com/office/word/2016/wordml/cid" xmlns:w16se="http://schemas.microsoft.com/office/word/2015/wordml/symex" xmlns:wpg="http://schemas.microsoft.com/office/word/2010/wordprocessingGroup" xmlns:wpi="http://schemas.microsoft.com/office/word/2010/wordprocessingInk" xmlns:wne="http://schemas.microsoft.com/office/word/2006/wordml" xmlns:wps="http://schemas.microsoft.com/office/word/2010/wordprocessingShape" xmlns:a="http://schemas.openxmlformats.org/drawingml/2006/main" xmlns:pic="http://schemas.openxmlformats.org/drawingml/2006/picture" xmlns:a14="http://schemas.microsoft.com/office/drawing/2010/main" mc:Ignorable="w14 w15 w16se w16cid wp14">
+<w:document xmlns:wpc="http://schemas.microsoft.com/office/word/2010/wordprocessingCanvas" xmlns:cx="http://schemas.microsoft.com/office/drawing/2014/chartex" xmlns:cx1="http://schemas.microsoft.com/office/drawing/2015/9/8/chartex" xmlns:cx2="http://schemas.microsoft.com/office/drawing/2015/10/21/chartex" xmlns:cx3="http://schemas.microsoft.com/office/drawing/2016/5/9/chartex" xmlns:cx4="http://schemas.microsoft.com/office/drawing/2016/5/10/chartex" xmlns:cx5="http://schemas.microsoft.com/office/drawing/2016/5/11/chartex" xmlns:cx6="http://schemas.microsoft.com/office/drawing/2016/5/12/chartex" xmlns:cx7="http://schemas.microsoft.com/office/drawing/2016/5/13/chartex" xmlns:cx8="http://schemas.microsoft.com/office/drawing/2016/5/14/chartex" xmlns:mc="http://schemas.openxmlformats.org/markup-compatibility/2006" xmlns:aink="http://schemas.microsoft.com/office/drawing/2016/ink" xmlns:am3d="http://schemas.microsoft.com/office/drawing/2017/model3d" xmlns:o="urn:schemas-microsoft-com:office:office" xmlns:r="http://schemas.openxmlformats.org/officeDocument/2006/relationships" xmlns:m="http://schemas.openxmlformats.org/officeDocument/2006/math" xmlns:v="urn:schemas-microsoft-com:vml" xmlns:wp14="http://schemas.microsoft.com/office/word/2010/wordprocessingDrawing" xmlns:wp="http://schemas.openxmlformats.org/drawingml/2006/wordprocessingDrawing" xmlns:w10="urn:schemas-microsoft-com:office:word" xmlns:w="http://schemas.openxmlformats.org/wordprocessingml/2006/main" xmlns:w14="http://schemas.microsoft.com/office/word/2010/wordml" xmlns:w15="http://schemas.microsoft.com/office/word/2012/wordml" xmlns:w16cid="http://schemas.microsoft.com/office/word/2016/wordml/cid" xmlns:w16se="http://schemas.microsoft.com/office/word/2015/wordml/symex" xmlns:wpg="http://schemas.microsoft.com/office/word/2010/wordprocessingGroup" xmlns:wpi="http://schemas.microsoft.com/office/word/2010/wordprocessingInk" xmlns:wne="http://schemas.microsoft.com/office/word/2006/wordml" xmlns:wps="http://schemas.microsoft.com/office/word/2010/wordprocessingShape" mc:Ignorable="w14 w15 w16se w16cid wp14">
   <w:body>
     <w:p>
       <w:r>
@@ -115,13 +115,21 @@
         <w:t xml:space="preserve"> </w:t>
       </w:r>
       <w:r>
-        <w:t>Read the files provided on iL</w:t>
+        <w:t xml:space="preserve">Read the files provided on </w:t>
+      </w:r>
+      <w:proofErr w:type="spellStart"/>
+      <w:r>
+        <w:t>iL</w:t>
       </w:r>
       <w:r>
         <w:t>e</w:t>
       </w:r>
       <w:r>
-        <w:t xml:space="preserve">arn to ensure you are ready to take on the </w:t>
+        <w:t>arn</w:t>
+      </w:r>
+      <w:proofErr w:type="spellEnd"/>
+      <w:r>
+        <w:t xml:space="preserve"> to ensure you are ready to take on the </w:t>
       </w:r>
       <w:r>
         <w:t>L</w:t>
@@ -302,1301 +310,60 @@
         <w:pStyle w:val="ListParagraph"/>
         <w:ind w:left="0"/>
       </w:pPr>
-      <w:r>
-        <w:rPr>
-          <w:noProof/>
-        </w:rPr>
-        <mc:AlternateContent>
-          <mc:Choice Requires="wpg">
-            <w:drawing>
-              <wp:anchor distT="0" distB="0" distL="114300" distR="114300" simplePos="0" relativeHeight="251658246" behindDoc="0" locked="0" layoutInCell="1" allowOverlap="1" wp14:anchorId="782D6D23" wp14:editId="586BBDFA">
-                <wp:simplePos x="0" y="0"/>
-                <wp:positionH relativeFrom="column">
-                  <wp:posOffset>447675</wp:posOffset>
-                </wp:positionH>
-                <wp:positionV relativeFrom="paragraph">
-                  <wp:posOffset>685165</wp:posOffset>
-                </wp:positionV>
-                <wp:extent cx="1333785" cy="1771440"/>
-                <wp:effectExtent l="57150" t="38100" r="57150" b="57785"/>
-                <wp:wrapNone/>
-                <wp:docPr id="39" name="Group 39"/>
-                <wp:cNvGraphicFramePr/>
-                <a:graphic xmlns:a="http://schemas.openxmlformats.org/drawingml/2006/main">
-                  <a:graphicData uri="http://schemas.microsoft.com/office/word/2010/wordprocessingGroup">
-                    <wpg:wgp>
-                      <wpg:cNvGrpSpPr/>
-                      <wpg:grpSpPr>
-                        <a:xfrm>
-                          <a:off x="0" y="0"/>
-                          <a:ext cx="1333785" cy="1771440"/>
-                          <a:chOff x="0" y="0"/>
-                          <a:chExt cx="1333785" cy="1771440"/>
-                        </a:xfrm>
-                      </wpg:grpSpPr>
-                      <w14:contentPart bwMode="auto" r:id="rId10">
-                        <w14:nvContentPartPr>
-                          <w14:cNvPr id="28" name="Ink 28"/>
-                          <w14:cNvContentPartPr/>
-                        </w14:nvContentPartPr>
-                        <w14:xfrm>
-                          <a:off x="762000" y="0"/>
-                          <a:ext cx="98640" cy="91440"/>
-                        </w14:xfrm>
-                      </w14:contentPart>
-                      <w14:contentPart bwMode="auto" r:id="rId11">
-                        <w14:nvContentPartPr>
-                          <w14:cNvPr id="29" name="Ink 29"/>
-                          <w14:cNvContentPartPr/>
-                        </w14:nvContentPartPr>
-                        <w14:xfrm>
-                          <a:off x="1266825" y="447675"/>
-                          <a:ext cx="66960" cy="144360"/>
-                        </w14:xfrm>
-                      </w14:contentPart>
-                      <w14:contentPart bwMode="auto" r:id="rId12">
-                        <w14:nvContentPartPr>
-                          <w14:cNvPr id="30" name="Ink 30"/>
-                          <w14:cNvContentPartPr/>
-                        </w14:nvContentPartPr>
-                        <w14:xfrm>
-                          <a:off x="0" y="1676400"/>
-                          <a:ext cx="81000" cy="95040"/>
-                        </w14:xfrm>
-                      </w14:contentPart>
-                    </wpg:wgp>
-                  </a:graphicData>
-                </a:graphic>
-              </wp:anchor>
-            </w:drawing>
-          </mc:Choice>
-          <mc:Fallback>
-            <w:pict w14:anchorId="4FC632D1">
-              <v:group id="Group 39" style="position:absolute;margin-left:35.25pt;margin-top:53.95pt;width:105pt;height:139.5pt;z-index:251658246" coordsize="13337,17714" o:spid="_x0000_s1026" w14:anchorId="1F2AEE36" o:gfxdata="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">
-                <v:shapetype id="_x0000_t75" coordsize="21600,21600" filled="f" stroked="f" o:spt="75" o:preferrelative="t" path="m@4@5l@4@11@9@11@9@5xe">
-                  <v:stroke joinstyle="miter"/>
-                  <v:formulas>
-                    <v:f eqn="if lineDrawn pixelLineWidth 0"/>
-                    <v:f eqn="sum @0 1 0"/>
-                    <v:f eqn="sum 0 0 @1"/>
-                    <v:f eqn="prod @2 1 2"/>
-                    <v:f eqn="prod @3 21600 pixelWidth"/>
-                    <v:f eqn="prod @3 21600 pixelHeight"/>
-                    <v:f eqn="sum @0 0 1"/>
-                    <v:f eqn="prod @6 1 2"/>
-                    <v:f eqn="prod @7 21600 pixelWidth"/>
-                    <v:f eqn="sum @8 21600 0"/>
-                    <v:f eqn="prod @7 21600 pixelHeight"/>
-                    <v:f eqn="sum @10 21600 0"/>
-                  </v:formulas>
-                  <v:path gradientshapeok="t" o:connecttype="rect" o:extrusionok="f"/>
-                  <o:lock v:ext="edit" aspectratio="t"/>
-                </v:shapetype>
-                <v:shape id="Ink 28" style="position:absolute;left:7464;top:-154;width:1294;height:1219;visibility:visible;mso-wrap-style:square" o:spid="_x0000_s1027" type="#_x0000_t75" o:gfxdata="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">
-                  <v:imagedata o:title="" r:id="rId13"/>
-                </v:shape>
-                <v:shape id="Ink 29" style="position:absolute;left:12512;top:4321;width:977;height:1750;visibility:visible;mso-wrap-style:square" o:spid="_x0000_s1028" type="#_x0000_t75" o:gfxdata="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">
-                  <v:imagedata o:title="" r:id="rId14"/>
-                </v:shape>
-                <v:shape id="Ink 30" style="position:absolute;left:-155;top:16608;width:1116;height:1258;visibility:visible;mso-wrap-style:square" o:spid="_x0000_s1029" type="#_x0000_t75" o:gfxdata="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">
-                  <v:imagedata o:title="" r:id="rId15"/>
-                </v:shape>
-              </v:group>
-            </w:pict>
-          </mc:Fallback>
-        </mc:AlternateContent>
-      </w:r>
-      <w:r>
-        <w:rPr>
-          <w:noProof/>
-        </w:rPr>
-        <mc:AlternateContent>
-          <mc:Choice Requires="wpi">
-            <w:drawing>
-              <wp:anchor distT="0" distB="0" distL="114300" distR="114300" simplePos="0" relativeHeight="251657217" behindDoc="0" locked="0" layoutInCell="1" allowOverlap="1" wp14:anchorId="24FA0389" wp14:editId="510D2BB9">
-                <wp:simplePos x="0" y="0"/>
-                <wp:positionH relativeFrom="column">
-                  <wp:posOffset>1073111</wp:posOffset>
-                </wp:positionH>
-                <wp:positionV relativeFrom="paragraph">
-                  <wp:posOffset>781050</wp:posOffset>
-                </wp:positionV>
-                <wp:extent cx="49320" cy="38880"/>
-                <wp:effectExtent l="38100" t="38100" r="40005" b="37465"/>
-                <wp:wrapNone/>
-                <wp:docPr id="25" name="Ink 25"/>
-                <wp:cNvGraphicFramePr/>
-                <a:graphic xmlns:a="http://schemas.openxmlformats.org/drawingml/2006/main">
-                  <a:graphicData uri="http://schemas.microsoft.com/office/word/2010/wordprocessingInk">
-                    <w14:contentPart bwMode="auto" r:id="rId16">
-                      <w14:nvContentPartPr>
-                        <w14:cNvContentPartPr/>
-                      </w14:nvContentPartPr>
-                      <w14:xfrm>
-                        <a:off x="0" y="0"/>
-                        <a:ext cx="49320" cy="38880"/>
-                      </w14:xfrm>
-                    </w14:contentPart>
-                  </a:graphicData>
-                </a:graphic>
-              </wp:anchor>
-            </w:drawing>
-          </mc:Choice>
-          <mc:Fallback>
-            <w:pict w14:anchorId="61D6B931">
-              <v:shape id="Ink 25" style="position:absolute;margin-left:83.25pt;margin-top:60.3pt;width:6.35pt;height:5.45pt;z-index:251657217;visibility:visible;mso-wrap-style:square;mso-wrap-distance-left:9pt;mso-wrap-distance-top:0;mso-wrap-distance-right:9pt;mso-wrap-distance-bottom:0;mso-position-horizontal:absolute;mso-position-horizontal-relative:text;mso-position-vertical:absolute;mso-position-vertical-relative:text" o:spid="_x0000_s1026" type="#_x0000_t75" o:gfxdata="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" w14:anchorId="75D2569E">
-                <v:imagedata o:title="" r:id="rId17"/>
-              </v:shape>
-            </w:pict>
-          </mc:Fallback>
-        </mc:AlternateContent>
-      </w:r>
-      <w:r>
-        <w:rPr>
-          <w:noProof/>
-        </w:rPr>
-        <mc:AlternateContent>
-          <mc:Choice Requires="wpi">
-            <w:drawing>
-              <wp:anchor distT="0" distB="0" distL="114300" distR="114300" simplePos="0" relativeHeight="251657218" behindDoc="0" locked="0" layoutInCell="1" allowOverlap="1" wp14:anchorId="250BCB36" wp14:editId="5BBDF7FC">
-                <wp:simplePos x="0" y="0"/>
-                <wp:positionH relativeFrom="column">
-                  <wp:posOffset>1090930</wp:posOffset>
-                </wp:positionH>
-                <wp:positionV relativeFrom="paragraph">
-                  <wp:posOffset>1570355</wp:posOffset>
-                </wp:positionV>
-                <wp:extent cx="49320" cy="46080"/>
-                <wp:effectExtent l="38100" t="38100" r="27305" b="43180"/>
-                <wp:wrapNone/>
-                <wp:docPr id="26" name="Ink 26"/>
-                <wp:cNvGraphicFramePr/>
-                <a:graphic xmlns:a="http://schemas.openxmlformats.org/drawingml/2006/main">
-                  <a:graphicData uri="http://schemas.microsoft.com/office/word/2010/wordprocessingInk">
-                    <w14:contentPart bwMode="auto" r:id="rId18">
-                      <w14:nvContentPartPr>
-                        <w14:cNvContentPartPr/>
-                      </w14:nvContentPartPr>
-                      <w14:xfrm>
-                        <a:off x="0" y="0"/>
-                        <a:ext cx="49320" cy="46080"/>
-                      </w14:xfrm>
-                    </w14:contentPart>
-                  </a:graphicData>
-                </a:graphic>
-              </wp:anchor>
-            </w:drawing>
-          </mc:Choice>
-          <mc:Fallback>
-            <w:pict w14:anchorId="66F86374">
-              <v:shape id="Ink 26" style="position:absolute;margin-left:84.65pt;margin-top:122.4pt;width:6.35pt;height:6.1pt;z-index:251657218;visibility:visible;mso-wrap-style:square;mso-wrap-distance-left:9pt;mso-wrap-distance-top:0;mso-wrap-distance-right:9pt;mso-wrap-distance-bottom:0;mso-position-horizontal:absolute;mso-position-horizontal-relative:text;mso-position-vertical:absolute;mso-position-vertical-relative:text" o:spid="_x0000_s1026" type="#_x0000_t75" o:gfxdata="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" w14:anchorId="63AF5126">
-                <v:imagedata o:title="" r:id="rId19"/>
-              </v:shape>
-            </w:pict>
-          </mc:Fallback>
-        </mc:AlternateContent>
-      </w:r>
-      <w:r>
-        <w:rPr>
-          <w:noProof/>
-        </w:rPr>
-        <mc:AlternateContent>
-          <mc:Choice Requires="wpi">
-            <w:drawing>
-              <wp:anchor distT="0" distB="0" distL="114300" distR="114300" simplePos="0" relativeHeight="251657219" behindDoc="0" locked="0" layoutInCell="1" allowOverlap="1" wp14:anchorId="52587E96" wp14:editId="21DF74DC">
-                <wp:simplePos x="0" y="0"/>
-                <wp:positionH relativeFrom="column">
-                  <wp:posOffset>449580</wp:posOffset>
-                </wp:positionH>
-                <wp:positionV relativeFrom="paragraph">
-                  <wp:posOffset>2265680</wp:posOffset>
-                </wp:positionV>
-                <wp:extent cx="42480" cy="49320"/>
-                <wp:effectExtent l="38100" t="38100" r="34290" b="40005"/>
-                <wp:wrapNone/>
-                <wp:docPr id="27" name="Ink 27"/>
-                <wp:cNvGraphicFramePr/>
-                <a:graphic xmlns:a="http://schemas.openxmlformats.org/drawingml/2006/main">
-                  <a:graphicData uri="http://schemas.microsoft.com/office/word/2010/wordprocessingInk">
-                    <w14:contentPart bwMode="auto" r:id="rId20">
-                      <w14:nvContentPartPr>
-                        <w14:cNvContentPartPr/>
-                      </w14:nvContentPartPr>
-                      <w14:xfrm>
-                        <a:off x="0" y="0"/>
-                        <a:ext cx="42480" cy="49320"/>
-                      </w14:xfrm>
-                    </w14:contentPart>
-                  </a:graphicData>
-                </a:graphic>
-              </wp:anchor>
-            </w:drawing>
-          </mc:Choice>
-          <mc:Fallback>
-            <w:pict w14:anchorId="21997449">
-              <v:shape id="Ink 27" style="position:absolute;margin-left:34.15pt;margin-top:177.15pt;width:5.85pt;height:6.35pt;z-index:251657219;visibility:visible;mso-wrap-style:square;mso-wrap-distance-left:9pt;mso-wrap-distance-top:0;mso-wrap-distance-right:9pt;mso-wrap-distance-bottom:0;mso-position-horizontal:absolute;mso-position-horizontal-relative:text;mso-position-vertical:absolute;mso-position-vertical-relative:text" o:spid="_x0000_s1026" type="#_x0000_t75" o:gfxdata="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" w14:anchorId="0F367611">
-                <v:imagedata o:title="" r:id="rId21"/>
-              </v:shape>
-            </w:pict>
-          </mc:Fallback>
-        </mc:AlternateContent>
-      </w:r>
-      <w:r>
-        <w:rPr>
-          <w:noProof/>
-        </w:rPr>
-        <mc:AlternateContent>
-          <mc:Choice Requires="wpg">
-            <w:drawing>
-              <wp:anchor distT="0" distB="0" distL="0" distR="0" simplePos="0" relativeHeight="251657216" behindDoc="0" locked="0" layoutInCell="0" allowOverlap="1" wp14:anchorId="66A465F0" wp14:editId="1492EE7F">
-                <wp:simplePos x="0" y="0"/>
-                <wp:positionH relativeFrom="page">
-                  <wp:posOffset>914400</wp:posOffset>
-                </wp:positionH>
-                <wp:positionV relativeFrom="paragraph">
-                  <wp:posOffset>366395</wp:posOffset>
-                </wp:positionV>
-                <wp:extent cx="2236470" cy="2025650"/>
-                <wp:effectExtent l="0" t="0" r="11430" b="6350"/>
-                <wp:wrapTopAndBottom/>
-                <wp:docPr id="2" name="Group 2"/>
-                <wp:cNvGraphicFramePr>
-                  <a:graphicFrameLocks xmlns:a="http://schemas.openxmlformats.org/drawingml/2006/main"/>
-                </wp:cNvGraphicFramePr>
-                <a:graphic xmlns:a="http://schemas.openxmlformats.org/drawingml/2006/main">
-                  <a:graphicData uri="http://schemas.microsoft.com/office/word/2010/wordprocessingGroup">
-                    <wpg:wgp>
-                      <wpg:cNvGrpSpPr>
-                        <a:grpSpLocks/>
-                      </wpg:cNvGrpSpPr>
-                      <wpg:grpSpPr bwMode="auto">
-                        <a:xfrm>
-                          <a:off x="0" y="0"/>
-                          <a:ext cx="2242222" cy="2025650"/>
-                          <a:chOff x="1548" y="201"/>
-                          <a:chExt cx="2729" cy="1646"/>
-                        </a:xfrm>
-                      </wpg:grpSpPr>
-                      <pic:pic xmlns:pic="http://schemas.openxmlformats.org/drawingml/2006/picture">
-                        <pic:nvPicPr>
-                          <pic:cNvPr id="3" name="Picture 3"/>
-                          <pic:cNvPicPr>
-                            <a:picLocks noChangeAspect="1" noChangeArrowheads="1"/>
-                          </pic:cNvPicPr>
-                        </pic:nvPicPr>
-                        <pic:blipFill>
-                          <a:blip r:embed="rId22">
-                            <a:extLst>
-                              <a:ext uri="{28A0092B-C50C-407E-A947-70E740481C1C}">
-                                <a14:useLocalDpi xmlns:a14="http://schemas.microsoft.com/office/drawing/2010/main" val="0"/>
-                              </a:ext>
-                            </a:extLst>
-                          </a:blip>
-                          <a:srcRect/>
-                          <a:stretch>
-                            <a:fillRect/>
-                          </a:stretch>
-                        </pic:blipFill>
-                        <pic:spPr bwMode="auto">
-                          <a:xfrm>
-                            <a:off x="1548" y="201"/>
-                            <a:ext cx="2000" cy="1640"/>
-                          </a:xfrm>
-                          <a:prstGeom prst="rect">
-                            <a:avLst/>
-                          </a:prstGeom>
-                          <a:noFill/>
-                          <a:ln>
-                            <a:noFill/>
-                          </a:ln>
-                          <a:extLst>
-                            <a:ext uri="{909E8E84-426E-40DD-AFC4-6F175D3DCCD1}">
-                              <a14:hiddenFill xmlns:a14="http://schemas.microsoft.com/office/drawing/2010/main">
-                                <a:solidFill>
-                                  <a:srgbClr val="FFFFFF"/>
-                                </a:solidFill>
-                              </a14:hiddenFill>
-                            </a:ext>
-                            <a:ext uri="{91240B29-F687-4F45-9708-019B960494DF}">
-                              <a14:hiddenLine xmlns:a14="http://schemas.microsoft.com/office/drawing/2010/main" w="9525">
-                                <a:solidFill>
-                                  <a:srgbClr val="000000"/>
-                                </a:solidFill>
-                                <a:miter lim="800000"/>
-                                <a:headEnd/>
-                                <a:tailEnd/>
-                              </a14:hiddenLine>
-                            </a:ext>
-                          </a:extLst>
-                        </pic:spPr>
-                      </pic:pic>
-                      <pic:pic xmlns:pic="http://schemas.openxmlformats.org/drawingml/2006/picture">
-                        <pic:nvPicPr>
-                          <pic:cNvPr id="4" name="Picture 4"/>
-                          <pic:cNvPicPr>
-                            <a:picLocks noChangeAspect="1" noChangeArrowheads="1"/>
-                          </pic:cNvPicPr>
-                        </pic:nvPicPr>
-                        <pic:blipFill>
-                          <a:blip r:embed="rId23">
-                            <a:extLst>
-                              <a:ext uri="{28A0092B-C50C-407E-A947-70E740481C1C}">
-                                <a14:useLocalDpi xmlns:a14="http://schemas.microsoft.com/office/drawing/2010/main" val="0"/>
-                              </a:ext>
-                            </a:extLst>
-                          </a:blip>
-                          <a:srcRect/>
-                          <a:stretch>
-                            <a:fillRect/>
-                          </a:stretch>
-                        </pic:blipFill>
-                        <pic:spPr bwMode="auto">
-                          <a:xfrm>
-                            <a:off x="3377" y="784"/>
-                            <a:ext cx="900" cy="600"/>
-                          </a:xfrm>
-                          <a:prstGeom prst="rect">
-                            <a:avLst/>
-                          </a:prstGeom>
-                          <a:noFill/>
-                          <a:ln>
-                            <a:noFill/>
-                          </a:ln>
-                          <a:extLst>
-                            <a:ext uri="{909E8E84-426E-40DD-AFC4-6F175D3DCCD1}">
-                              <a14:hiddenFill xmlns:a14="http://schemas.microsoft.com/office/drawing/2010/main">
-                                <a:solidFill>
-                                  <a:srgbClr val="FFFFFF"/>
-                                </a:solidFill>
-                              </a14:hiddenFill>
-                            </a:ext>
-                            <a:ext uri="{91240B29-F687-4F45-9708-019B960494DF}">
-                              <a14:hiddenLine xmlns:a14="http://schemas.microsoft.com/office/drawing/2010/main" w="9525">
-                                <a:solidFill>
-                                  <a:srgbClr val="000000"/>
-                                </a:solidFill>
-                                <a:miter lim="800000"/>
-                                <a:headEnd/>
-                                <a:tailEnd/>
-                              </a14:hiddenLine>
-                            </a:ext>
-                          </a:extLst>
-                        </pic:spPr>
-                      </pic:pic>
-                      <wpg:grpSp>
-                        <wpg:cNvPr id="5" name="Group 5"/>
-                        <wpg:cNvGrpSpPr>
-                          <a:grpSpLocks/>
-                        </wpg:cNvGrpSpPr>
-                        <wpg:grpSpPr bwMode="auto">
-                          <a:xfrm>
-                            <a:off x="2918" y="909"/>
-                            <a:ext cx="638" cy="261"/>
-                            <a:chOff x="2918" y="909"/>
-                            <a:chExt cx="638" cy="261"/>
-                          </a:xfrm>
-                        </wpg:grpSpPr>
-                        <wps:wsp>
-                          <wps:cNvPr id="6" name="Freeform 6"/>
-                          <wps:cNvSpPr>
-                            <a:spLocks/>
-                          </wps:cNvSpPr>
-                          <wps:spPr bwMode="auto">
-                            <a:xfrm>
-                              <a:off x="2918" y="909"/>
-                              <a:ext cx="638" cy="261"/>
-                            </a:xfrm>
-                            <a:custGeom>
-                              <a:avLst/>
-                              <a:gdLst>
-                                <a:gd name="T0" fmla="*/ 105 w 638"/>
-                                <a:gd name="T1" fmla="*/ 112 h 261"/>
-                                <a:gd name="T2" fmla="*/ 100 w 638"/>
-                                <a:gd name="T3" fmla="*/ 112 h 261"/>
-                                <a:gd name="T4" fmla="*/ 98 w 638"/>
-                                <a:gd name="T5" fmla="*/ 115 h 261"/>
-                                <a:gd name="T6" fmla="*/ 0 w 638"/>
-                                <a:gd name="T7" fmla="*/ 231 h 261"/>
-                                <a:gd name="T8" fmla="*/ 153 w 638"/>
-                                <a:gd name="T9" fmla="*/ 260 h 261"/>
-                                <a:gd name="T10" fmla="*/ 157 w 638"/>
-                                <a:gd name="T11" fmla="*/ 257 h 261"/>
-                                <a:gd name="T12" fmla="*/ 158 w 638"/>
-                                <a:gd name="T13" fmla="*/ 249 h 261"/>
-                                <a:gd name="T14" fmla="*/ 156 w 638"/>
-                                <a:gd name="T15" fmla="*/ 246 h 261"/>
-                                <a:gd name="T16" fmla="*/ 91 w 638"/>
-                                <a:gd name="T17" fmla="*/ 233 h 261"/>
-                                <a:gd name="T18" fmla="*/ 16 w 638"/>
-                                <a:gd name="T19" fmla="*/ 233 h 261"/>
-                                <a:gd name="T20" fmla="*/ 11 w 638"/>
-                                <a:gd name="T21" fmla="*/ 219 h 261"/>
-                                <a:gd name="T22" fmla="*/ 37 w 638"/>
-                                <a:gd name="T23" fmla="*/ 210 h 261"/>
-                                <a:gd name="T24" fmla="*/ 109 w 638"/>
-                                <a:gd name="T25" fmla="*/ 125 h 261"/>
-                                <a:gd name="T26" fmla="*/ 112 w 638"/>
-                                <a:gd name="T27" fmla="*/ 122 h 261"/>
-                                <a:gd name="T28" fmla="*/ 112 w 638"/>
-                                <a:gd name="T29" fmla="*/ 117 h 261"/>
-                                <a:gd name="T30" fmla="*/ 108 w 638"/>
-                                <a:gd name="T31" fmla="*/ 114 h 261"/>
-                                <a:gd name="T32" fmla="*/ 105 w 638"/>
-                                <a:gd name="T33" fmla="*/ 112 h 261"/>
-                              </a:gdLst>
-                              <a:ahLst/>
-                              <a:cxnLst>
-                                <a:cxn ang="0">
-                                  <a:pos x="T0" y="T1"/>
-                                </a:cxn>
-                                <a:cxn ang="0">
-                                  <a:pos x="T2" y="T3"/>
-                                </a:cxn>
-                                <a:cxn ang="0">
-                                  <a:pos x="T4" y="T5"/>
-                                </a:cxn>
-                                <a:cxn ang="0">
-                                  <a:pos x="T6" y="T7"/>
-                                </a:cxn>
-                                <a:cxn ang="0">
-                                  <a:pos x="T8" y="T9"/>
-                                </a:cxn>
-                                <a:cxn ang="0">
-                                  <a:pos x="T10" y="T11"/>
-                                </a:cxn>
-                                <a:cxn ang="0">
-                                  <a:pos x="T12" y="T13"/>
-                                </a:cxn>
-                                <a:cxn ang="0">
-                                  <a:pos x="T14" y="T15"/>
-                                </a:cxn>
-                                <a:cxn ang="0">
-                                  <a:pos x="T16" y="T17"/>
-                                </a:cxn>
-                                <a:cxn ang="0">
-                                  <a:pos x="T18" y="T19"/>
-                                </a:cxn>
-                                <a:cxn ang="0">
-                                  <a:pos x="T20" y="T21"/>
-                                </a:cxn>
-                                <a:cxn ang="0">
-                                  <a:pos x="T22" y="T23"/>
-                                </a:cxn>
-                                <a:cxn ang="0">
-                                  <a:pos x="T24" y="T25"/>
-                                </a:cxn>
-                                <a:cxn ang="0">
-                                  <a:pos x="T26" y="T27"/>
-                                </a:cxn>
-                                <a:cxn ang="0">
-                                  <a:pos x="T28" y="T29"/>
-                                </a:cxn>
-                                <a:cxn ang="0">
-                                  <a:pos x="T30" y="T31"/>
-                                </a:cxn>
-                                <a:cxn ang="0">
-                                  <a:pos x="T32" y="T33"/>
-                                </a:cxn>
-                              </a:cxnLst>
-                              <a:rect l="0" t="0" r="r" b="b"/>
-                              <a:pathLst>
-                                <a:path w="638" h="261">
-                                  <a:moveTo>
-                                    <a:pt x="105" y="112"/>
-                                  </a:moveTo>
-                                  <a:lnTo>
-                                    <a:pt x="100" y="112"/>
-                                  </a:lnTo>
-                                  <a:lnTo>
-                                    <a:pt x="98" y="115"/>
-                                  </a:lnTo>
-                                  <a:lnTo>
-                                    <a:pt x="0" y="231"/>
-                                  </a:lnTo>
-                                  <a:lnTo>
-                                    <a:pt x="153" y="260"/>
-                                  </a:lnTo>
-                                  <a:lnTo>
-                                    <a:pt x="157" y="257"/>
-                                  </a:lnTo>
-                                  <a:lnTo>
-                                    <a:pt x="158" y="249"/>
-                                  </a:lnTo>
-                                  <a:lnTo>
-                                    <a:pt x="156" y="246"/>
-                                  </a:lnTo>
-                                  <a:lnTo>
-                                    <a:pt x="91" y="233"/>
-                                  </a:lnTo>
-                                  <a:lnTo>
-                                    <a:pt x="16" y="233"/>
-                                  </a:lnTo>
-                                  <a:lnTo>
-                                    <a:pt x="11" y="219"/>
-                                  </a:lnTo>
-                                  <a:lnTo>
-                                    <a:pt x="37" y="210"/>
-                                  </a:lnTo>
-                                  <a:lnTo>
-                                    <a:pt x="109" y="125"/>
-                                  </a:lnTo>
-                                  <a:lnTo>
-                                    <a:pt x="112" y="122"/>
-                                  </a:lnTo>
-                                  <a:lnTo>
-                                    <a:pt x="112" y="117"/>
-                                  </a:lnTo>
-                                  <a:lnTo>
-                                    <a:pt x="108" y="114"/>
-                                  </a:lnTo>
-                                  <a:lnTo>
-                                    <a:pt x="105" y="112"/>
-                                  </a:lnTo>
-                                  <a:close/>
-                                </a:path>
-                              </a:pathLst>
-                            </a:custGeom>
-                            <a:solidFill>
-                              <a:srgbClr val="000000"/>
-                            </a:solidFill>
-                            <a:ln>
-                              <a:noFill/>
-                            </a:ln>
-                            <a:extLst>
-                              <a:ext uri="{91240B29-F687-4F45-9708-019B960494DF}">
-                                <a14:hiddenLine xmlns:a14="http://schemas.microsoft.com/office/drawing/2010/main" w="9525">
-                                  <a:solidFill>
-                                    <a:srgbClr val="000000"/>
-                                  </a:solidFill>
-                                  <a:round/>
-                                  <a:headEnd/>
-                                  <a:tailEnd/>
-                                </a14:hiddenLine>
-                              </a:ext>
-                            </a:extLst>
-                          </wps:spPr>
-                          <wps:bodyPr rot="0" vert="horz" wrap="square" lIns="91440" tIns="45720" rIns="91440" bIns="45720" anchor="t" anchorCtr="0" upright="1">
-                            <a:noAutofit/>
-                          </wps:bodyPr>
-                        </wps:wsp>
-                        <wps:wsp>
-                          <wps:cNvPr id="7" name="Freeform 7"/>
-                          <wps:cNvSpPr>
-                            <a:spLocks/>
-                          </wps:cNvSpPr>
-                          <wps:spPr bwMode="auto">
-                            <a:xfrm>
-                              <a:off x="2918" y="909"/>
-                              <a:ext cx="638" cy="261"/>
-                            </a:xfrm>
-                            <a:custGeom>
-                              <a:avLst/>
-                              <a:gdLst>
-                                <a:gd name="T0" fmla="*/ 37 w 638"/>
-                                <a:gd name="T1" fmla="*/ 210 h 261"/>
-                                <a:gd name="T2" fmla="*/ 11 w 638"/>
-                                <a:gd name="T3" fmla="*/ 219 h 261"/>
-                                <a:gd name="T4" fmla="*/ 16 w 638"/>
-                                <a:gd name="T5" fmla="*/ 233 h 261"/>
-                                <a:gd name="T6" fmla="*/ 22 w 638"/>
-                                <a:gd name="T7" fmla="*/ 231 h 261"/>
-                                <a:gd name="T8" fmla="*/ 19 w 638"/>
-                                <a:gd name="T9" fmla="*/ 231 h 261"/>
-                                <a:gd name="T10" fmla="*/ 15 w 638"/>
-                                <a:gd name="T11" fmla="*/ 219 h 261"/>
-                                <a:gd name="T12" fmla="*/ 30 w 638"/>
-                                <a:gd name="T13" fmla="*/ 219 h 261"/>
-                                <a:gd name="T14" fmla="*/ 37 w 638"/>
-                                <a:gd name="T15" fmla="*/ 210 h 261"/>
-                              </a:gdLst>
-                              <a:ahLst/>
-                              <a:cxnLst>
-                                <a:cxn ang="0">
-                                  <a:pos x="T0" y="T1"/>
-                                </a:cxn>
-                                <a:cxn ang="0">
-                                  <a:pos x="T2" y="T3"/>
-                                </a:cxn>
-                                <a:cxn ang="0">
-                                  <a:pos x="T4" y="T5"/>
-                                </a:cxn>
-                                <a:cxn ang="0">
-                                  <a:pos x="T6" y="T7"/>
-                                </a:cxn>
-                                <a:cxn ang="0">
-                                  <a:pos x="T8" y="T9"/>
-                                </a:cxn>
-                                <a:cxn ang="0">
-                                  <a:pos x="T10" y="T11"/>
-                                </a:cxn>
-                                <a:cxn ang="0">
-                                  <a:pos x="T12" y="T13"/>
-                                </a:cxn>
-                                <a:cxn ang="0">
-                                  <a:pos x="T14" y="T15"/>
-                                </a:cxn>
-                              </a:cxnLst>
-                              <a:rect l="0" t="0" r="r" b="b"/>
-                              <a:pathLst>
-                                <a:path w="638" h="261">
-                                  <a:moveTo>
-                                    <a:pt x="37" y="210"/>
-                                  </a:moveTo>
-                                  <a:lnTo>
-                                    <a:pt x="11" y="219"/>
-                                  </a:lnTo>
-                                  <a:lnTo>
-                                    <a:pt x="16" y="233"/>
-                                  </a:lnTo>
-                                  <a:lnTo>
-                                    <a:pt x="22" y="231"/>
-                                  </a:lnTo>
-                                  <a:lnTo>
-                                    <a:pt x="19" y="231"/>
-                                  </a:lnTo>
-                                  <a:lnTo>
-                                    <a:pt x="15" y="219"/>
-                                  </a:lnTo>
-                                  <a:lnTo>
-                                    <a:pt x="30" y="219"/>
-                                  </a:lnTo>
-                                  <a:lnTo>
-                                    <a:pt x="37" y="210"/>
-                                  </a:lnTo>
-                                  <a:close/>
-                                </a:path>
-                              </a:pathLst>
-                            </a:custGeom>
-                            <a:solidFill>
-                              <a:srgbClr val="000000"/>
-                            </a:solidFill>
-                            <a:ln>
-                              <a:noFill/>
-                            </a:ln>
-                            <a:extLst>
-                              <a:ext uri="{91240B29-F687-4F45-9708-019B960494DF}">
-                                <a14:hiddenLine xmlns:a14="http://schemas.microsoft.com/office/drawing/2010/main" w="9525">
-                                  <a:solidFill>
-                                    <a:srgbClr val="000000"/>
-                                  </a:solidFill>
-                                  <a:round/>
-                                  <a:headEnd/>
-                                  <a:tailEnd/>
-                                </a14:hiddenLine>
-                              </a:ext>
-                            </a:extLst>
-                          </wps:spPr>
-                          <wps:bodyPr rot="0" vert="horz" wrap="square" lIns="91440" tIns="45720" rIns="91440" bIns="45720" anchor="t" anchorCtr="0" upright="1">
-                            <a:noAutofit/>
-                          </wps:bodyPr>
-                        </wps:wsp>
-                        <wps:wsp>
-                          <wps:cNvPr id="8" name="Freeform 8"/>
-                          <wps:cNvSpPr>
-                            <a:spLocks/>
-                          </wps:cNvSpPr>
-                          <wps:spPr bwMode="auto">
-                            <a:xfrm>
-                              <a:off x="2918" y="909"/>
-                              <a:ext cx="638" cy="261"/>
-                            </a:xfrm>
-                            <a:custGeom>
-                              <a:avLst/>
-                              <a:gdLst>
-                                <a:gd name="T0" fmla="*/ 42 w 638"/>
-                                <a:gd name="T1" fmla="*/ 224 h 261"/>
-                                <a:gd name="T2" fmla="*/ 16 w 638"/>
-                                <a:gd name="T3" fmla="*/ 233 h 261"/>
-                                <a:gd name="T4" fmla="*/ 91 w 638"/>
-                                <a:gd name="T5" fmla="*/ 233 h 261"/>
-                                <a:gd name="T6" fmla="*/ 42 w 638"/>
-                                <a:gd name="T7" fmla="*/ 224 h 261"/>
-                              </a:gdLst>
-                              <a:ahLst/>
-                              <a:cxnLst>
-                                <a:cxn ang="0">
-                                  <a:pos x="T0" y="T1"/>
-                                </a:cxn>
-                                <a:cxn ang="0">
-                                  <a:pos x="T2" y="T3"/>
-                                </a:cxn>
-                                <a:cxn ang="0">
-                                  <a:pos x="T4" y="T5"/>
-                                </a:cxn>
-                                <a:cxn ang="0">
-                                  <a:pos x="T6" y="T7"/>
-                                </a:cxn>
-                              </a:cxnLst>
-                              <a:rect l="0" t="0" r="r" b="b"/>
-                              <a:pathLst>
-                                <a:path w="638" h="261">
-                                  <a:moveTo>
-                                    <a:pt x="42" y="224"/>
-                                  </a:moveTo>
-                                  <a:lnTo>
-                                    <a:pt x="16" y="233"/>
-                                  </a:lnTo>
-                                  <a:lnTo>
-                                    <a:pt x="91" y="233"/>
-                                  </a:lnTo>
-                                  <a:lnTo>
-                                    <a:pt x="42" y="224"/>
-                                  </a:lnTo>
-                                  <a:close/>
-                                </a:path>
-                              </a:pathLst>
-                            </a:custGeom>
-                            <a:solidFill>
-                              <a:srgbClr val="000000"/>
-                            </a:solidFill>
-                            <a:ln>
-                              <a:noFill/>
-                            </a:ln>
-                            <a:extLst>
-                              <a:ext uri="{91240B29-F687-4F45-9708-019B960494DF}">
-                                <a14:hiddenLine xmlns:a14="http://schemas.microsoft.com/office/drawing/2010/main" w="9525">
-                                  <a:solidFill>
-                                    <a:srgbClr val="000000"/>
-                                  </a:solidFill>
-                                  <a:round/>
-                                  <a:headEnd/>
-                                  <a:tailEnd/>
-                                </a14:hiddenLine>
-                              </a:ext>
-                            </a:extLst>
-                          </wps:spPr>
-                          <wps:bodyPr rot="0" vert="horz" wrap="square" lIns="91440" tIns="45720" rIns="91440" bIns="45720" anchor="t" anchorCtr="0" upright="1">
-                            <a:noAutofit/>
-                          </wps:bodyPr>
-                        </wps:wsp>
-                        <wps:wsp>
-                          <wps:cNvPr id="9" name="Freeform 9"/>
-                          <wps:cNvSpPr>
-                            <a:spLocks/>
-                          </wps:cNvSpPr>
-                          <wps:spPr bwMode="auto">
-                            <a:xfrm>
-                              <a:off x="2918" y="909"/>
-                              <a:ext cx="638" cy="261"/>
-                            </a:xfrm>
-                            <a:custGeom>
-                              <a:avLst/>
-                              <a:gdLst>
-                                <a:gd name="T0" fmla="*/ 15 w 638"/>
-                                <a:gd name="T1" fmla="*/ 219 h 261"/>
-                                <a:gd name="T2" fmla="*/ 19 w 638"/>
-                                <a:gd name="T3" fmla="*/ 231 h 261"/>
-                                <a:gd name="T4" fmla="*/ 28 w 638"/>
-                                <a:gd name="T5" fmla="*/ 221 h 261"/>
-                                <a:gd name="T6" fmla="*/ 15 w 638"/>
-                                <a:gd name="T7" fmla="*/ 219 h 261"/>
-                              </a:gdLst>
-                              <a:ahLst/>
-                              <a:cxnLst>
-                                <a:cxn ang="0">
-                                  <a:pos x="T0" y="T1"/>
-                                </a:cxn>
-                                <a:cxn ang="0">
-                                  <a:pos x="T2" y="T3"/>
-                                </a:cxn>
-                                <a:cxn ang="0">
-                                  <a:pos x="T4" y="T5"/>
-                                </a:cxn>
-                                <a:cxn ang="0">
-                                  <a:pos x="T6" y="T7"/>
-                                </a:cxn>
-                              </a:cxnLst>
-                              <a:rect l="0" t="0" r="r" b="b"/>
-                              <a:pathLst>
-                                <a:path w="638" h="261">
-                                  <a:moveTo>
-                                    <a:pt x="15" y="219"/>
-                                  </a:moveTo>
-                                  <a:lnTo>
-                                    <a:pt x="19" y="231"/>
-                                  </a:lnTo>
-                                  <a:lnTo>
-                                    <a:pt x="28" y="221"/>
-                                  </a:lnTo>
-                                  <a:lnTo>
-                                    <a:pt x="15" y="219"/>
-                                  </a:lnTo>
-                                  <a:close/>
-                                </a:path>
-                              </a:pathLst>
-                            </a:custGeom>
-                            <a:solidFill>
-                              <a:srgbClr val="000000"/>
-                            </a:solidFill>
-                            <a:ln>
-                              <a:noFill/>
-                            </a:ln>
-                            <a:extLst>
-                              <a:ext uri="{91240B29-F687-4F45-9708-019B960494DF}">
-                                <a14:hiddenLine xmlns:a14="http://schemas.microsoft.com/office/drawing/2010/main" w="9525">
-                                  <a:solidFill>
-                                    <a:srgbClr val="000000"/>
-                                  </a:solidFill>
-                                  <a:round/>
-                                  <a:headEnd/>
-                                  <a:tailEnd/>
-                                </a14:hiddenLine>
-                              </a:ext>
-                            </a:extLst>
-                          </wps:spPr>
-                          <wps:bodyPr rot="0" vert="horz" wrap="square" lIns="91440" tIns="45720" rIns="91440" bIns="45720" anchor="t" anchorCtr="0" upright="1">
-                            <a:noAutofit/>
-                          </wps:bodyPr>
-                        </wps:wsp>
-                        <wps:wsp>
-                          <wps:cNvPr id="10" name="Freeform 10"/>
-                          <wps:cNvSpPr>
-                            <a:spLocks/>
-                          </wps:cNvSpPr>
-                          <wps:spPr bwMode="auto">
-                            <a:xfrm>
-                              <a:off x="2918" y="909"/>
-                              <a:ext cx="638" cy="261"/>
-                            </a:xfrm>
-                            <a:custGeom>
-                              <a:avLst/>
-                              <a:gdLst>
-                                <a:gd name="T0" fmla="*/ 28 w 638"/>
-                                <a:gd name="T1" fmla="*/ 221 h 261"/>
-                                <a:gd name="T2" fmla="*/ 19 w 638"/>
-                                <a:gd name="T3" fmla="*/ 231 h 261"/>
-                                <a:gd name="T4" fmla="*/ 22 w 638"/>
-                                <a:gd name="T5" fmla="*/ 231 h 261"/>
-                                <a:gd name="T6" fmla="*/ 42 w 638"/>
-                                <a:gd name="T7" fmla="*/ 224 h 261"/>
-                                <a:gd name="T8" fmla="*/ 28 w 638"/>
-                                <a:gd name="T9" fmla="*/ 221 h 261"/>
-                              </a:gdLst>
-                              <a:ahLst/>
-                              <a:cxnLst>
-                                <a:cxn ang="0">
-                                  <a:pos x="T0" y="T1"/>
-                                </a:cxn>
-                                <a:cxn ang="0">
-                                  <a:pos x="T2" y="T3"/>
-                                </a:cxn>
-                                <a:cxn ang="0">
-                                  <a:pos x="T4" y="T5"/>
-                                </a:cxn>
-                                <a:cxn ang="0">
-                                  <a:pos x="T6" y="T7"/>
-                                </a:cxn>
-                                <a:cxn ang="0">
-                                  <a:pos x="T8" y="T9"/>
-                                </a:cxn>
-                              </a:cxnLst>
-                              <a:rect l="0" t="0" r="r" b="b"/>
-                              <a:pathLst>
-                                <a:path w="638" h="261">
-                                  <a:moveTo>
-                                    <a:pt x="28" y="221"/>
-                                  </a:moveTo>
-                                  <a:lnTo>
-                                    <a:pt x="19" y="231"/>
-                                  </a:lnTo>
-                                  <a:lnTo>
-                                    <a:pt x="22" y="231"/>
-                                  </a:lnTo>
-                                  <a:lnTo>
-                                    <a:pt x="42" y="224"/>
-                                  </a:lnTo>
-                                  <a:lnTo>
-                                    <a:pt x="28" y="221"/>
-                                  </a:lnTo>
-                                  <a:close/>
-                                </a:path>
-                              </a:pathLst>
-                            </a:custGeom>
-                            <a:solidFill>
-                              <a:srgbClr val="000000"/>
-                            </a:solidFill>
-                            <a:ln>
-                              <a:noFill/>
-                            </a:ln>
-                            <a:extLst>
-                              <a:ext uri="{91240B29-F687-4F45-9708-019B960494DF}">
-                                <a14:hiddenLine xmlns:a14="http://schemas.microsoft.com/office/drawing/2010/main" w="9525">
-                                  <a:solidFill>
-                                    <a:srgbClr val="000000"/>
-                                  </a:solidFill>
-                                  <a:round/>
-                                  <a:headEnd/>
-                                  <a:tailEnd/>
-                                </a14:hiddenLine>
-                              </a:ext>
-                            </a:extLst>
-                          </wps:spPr>
-                          <wps:bodyPr rot="0" vert="horz" wrap="square" lIns="91440" tIns="45720" rIns="91440" bIns="45720" anchor="t" anchorCtr="0" upright="1">
-                            <a:noAutofit/>
-                          </wps:bodyPr>
-                        </wps:wsp>
-                        <wps:wsp>
-                          <wps:cNvPr id="11" name="Freeform 11"/>
-                          <wps:cNvSpPr>
-                            <a:spLocks/>
-                          </wps:cNvSpPr>
-                          <wps:spPr bwMode="auto">
-                            <a:xfrm>
-                              <a:off x="2918" y="909"/>
-                              <a:ext cx="638" cy="261"/>
-                            </a:xfrm>
-                            <a:custGeom>
-                              <a:avLst/>
-                              <a:gdLst>
-                                <a:gd name="T0" fmla="*/ 632 w 638"/>
-                                <a:gd name="T1" fmla="*/ 0 h 261"/>
-                                <a:gd name="T2" fmla="*/ 37 w 638"/>
-                                <a:gd name="T3" fmla="*/ 210 h 261"/>
-                                <a:gd name="T4" fmla="*/ 28 w 638"/>
-                                <a:gd name="T5" fmla="*/ 221 h 261"/>
-                                <a:gd name="T6" fmla="*/ 42 w 638"/>
-                                <a:gd name="T7" fmla="*/ 224 h 261"/>
-                                <a:gd name="T8" fmla="*/ 637 w 638"/>
-                                <a:gd name="T9" fmla="*/ 14 h 261"/>
-                                <a:gd name="T10" fmla="*/ 632 w 638"/>
-                                <a:gd name="T11" fmla="*/ 0 h 261"/>
-                              </a:gdLst>
-                              <a:ahLst/>
-                              <a:cxnLst>
-                                <a:cxn ang="0">
-                                  <a:pos x="T0" y="T1"/>
-                                </a:cxn>
-                                <a:cxn ang="0">
-                                  <a:pos x="T2" y="T3"/>
-                                </a:cxn>
-                                <a:cxn ang="0">
-                                  <a:pos x="T4" y="T5"/>
-                                </a:cxn>
-                                <a:cxn ang="0">
-                                  <a:pos x="T6" y="T7"/>
-                                </a:cxn>
-                                <a:cxn ang="0">
-                                  <a:pos x="T8" y="T9"/>
-                                </a:cxn>
-                                <a:cxn ang="0">
-                                  <a:pos x="T10" y="T11"/>
-                                </a:cxn>
-                              </a:cxnLst>
-                              <a:rect l="0" t="0" r="r" b="b"/>
-                              <a:pathLst>
-                                <a:path w="638" h="261">
-                                  <a:moveTo>
-                                    <a:pt x="632" y="0"/>
-                                  </a:moveTo>
-                                  <a:lnTo>
-                                    <a:pt x="37" y="210"/>
-                                  </a:lnTo>
-                                  <a:lnTo>
-                                    <a:pt x="28" y="221"/>
-                                  </a:lnTo>
-                                  <a:lnTo>
-                                    <a:pt x="42" y="224"/>
-                                  </a:lnTo>
-                                  <a:lnTo>
-                                    <a:pt x="637" y="14"/>
-                                  </a:lnTo>
-                                  <a:lnTo>
-                                    <a:pt x="632" y="0"/>
-                                  </a:lnTo>
-                                  <a:close/>
-                                </a:path>
-                              </a:pathLst>
-                            </a:custGeom>
-                            <a:solidFill>
-                              <a:srgbClr val="000000"/>
-                            </a:solidFill>
-                            <a:ln>
-                              <a:noFill/>
-                            </a:ln>
-                            <a:extLst>
-                              <a:ext uri="{91240B29-F687-4F45-9708-019B960494DF}">
-                                <a14:hiddenLine xmlns:a14="http://schemas.microsoft.com/office/drawing/2010/main" w="9525">
-                                  <a:solidFill>
-                                    <a:srgbClr val="000000"/>
-                                  </a:solidFill>
-                                  <a:round/>
-                                  <a:headEnd/>
-                                  <a:tailEnd/>
-                                </a14:hiddenLine>
-                              </a:ext>
-                            </a:extLst>
-                          </wps:spPr>
-                          <wps:bodyPr rot="0" vert="horz" wrap="square" lIns="91440" tIns="45720" rIns="91440" bIns="45720" anchor="t" anchorCtr="0" upright="1">
-                            <a:noAutofit/>
-                          </wps:bodyPr>
-                        </wps:wsp>
-                        <wps:wsp>
-                          <wps:cNvPr id="12" name="Freeform 12"/>
-                          <wps:cNvSpPr>
-                            <a:spLocks/>
-                          </wps:cNvSpPr>
-                          <wps:spPr bwMode="auto">
-                            <a:xfrm>
-                              <a:off x="2918" y="909"/>
-                              <a:ext cx="638" cy="261"/>
-                            </a:xfrm>
-                            <a:custGeom>
-                              <a:avLst/>
-                              <a:gdLst>
-                                <a:gd name="T0" fmla="*/ 30 w 638"/>
-                                <a:gd name="T1" fmla="*/ 219 h 261"/>
-                                <a:gd name="T2" fmla="*/ 15 w 638"/>
-                                <a:gd name="T3" fmla="*/ 219 h 261"/>
-                                <a:gd name="T4" fmla="*/ 28 w 638"/>
-                                <a:gd name="T5" fmla="*/ 221 h 261"/>
-                                <a:gd name="T6" fmla="*/ 30 w 638"/>
-                                <a:gd name="T7" fmla="*/ 219 h 261"/>
-                              </a:gdLst>
-                              <a:ahLst/>
-                              <a:cxnLst>
-                                <a:cxn ang="0">
-                                  <a:pos x="T0" y="T1"/>
-                                </a:cxn>
-                                <a:cxn ang="0">
-                                  <a:pos x="T2" y="T3"/>
-                                </a:cxn>
-                                <a:cxn ang="0">
-                                  <a:pos x="T4" y="T5"/>
-                                </a:cxn>
-                                <a:cxn ang="0">
-                                  <a:pos x="T6" y="T7"/>
-                                </a:cxn>
-                              </a:cxnLst>
-                              <a:rect l="0" t="0" r="r" b="b"/>
-                              <a:pathLst>
-                                <a:path w="638" h="261">
-                                  <a:moveTo>
-                                    <a:pt x="30" y="219"/>
-                                  </a:moveTo>
-                                  <a:lnTo>
-                                    <a:pt x="15" y="219"/>
-                                  </a:lnTo>
-                                  <a:lnTo>
-                                    <a:pt x="28" y="221"/>
-                                  </a:lnTo>
-                                  <a:lnTo>
-                                    <a:pt x="30" y="219"/>
-                                  </a:lnTo>
-                                  <a:close/>
-                                </a:path>
-                              </a:pathLst>
-                            </a:custGeom>
-                            <a:solidFill>
-                              <a:srgbClr val="000000"/>
-                            </a:solidFill>
-                            <a:ln>
-                              <a:noFill/>
-                            </a:ln>
-                            <a:extLst>
-                              <a:ext uri="{91240B29-F687-4F45-9708-019B960494DF}">
-                                <a14:hiddenLine xmlns:a14="http://schemas.microsoft.com/office/drawing/2010/main" w="9525">
-                                  <a:solidFill>
-                                    <a:srgbClr val="000000"/>
-                                  </a:solidFill>
-                                  <a:round/>
-                                  <a:headEnd/>
-                                  <a:tailEnd/>
-                                </a14:hiddenLine>
-                              </a:ext>
-                            </a:extLst>
-                          </wps:spPr>
-                          <wps:bodyPr rot="0" vert="horz" wrap="square" lIns="91440" tIns="45720" rIns="91440" bIns="45720" anchor="t" anchorCtr="0" upright="1">
-                            <a:noAutofit/>
-                          </wps:bodyPr>
-                        </wps:wsp>
-                      </wpg:grpSp>
-                      <wps:wsp>
-                        <wps:cNvPr id="13" name="Text Box 13"/>
-                        <wps:cNvSpPr txBox="1">
-                          <a:spLocks noChangeArrowheads="1"/>
-                        </wps:cNvSpPr>
-                        <wps:spPr bwMode="auto">
-                          <a:xfrm>
-                            <a:off x="1548" y="201"/>
-                            <a:ext cx="2722" cy="1646"/>
-                          </a:xfrm>
-                          <a:prstGeom prst="rect">
-                            <a:avLst/>
-                          </a:prstGeom>
-                          <a:noFill/>
-                          <a:ln>
-                            <a:noFill/>
-                          </a:ln>
-                          <a:extLst>
-                            <a:ext uri="{909E8E84-426E-40DD-AFC4-6F175D3DCCD1}">
-                              <a14:hiddenFill xmlns:a14="http://schemas.microsoft.com/office/drawing/2010/main">
-                                <a:solidFill>
-                                  <a:srgbClr val="FFFFFF"/>
-                                </a:solidFill>
-                              </a14:hiddenFill>
-                            </a:ext>
-                            <a:ext uri="{91240B29-F687-4F45-9708-019B960494DF}">
-                              <a14:hiddenLine xmlns:a14="http://schemas.microsoft.com/office/drawing/2010/main" w="9525">
-                                <a:solidFill>
-                                  <a:srgbClr val="000000"/>
-                                </a:solidFill>
-                                <a:miter lim="800000"/>
-                                <a:headEnd/>
-                                <a:tailEnd/>
-                              </a14:hiddenLine>
-                            </a:ext>
-                          </a:extLst>
-                        </wps:spPr>
-                        <wps:txbx>
-                          <w:txbxContent>
-                            <w:p>
-                              <w:pPr>
-                                <w:pStyle w:val="BodyText"/>
-                                <w:kinsoku w:val="0"/>
-                                <w:overflowPunct w:val="0"/>
-                                <w:spacing w:before="9"/>
-                                <w:rPr>
-                                  <w:sz w:val="59"/>
-                                  <w:szCs w:val="59"/>
-                                </w:rPr>
-                              </w:pPr>
-                            </w:p>
-                            <w:p>
-                              <w:pPr>
-                                <w:pStyle w:val="BodyText"/>
-                                <w:kinsoku w:val="0"/>
-                                <w:overflowPunct w:val="0"/>
-                                <w:ind w:right="203"/>
-                                <w:jc w:val="right"/>
-                                <w:rPr>
-                                  <w:rFonts w:ascii="Arial" w:hAnsi="Arial" w:cs="Arial"/>
-                                  <w:b w:val="0"/>
-                                  <w:bCs w:val="0"/>
-                                  <w:w w:val="105"/>
-                                  <w:sz w:val="36"/>
-                                  <w:szCs w:val="36"/>
-                                </w:rPr>
-                              </w:pPr>
-                            </w:p>
-                          </w:txbxContent>
-                        </wps:txbx>
-                        <wps:bodyPr rot="0" vert="horz" wrap="square" lIns="0" tIns="0" rIns="0" bIns="0" anchor="t" anchorCtr="0" upright="1">
-                          <a:noAutofit/>
-                        </wps:bodyPr>
-                      </wps:wsp>
-                    </wpg:wgp>
-                  </a:graphicData>
-                </a:graphic>
-                <wp14:sizeRelH relativeFrom="page">
-                  <wp14:pctWidth>0</wp14:pctWidth>
-                </wp14:sizeRelH>
-                <wp14:sizeRelV relativeFrom="page">
-                  <wp14:pctHeight>0</wp14:pctHeight>
-                </wp14:sizeRelV>
-              </wp:anchor>
-            </w:drawing>
-          </mc:Choice>
-          <mc:Fallback>
-            <w:pict w14:anchorId="193BB238">
-              <v:group id="Group 2" style="position:absolute;margin-left:1in;margin-top:28.85pt;width:176.1pt;height:159.5pt;z-index:251657216;mso-wrap-distance-left:0;mso-wrap-distance-right:0;mso-position-horizontal-relative:page" coordsize="2729,1646" coordorigin="1548,201" o:spid="_x0000_s1026" o:allowincell="f" w14:anchorId="66A465F0" o:gfxdata="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">
-                <v:shapetype id="_x0000_t75" coordsize="21600,21600" filled="f" stroked="f" o:spt="75" o:preferrelative="t" path="m@4@5l@4@11@9@11@9@5xe">
-                  <v:stroke joinstyle="miter"/>
-                  <v:formulas>
-                    <v:f eqn="if lineDrawn pixelLineWidth 0"/>
-                    <v:f eqn="sum @0 1 0"/>
-                    <v:f eqn="sum 0 0 @1"/>
-                    <v:f eqn="prod @2 1 2"/>
-                    <v:f eqn="prod @3 21600 pixelWidth"/>
-                    <v:f eqn="prod @3 21600 pixelHeight"/>
-                    <v:f eqn="sum @0 0 1"/>
-                    <v:f eqn="prod @6 1 2"/>
-                    <v:f eqn="prod @7 21600 pixelWidth"/>
-                    <v:f eqn="sum @8 21600 0"/>
-                    <v:f eqn="prod @7 21600 pixelHeight"/>
-                    <v:f eqn="sum @10 21600 0"/>
-                  </v:formulas>
-                  <v:path gradientshapeok="t" o:connecttype="rect" o:extrusionok="f"/>
-                  <o:lock v:ext="edit" aspectratio="t"/>
-                </v:shapetype>
-                <v:shape id="Picture 3" style="position:absolute;left:1548;top:201;width:2000;height:1640;visibility:visible;mso-wrap-style:square" o:spid="_x0000_s1027" type="#_x0000_t75" o:gfxdata="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">
-                  <v:imagedata o:title="" r:id="rId24"/>
-                </v:shape>
-                <v:shape id="Picture 4" style="position:absolute;left:3377;top:784;width:900;height:600;visibility:visible;mso-wrap-style:square" o:spid="_x0000_s1028" type="#_x0000_t75" o:gfxdata="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">
-                  <v:imagedata o:title="" r:id="rId25"/>
-                </v:shape>
-                <v:group id="Group 5" style="position:absolute;left:2918;top:909;width:638;height:261" coordsize="638,261" coordorigin="2918,909" o:spid="_x0000_s1029" o:gfxdata="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">
-                  <v:shape id="Freeform 6" style="position:absolute;left:2918;top:909;width:638;height:261;visibility:visible;mso-wrap-style:square;v-text-anchor:top" coordsize="638,261" o:spid="_x0000_s1030" fillcolor="black" stroked="f" path="m105,112r-5,l98,115,,231r153,29l157,257r1,-8l156,246,91,233r-75,l11,219r26,-9l109,125r3,-3l112,117r-4,-3l105,112xe" o:gfxdata="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">
-                    <v:path arrowok="t" o:connecttype="custom" o:connectlocs="105,112;100,112;98,115;0,231;153,260;157,257;158,249;156,246;91,233;16,233;11,219;37,210;109,125;112,122;112,117;108,114;105,112" o:connectangles="0,0,0,0,0,0,0,0,0,0,0,0,0,0,0,0,0"/>
-                  </v:shape>
-                  <v:shape id="Freeform 7" style="position:absolute;left:2918;top:909;width:638;height:261;visibility:visible;mso-wrap-style:square;v-text-anchor:top" coordsize="638,261" o:spid="_x0000_s1031" fillcolor="black" stroked="f" path="m37,210r-26,9l16,233r6,-2l19,231,15,219r15,l37,210xe" o:gfxdata="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">
-                    <v:path arrowok="t" o:connecttype="custom" o:connectlocs="37,210;11,219;16,233;22,231;19,231;15,219;30,219;37,210" o:connectangles="0,0,0,0,0,0,0,0"/>
-                  </v:shape>
-                  <v:shape id="Freeform 8" style="position:absolute;left:2918;top:909;width:638;height:261;visibility:visible;mso-wrap-style:square;v-text-anchor:top" coordsize="638,261" o:spid="_x0000_s1032" fillcolor="black" stroked="f" path="m42,224r-26,9l91,233,42,224xe" o:gfxdata="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">
-                    <v:path arrowok="t" o:connecttype="custom" o:connectlocs="42,224;16,233;91,233;42,224" o:connectangles="0,0,0,0"/>
-                  </v:shape>
-                  <v:shape id="Freeform 9" style="position:absolute;left:2918;top:909;width:638;height:261;visibility:visible;mso-wrap-style:square;v-text-anchor:top" coordsize="638,261" o:spid="_x0000_s1033" fillcolor="black" stroked="f" path="m15,219r4,12l28,221,15,219xe" o:gfxdata="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">
-                    <v:path arrowok="t" o:connecttype="custom" o:connectlocs="15,219;19,231;28,221;15,219" o:connectangles="0,0,0,0"/>
-                  </v:shape>
-                  <v:shape id="Freeform 10" style="position:absolute;left:2918;top:909;width:638;height:261;visibility:visible;mso-wrap-style:square;v-text-anchor:top" coordsize="638,261" o:spid="_x0000_s1034" fillcolor="black" stroked="f" path="m28,221r-9,10l22,231r20,-7l28,221xe" o:gfxdata="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">
-                    <v:path arrowok="t" o:connecttype="custom" o:connectlocs="28,221;19,231;22,231;42,224;28,221" o:connectangles="0,0,0,0,0"/>
-                  </v:shape>
-                  <v:shape id="Freeform 11" style="position:absolute;left:2918;top:909;width:638;height:261;visibility:visible;mso-wrap-style:square;v-text-anchor:top" coordsize="638,261" o:spid="_x0000_s1035" fillcolor="black" stroked="f" path="m632,l37,210r-9,11l42,224,637,14,632,xe" o:gfxdata="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">
-                    <v:path arrowok="t" o:connecttype="custom" o:connectlocs="632,0;37,210;28,221;42,224;637,14;632,0" o:connectangles="0,0,0,0,0,0"/>
-                  </v:shape>
-                  <v:shape id="Freeform 12" style="position:absolute;left:2918;top:909;width:638;height:261;visibility:visible;mso-wrap-style:square;v-text-anchor:top" coordsize="638,261" o:spid="_x0000_s1036" fillcolor="black" stroked="f" path="m30,219r-15,l28,221r2,-2xe" o:gfxdata="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">
-                    <v:path arrowok="t" o:connecttype="custom" o:connectlocs="30,219;15,219;28,221;30,219" o:connectangles="0,0,0,0"/>
-                  </v:shape>
-                </v:group>
-                <v:shapetype id="_x0000_t202" coordsize="21600,21600" o:spt="202" path="m,l,21600r21600,l21600,xe">
-                  <v:stroke joinstyle="miter"/>
-                  <v:path gradientshapeok="t" o:connecttype="rect"/>
-                </v:shapetype>
-                <v:shape id="Text Box 13" style="position:absolute;left:1548;top:201;width:2722;height:1646;visibility:visible;mso-wrap-style:square;v-text-anchor:top" o:spid="_x0000_s1037" filled="f" stroked="f" type="#_x0000_t202" o:gfxdata="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">
-                  <v:textbox inset="0,0,0,0">
-                    <w:txbxContent>
-                      <w:p>
-                        <w:pPr>
-                          <w:pStyle w:val="BodyText"/>
-                          <w:kinsoku w:val="0"/>
-                          <w:overflowPunct w:val="0"/>
-                          <w:spacing w:before="9"/>
-                          <w:rPr>
-                            <w:sz w:val="59"/>
-                            <w:szCs w:val="59"/>
-                          </w:rPr>
-                        </w:pPr>
-                      </w:p>
-                      <w:p>
-                        <w:pPr>
-                          <w:pStyle w:val="BodyText"/>
-                          <w:kinsoku w:val="0"/>
-                          <w:overflowPunct w:val="0"/>
-                          <w:ind w:right="203"/>
-                          <w:jc w:val="right"/>
-                          <w:rPr>
-                            <w:rFonts w:ascii="Arial" w:hAnsi="Arial" w:cs="Arial"/>
-                            <w:b w:val="0"/>
-                            <w:bCs w:val="0"/>
-                            <w:w w:val="105"/>
-                            <w:sz w:val="36"/>
-                            <w:szCs w:val="36"/>
-                          </w:rPr>
-                        </w:pPr>
-                      </w:p>
-                    </w:txbxContent>
-                  </v:textbox>
-                </v:shape>
-                <w10:wrap type="topAndBottom" anchorx="page"/>
-              </v:group>
-            </w:pict>
-          </mc:Fallback>
-        </mc:AlternateContent>
-      </w:r>
     </w:p>
     <w:p>
       <w:pPr>
         <w:pStyle w:val="ListParagraph"/>
-      </w:pPr>
+        <w:ind w:left="0"/>
+      </w:pPr>
+      <w:r>
+        <w:rPr>
+          <w:noProof/>
+        </w:rPr>
+        <w:drawing>
+          <wp:inline distT="0" distB="0" distL="0" distR="0" wp14:anchorId="53B32339" wp14:editId="75E464E0">
+            <wp:extent cx="1549028" cy="1483743"/>
+            <wp:effectExtent l="0" t="0" r="0" b="2540"/>
+            <wp:docPr id="1234396286" name="Picture 1234396286"/>
+            <wp:cNvGraphicFramePr>
+              <a:graphicFrameLocks xmlns:a="http://schemas.openxmlformats.org/drawingml/2006/main" noChangeAspect="1"/>
+            </wp:cNvGraphicFramePr>
+            <a:graphic xmlns:a="http://schemas.openxmlformats.org/drawingml/2006/main">
+              <a:graphicData uri="http://schemas.openxmlformats.org/drawingml/2006/picture">
+                <pic:pic xmlns:pic="http://schemas.openxmlformats.org/drawingml/2006/picture">
+                  <pic:nvPicPr>
+                    <pic:cNvPr id="0" name=""/>
+                    <pic:cNvPicPr/>
+                  </pic:nvPicPr>
+                  <pic:blipFill>
+                    <a:blip r:embed="rId10">
+                      <a:extLst>
+                        <a:ext uri="{28A0092B-C50C-407E-A947-70E740481C1C}">
+                          <a14:useLocalDpi xmlns:a14="http://schemas.microsoft.com/office/drawing/2010/main" val="0"/>
+                        </a:ext>
+                      </a:extLst>
+                    </a:blip>
+                    <a:stretch>
+                      <a:fillRect/>
+                    </a:stretch>
+                  </pic:blipFill>
+                  <pic:spPr>
+                    <a:xfrm>
+                      <a:off x="0" y="0"/>
+                      <a:ext cx="1566705" cy="1500675"/>
+                    </a:xfrm>
+                    <a:prstGeom prst="rect">
+                      <a:avLst/>
+                    </a:prstGeom>
+                  </pic:spPr>
+                </pic:pic>
+              </a:graphicData>
+            </a:graphic>
+          </wp:inline>
+        </w:drawing>
+      </w:r>
+    </w:p>
+    <w:p>
       <w:r>
         <w:rPr>
           <w:noProof/>
@@ -1740,8 +507,12 @@
             </w:drawing>
           </mc:Choice>
           <mc:Fallback>
-            <w:pict w14:anchorId="53FB547A">
-              <v:shape id="Text Box 2" style="position:absolute;left:0;text-align:left;margin-left:204pt;margin-top:.4pt;width:289.5pt;height:183.75pt;z-index:251660326;visibility:visible;mso-wrap-style:square;mso-width-percent:0;mso-height-percent:0;mso-wrap-distance-left:9pt;mso-wrap-distance-top:3.6pt;mso-wrap-distance-right:9pt;mso-wrap-distance-bottom:3.6pt;mso-position-horizontal:absolute;mso-position-horizontal-relative:text;mso-position-vertical:absolute;mso-position-vertical-relative:text;mso-width-percent:0;mso-height-percent:0;mso-width-relative:margin;mso-height-relative:margin;v-text-anchor:top" o:spid="_x0000_s1038" type="#_x0000_t202" o:gfxdata="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" w14:anchorId="2B20D6C6">
+            <w:pict>
+              <v:shapetype w14:anchorId="2B20D6C6" id="_x0000_t202" coordsize="21600,21600" o:spt="202" path="m,l,21600r21600,l21600,xe">
+                <v:stroke joinstyle="miter"/>
+                <v:path gradientshapeok="t" o:connecttype="rect"/>
+              </v:shapetype>
+              <v:shape id="Text Box 2" o:spid="_x0000_s1026" type="#_x0000_t202" style="position:absolute;margin-left:204pt;margin-top:.4pt;width:289.5pt;height:183.75pt;z-index:251660326;visibility:visible;mso-wrap-style:square;mso-width-percent:0;mso-height-percent:0;mso-wrap-distance-left:9pt;mso-wrap-distance-top:3.6pt;mso-wrap-distance-right:9pt;mso-wrap-distance-bottom:3.6pt;mso-position-horizontal:absolute;mso-position-horizontal-relative:text;mso-position-vertical:absolute;mso-position-vertical-relative:text;mso-width-percent:0;mso-height-percent:0;mso-width-relative:margin;mso-height-relative:margin;v-text-anchor:top" o:gfxdata="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">
                 <v:textbox>
                   <w:txbxContent>
                     <w:p>
@@ -1827,6 +598,39 @@
           </mc:Fallback>
         </mc:AlternateContent>
       </w:r>
+      <w:r>
+        <w:t xml:space="preserve">Locate resistors </w:t>
+      </w:r>
+      <w:r>
+        <w:t>R1, R2, and R3</w:t>
+      </w:r>
+      <w:r>
+        <w:t xml:space="preserve">.  Document </w:t>
+      </w:r>
+      <w:r>
+        <w:t xml:space="preserve">their color codes. Measure the resistance of each resistor and record the results. </w:t>
+      </w:r>
+      <w:r>
+        <w:t xml:space="preserve">Determine the </w:t>
+      </w:r>
+      <w:r>
+        <w:t xml:space="preserve">percent </w:t>
+      </w:r>
+      <w:r>
+        <w:t>difference between the measured value and the nominal value. Measure across the parallel set of resistors</w:t>
+      </w:r>
+      <w:r>
+        <w:t xml:space="preserve"> (R2 and R3)</w:t>
+      </w:r>
+      <w:r>
+        <w:t>, then across the total set of resistors</w:t>
+      </w:r>
+      <w:r>
+        <w:t xml:space="preserve"> (R1, R2, and R3)</w:t>
+      </w:r>
+      <w:r>
+        <w:t>.</w:t>
+      </w:r>
     </w:p>
     <w:p>
       <w:pPr>
@@ -1839,6 +643,27 @@
         <w:pStyle w:val="ListParagraph"/>
         <w:ind w:left="0"/>
       </w:pPr>
+      <w:r>
+        <w:rPr>
+          <w:i/>
+        </w:rPr>
+        <w:t>Observe and Discuss:</w:t>
+      </w:r>
+      <w:r>
+        <w:t xml:space="preserve"> Compare your analysis and expected value</w:t>
+      </w:r>
+      <w:r>
+        <w:t>(</w:t>
+      </w:r>
+      <w:r>
+        <w:t>s</w:t>
+      </w:r>
+      <w:r>
+        <w:t>)</w:t>
+      </w:r>
+      <w:r>
+        <w:t xml:space="preserve"> with what you measure.</w:t>
+      </w:r>
     </w:p>
     <w:p>
       <w:pPr>
@@ -1847,92 +672,71 @@
       </w:pPr>
     </w:p>
     <w:p>
+      <w:r>
+        <w:t>Using the digital DC power supply, c</w:t>
+      </w:r>
+      <w:r>
+        <w:t xml:space="preserve">onnect an input voltage of </w:t>
+      </w:r>
+      <w:r>
+        <w:t>V</w:t>
+      </w:r>
+      <w:r>
+        <w:t xml:space="preserve"> </w:t>
+      </w:r>
+      <w:r>
+        <w:t xml:space="preserve">volts to the circuit above (across points a and </w:t>
+      </w:r>
+      <w:r>
+        <w:t>c</w:t>
+      </w:r>
+      <w:r>
+        <w:t xml:space="preserve">). </w:t>
+      </w:r>
+      <w:r>
+        <w:t>M</w:t>
+      </w:r>
+      <w:r>
+        <w:t>easure the voltages</w:t>
+      </w:r>
+      <w:r>
+        <w:t xml:space="preserve"> </w:t>
+      </w:r>
+      <w:proofErr w:type="spellStart"/>
+      <w:r>
+        <w:t>V</w:t>
+      </w:r>
+      <w:r>
+        <w:rPr>
+          <w:vertAlign w:val="subscript"/>
+        </w:rPr>
+        <w:t>ab</w:t>
+      </w:r>
+      <w:proofErr w:type="spellEnd"/>
+      <w:r>
+        <w:t xml:space="preserve"> and </w:t>
+      </w:r>
+      <w:proofErr w:type="spellStart"/>
+      <w:r>
+        <w:t>V</w:t>
+      </w:r>
+      <w:r>
+        <w:rPr>
+          <w:vertAlign w:val="subscript"/>
+        </w:rPr>
+        <w:t>bc</w:t>
+      </w:r>
+      <w:proofErr w:type="spellEnd"/>
+      <w:r>
+        <w:t xml:space="preserve"> across the points indicated.</w:t>
+      </w:r>
+    </w:p>
+    <w:p>
       <w:pPr>
         <w:pStyle w:val="ListParagraph"/>
         <w:ind w:left="0"/>
       </w:pPr>
       <w:r>
-        <w:t xml:space="preserve">Locate resistors </w:t>
-      </w:r>
-      <w:r>
-        <w:rPr>
-          <w:highlight w:val="yellow"/>
-        </w:rPr>
-        <w:t>R</w:t>
-      </w:r>
-      <w:r>
-        <w:rPr>
-          <w:highlight w:val="yellow"/>
-          <w:vertAlign w:val="subscript"/>
-        </w:rPr>
-        <w:t>1</w:t>
-      </w:r>
-      <w:r>
-        <w:rPr>
-          <w:highlight w:val="yellow"/>
-        </w:rPr>
-        <w:t>, R</w:t>
-      </w:r>
-      <w:r>
-        <w:rPr>
-          <w:highlight w:val="yellow"/>
-          <w:vertAlign w:val="subscript"/>
-        </w:rPr>
-        <w:t>2</w:t>
-      </w:r>
-      <w:r>
-        <w:rPr>
-          <w:highlight w:val="yellow"/>
-        </w:rPr>
-        <w:t>, and R</w:t>
-      </w:r>
-      <w:r>
-        <w:rPr>
-          <w:highlight w:val="yellow"/>
-          <w:vertAlign w:val="subscript"/>
-        </w:rPr>
-        <w:t>3</w:t>
-      </w:r>
-      <w:r>
-        <w:t xml:space="preserve">.  Document </w:t>
-      </w:r>
-      <w:r>
-        <w:t xml:space="preserve">their color codes. Measure the resistance of each resistor and record the results. </w:t>
-      </w:r>
-      <w:r>
-        <w:t xml:space="preserve">Determine the </w:t>
-      </w:r>
-      <w:r>
-        <w:t xml:space="preserve">percent </w:t>
-      </w:r>
-      <w:r>
-        <w:t>difference between the measured value and the nominal value. Measure across the parallel set of resistors</w:t>
-      </w:r>
-      <w:r>
-        <w:t xml:space="preserve"> (R2 and R3)</w:t>
-      </w:r>
-      <w:r>
-        <w:t>, then across the total set of resistors</w:t>
-      </w:r>
-      <w:r>
-        <w:t xml:space="preserve"> (R1, R2, and R3)</w:t>
-      </w:r>
-      <w:r>
-        <w:t>.</w:t>
-      </w:r>
-    </w:p>
-    <w:p>
-      <w:pPr>
-        <w:pStyle w:val="ListParagraph"/>
-        <w:ind w:left="0"/>
-      </w:pPr>
-    </w:p>
-    <w:p>
-      <w:pPr>
-        <w:pStyle w:val="ListParagraph"/>
-        <w:ind w:left="0"/>
-      </w:pPr>
-      <w:r>
         <w:rPr>
           <w:i/>
         </w:rPr>
@@ -1951,103 +755,12 @@
         <w:t>)</w:t>
       </w:r>
       <w:r>
-        <w:t xml:space="preserve"> with what you measure.</w:t>
-      </w:r>
-    </w:p>
-    <w:p>
-      <w:pPr>
-        <w:pStyle w:val="ListParagraph"/>
-        <w:ind w:left="0"/>
-      </w:pPr>
-    </w:p>
-    <w:p>
-      <w:r>
-        <w:t>Using the digital DC power supply, c</w:t>
-      </w:r>
-      <w:r>
-        <w:t xml:space="preserve">onnect an input voltage of </w:t>
-      </w:r>
-      <w:r>
-        <w:rPr>
-          <w:highlight w:val="yellow"/>
-        </w:rPr>
-        <w:t>V</w:t>
-      </w:r>
-      <w:r>
-        <w:t xml:space="preserve"> </w:t>
-      </w:r>
-      <w:r>
-        <w:t xml:space="preserve">volts to the circuit above (across points a and </w:t>
-      </w:r>
-      <w:r>
-        <w:t>c</w:t>
-      </w:r>
-      <w:r>
-        <w:t xml:space="preserve">). </w:t>
-      </w:r>
-      <w:r>
-        <w:t>M</w:t>
-      </w:r>
-      <w:r>
-        <w:t>easure the voltages</w:t>
-      </w:r>
-      <w:r>
-        <w:t xml:space="preserve"> </w:t>
-      </w:r>
-      <w:proofErr w:type="spellStart"/>
-      <w:r>
-        <w:t>V</w:t>
-      </w:r>
-      <w:r>
-        <w:rPr>
-          <w:vertAlign w:val="subscript"/>
-        </w:rPr>
-        <w:t>ab</w:t>
-      </w:r>
-      <w:proofErr w:type="spellEnd"/>
-      <w:r>
-        <w:t xml:space="preserve"> and </w:t>
-      </w:r>
-      <w:proofErr w:type="spellStart"/>
-      <w:r>
-        <w:t>V</w:t>
-      </w:r>
-      <w:r>
-        <w:rPr>
-          <w:vertAlign w:val="subscript"/>
-        </w:rPr>
-        <w:t>bc</w:t>
-      </w:r>
-      <w:proofErr w:type="spellEnd"/>
-      <w:r>
-        <w:t xml:space="preserve"> across the points indicated.</w:t>
-      </w:r>
-    </w:p>
-    <w:p>
-      <w:pPr>
-        <w:pStyle w:val="ListParagraph"/>
-        <w:ind w:left="0"/>
-      </w:pPr>
-      <w:r>
-        <w:rPr>
-          <w:i/>
-        </w:rPr>
-        <w:t>Observe and Discuss:</w:t>
-      </w:r>
-      <w:r>
-        <w:t xml:space="preserve"> Compare your analysis and expected value</w:t>
-      </w:r>
-      <w:r>
-        <w:t>(</w:t>
-      </w:r>
-      <w:r>
-        <w:t>s</w:t>
-      </w:r>
-      <w:r>
-        <w:t>)</w:t>
-      </w:r>
-      <w:r>
-        <w:t xml:space="preserve"> with what you measure.</w:t>
+        <w:t xml:space="preserve"> with wha</w:t>
+      </w:r>
+      <w:bookmarkStart w:id="0" w:name="_GoBack"/>
+      <w:bookmarkEnd w:id="0"/>
+      <w:r>
+        <w:t>t you measure.</w:t>
       </w:r>
     </w:p>
     <w:p/>
@@ -2203,177 +916,15 @@
       </w:pPr>
       <w:r>
         <w:rPr>
+          <w:rFonts w:ascii="Times New Roman" w:eastAsiaTheme="minorEastAsia" w:hAnsi="Times New Roman" w:cs="Times New Roman"/>
           <w:noProof/>
+          <w:sz w:val="24"/>
+          <w:szCs w:val="24"/>
         </w:rPr>
         <mc:AlternateContent>
           <mc:Choice Requires="wps">
             <w:drawing>
-              <wp:anchor distT="0" distB="0" distL="114300" distR="114300" simplePos="0" relativeHeight="251664422" behindDoc="0" locked="0" layoutInCell="1" allowOverlap="1" wp14:anchorId="2D79F317" wp14:editId="5C9B9FF9">
-                <wp:simplePos x="0" y="0"/>
-                <wp:positionH relativeFrom="column">
-                  <wp:posOffset>1448435</wp:posOffset>
-                </wp:positionH>
-                <wp:positionV relativeFrom="paragraph">
-                  <wp:posOffset>1393190</wp:posOffset>
-                </wp:positionV>
-                <wp:extent cx="7620" cy="274320"/>
-                <wp:effectExtent l="0" t="0" r="30480" b="30480"/>
-                <wp:wrapNone/>
-                <wp:docPr id="34" name="Straight Connector 34"/>
-                <wp:cNvGraphicFramePr/>
-                <a:graphic xmlns:a="http://schemas.openxmlformats.org/drawingml/2006/main">
-                  <a:graphicData uri="http://schemas.microsoft.com/office/word/2010/wordprocessingShape">
-                    <wps:wsp>
-                      <wps:cNvCnPr/>
-                      <wps:spPr>
-                        <a:xfrm>
-                          <a:off x="0" y="0"/>
-                          <a:ext cx="7620" cy="274320"/>
-                        </a:xfrm>
-                        <a:prstGeom prst="line">
-                          <a:avLst/>
-                        </a:prstGeom>
-                        <a:ln w="22225">
-                          <a:solidFill>
-                            <a:schemeClr val="tx1"/>
-                          </a:solidFill>
-                        </a:ln>
-                      </wps:spPr>
-                      <wps:style>
-                        <a:lnRef idx="1">
-                          <a:schemeClr val="accent1"/>
-                        </a:lnRef>
-                        <a:fillRef idx="0">
-                          <a:schemeClr val="accent1"/>
-                        </a:fillRef>
-                        <a:effectRef idx="0">
-                          <a:schemeClr val="accent1"/>
-                        </a:effectRef>
-                        <a:fontRef idx="minor">
-                          <a:schemeClr val="tx1"/>
-                        </a:fontRef>
-                      </wps:style>
-                      <wps:bodyPr/>
-                    </wps:wsp>
-                  </a:graphicData>
-                </a:graphic>
-                <wp14:sizeRelH relativeFrom="margin">
-                  <wp14:pctWidth>0</wp14:pctWidth>
-                </wp14:sizeRelH>
-                <wp14:sizeRelV relativeFrom="margin">
-                  <wp14:pctHeight>0</wp14:pctHeight>
-                </wp14:sizeRelV>
-              </wp:anchor>
-            </w:drawing>
-          </mc:Choice>
-          <mc:Fallback>
-            <w:pict w14:anchorId="65E69577">
-              <v:line id="Straight Connector 34" style="position:absolute;z-index:251664422;visibility:visible;mso-wrap-style:square;mso-width-percent:0;mso-height-percent:0;mso-wrap-distance-left:9pt;mso-wrap-distance-top:0;mso-wrap-distance-right:9pt;mso-wrap-distance-bottom:0;mso-position-horizontal:absolute;mso-position-horizontal-relative:text;mso-position-vertical:absolute;mso-position-vertical-relative:text;mso-width-percent:0;mso-height-percent:0;mso-width-relative:margin;mso-height-relative:margin" o:spid="_x0000_s1026" strokecolor="black [3213]" strokeweight="1.75pt" from="114.05pt,109.7pt" to="114.65pt,131.3pt" w14:anchorId="47A8A825" o:gfxdata="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">
-                <v:stroke joinstyle="miter"/>
-              </v:line>
-            </w:pict>
-          </mc:Fallback>
-        </mc:AlternateContent>
-      </w:r>
-      <w:r>
-        <w:rPr>
-          <w:noProof/>
-        </w:rPr>
-        <mc:AlternateContent>
-          <mc:Choice Requires="wps">
-            <w:drawing>
-              <wp:anchor distT="0" distB="0" distL="114300" distR="114300" simplePos="0" relativeHeight="251663398" behindDoc="0" locked="0" layoutInCell="1" allowOverlap="1" wp14:anchorId="76C838C3" wp14:editId="6E17B4BD">
-                <wp:simplePos x="0" y="0"/>
-                <wp:positionH relativeFrom="column">
-                  <wp:posOffset>1306830</wp:posOffset>
-                </wp:positionH>
-                <wp:positionV relativeFrom="paragraph">
-                  <wp:posOffset>1385570</wp:posOffset>
-                </wp:positionV>
-                <wp:extent cx="304800" cy="358140"/>
-                <wp:effectExtent l="19050" t="0" r="19050" b="0"/>
-                <wp:wrapNone/>
-                <wp:docPr id="33" name="Arc 33"/>
-                <wp:cNvGraphicFramePr/>
-                <a:graphic xmlns:a="http://schemas.openxmlformats.org/drawingml/2006/main">
-                  <a:graphicData uri="http://schemas.microsoft.com/office/word/2010/wordprocessingShape">
-                    <wps:wsp>
-                      <wps:cNvSpPr/>
-                      <wps:spPr>
-                        <a:xfrm>
-                          <a:off x="0" y="0"/>
-                          <a:ext cx="304800" cy="358140"/>
-                        </a:xfrm>
-                        <a:prstGeom prst="arc">
-                          <a:avLst>
-                            <a:gd name="adj1" fmla="val 10767261"/>
-                            <a:gd name="adj2" fmla="val 0"/>
-                          </a:avLst>
-                        </a:prstGeom>
-                        <a:solidFill>
-                          <a:schemeClr val="bg1"/>
-                        </a:solidFill>
-                        <a:ln w="22225">
-                          <a:solidFill>
-                            <a:schemeClr val="tx1">
-                              <a:alpha val="86000"/>
-                            </a:schemeClr>
-                          </a:solidFill>
-                        </a:ln>
-                      </wps:spPr>
-                      <wps:style>
-                        <a:lnRef idx="1">
-                          <a:schemeClr val="accent1"/>
-                        </a:lnRef>
-                        <a:fillRef idx="0">
-                          <a:schemeClr val="accent1"/>
-                        </a:fillRef>
-                        <a:effectRef idx="0">
-                          <a:schemeClr val="accent1"/>
-                        </a:effectRef>
-                        <a:fontRef idx="minor">
-                          <a:schemeClr val="tx1"/>
-                        </a:fontRef>
-                      </wps:style>
-                      <wps:bodyPr rot="0" spcFirstLastPara="0" vertOverflow="overflow" horzOverflow="overflow" vert="horz" wrap="square" lIns="91440" tIns="45720" rIns="91440" bIns="45720" numCol="1" spcCol="0" rtlCol="0" fromWordArt="0" anchor="ctr" anchorCtr="0" forceAA="0" compatLnSpc="1">
-                        <a:prstTxWarp prst="textNoShape">
-                          <a:avLst/>
-                        </a:prstTxWarp>
-                        <a:noAutofit/>
-                      </wps:bodyPr>
-                    </wps:wsp>
-                  </a:graphicData>
-                </a:graphic>
-                <wp14:sizeRelH relativeFrom="margin">
-                  <wp14:pctWidth>0</wp14:pctWidth>
-                </wp14:sizeRelH>
-                <wp14:sizeRelV relativeFrom="margin">
-                  <wp14:pctHeight>0</wp14:pctHeight>
-                </wp14:sizeRelV>
-              </wp:anchor>
-            </w:drawing>
-          </mc:Choice>
-          <mc:Fallback>
-            <w:pict w14:anchorId="1F14EE65">
-              <v:shape id="Arc 33" style="position:absolute;margin-left:102.9pt;margin-top:109.1pt;width:24pt;height:28.2pt;z-index:251663398;visibility:visible;mso-wrap-style:square;mso-width-percent:0;mso-height-percent:0;mso-wrap-distance-left:9pt;mso-wrap-distance-top:0;mso-wrap-distance-right:9pt;mso-wrap-distance-bottom:0;mso-position-horizontal:absolute;mso-position-horizontal-relative:text;mso-position-vertical:absolute;mso-position-vertical-relative:text;mso-width-percent:0;mso-height-percent:0;mso-width-relative:margin;mso-height-relative:margin;v-text-anchor:middle" coordsize="304800,358140" o:spid="_x0000_s1026" fillcolor="white [3212]" strokecolor="black [3213]" strokeweight="1.75pt" path="m5,180521nsc-405,121080,24315,65274,65987,31568v51572,-41713,119608,-42121,171540,-1029c279583,63817,304800,119493,304800,179070r-152400,l5,180521xem5,180521nfc-405,121080,24315,65274,65987,31568v51572,-41713,119608,-42121,171540,-1029c279583,63817,304800,119493,304800,179070e" o:gfxdata="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" w14:anchorId="607CCD11">
-                <v:stroke opacity="56283f" joinstyle="miter"/>
-                <v:path arrowok="t" o:connecttype="custom" o:connectlocs="5,180521;65987,31568;237527,30539;304800,179070" o:connectangles="0,0,0,0"/>
-              </v:shape>
-            </w:pict>
-          </mc:Fallback>
-        </mc:AlternateContent>
-      </w:r>
-      <w:r>
-        <w:rPr>
-          <w:rFonts w:ascii="Times New Roman" w:hAnsi="Times New Roman" w:cs="Times New Roman" w:eastAsiaTheme="minorEastAsia"/>
-          <w:noProof/>
-          <w:sz w:val="24"/>
-          <w:szCs w:val="24"/>
-        </w:rPr>
-        <mc:AlternateContent>
-          <mc:Choice Requires="wps">
-            <w:drawing>
-              <wp:anchor distT="0" distB="0" distL="0" distR="0" simplePos="0" relativeHeight="251658247" behindDoc="1" locked="0" layoutInCell="0" allowOverlap="1" wp14:anchorId="09815777" wp14:editId="2046BF47">
+              <wp:anchor distT="0" distB="0" distL="0" distR="0" simplePos="0" relativeHeight="251658247" behindDoc="1" locked="0" layoutInCell="0" allowOverlap="1" wp14:anchorId="09815777" wp14:editId="16BE91E5">
                 <wp:simplePos x="0" y="0"/>
                 <wp:positionH relativeFrom="margin">
                   <wp:posOffset>2638425</wp:posOffset>
@@ -2457,17 +1008,17 @@
                             </w:tblGrid>
                             <w:tr>
                               <w:trPr>
-                                <w:trHeight w:val="509" w:hRule="exact"/>
+                                <w:trHeight w:hRule="exact" w:val="509"/>
                               </w:trPr>
                               <w:tc>
                                 <w:tcPr>
                                   <w:tcW w:w="3308" w:type="dxa"/>
                                   <w:gridSpan w:val="5"/>
                                   <w:tcBorders>
-                                    <w:top w:val="none" w:color="auto" w:sz="6" w:space="0"/>
-                                    <w:left w:val="none" w:color="auto" w:sz="6" w:space="0"/>
-                                    <w:bottom w:val="single" w:color="000000" w:sz="4" w:space="0"/>
-                                    <w:right w:val="single" w:color="000000" w:sz="4" w:space="0"/>
+                                    <w:top w:val="none" w:sz="6" w:space="0" w:color="auto"/>
+                                    <w:left w:val="none" w:sz="6" w:space="0" w:color="auto"/>
+                                    <w:bottom w:val="single" w:sz="4" w:space="0" w:color="000000"/>
+                                    <w:right w:val="single" w:sz="4" w:space="0" w:color="000000"/>
                                   </w:tcBorders>
                                 </w:tcPr>
                                 <w:p/>
@@ -2476,10 +1027,10 @@
                                 <w:tcPr>
                                   <w:tcW w:w="1265" w:type="dxa"/>
                                   <w:tcBorders>
-                                    <w:top w:val="single" w:color="000000" w:sz="4" w:space="0"/>
-                                    <w:left w:val="single" w:color="000000" w:sz="4" w:space="0"/>
-                                    <w:bottom w:val="single" w:color="000000" w:sz="4" w:space="0"/>
-                                    <w:right w:val="single" w:color="000000" w:sz="4" w:space="0"/>
+                                    <w:top w:val="single" w:sz="4" w:space="0" w:color="000000"/>
+                                    <w:left w:val="single" w:sz="4" w:space="0" w:color="000000"/>
+                                    <w:bottom w:val="single" w:sz="4" w:space="0" w:color="000000"/>
+                                    <w:right w:val="single" w:sz="4" w:space="0" w:color="000000"/>
                                   </w:tcBorders>
                                 </w:tcPr>
                                 <w:p>
@@ -2505,10 +1056,10 @@
                                 <w:tcPr>
                                   <w:tcW w:w="1476" w:type="dxa"/>
                                   <w:tcBorders>
-                                    <w:top w:val="single" w:color="000000" w:sz="4" w:space="0"/>
-                                    <w:left w:val="single" w:color="000000" w:sz="4" w:space="0"/>
-                                    <w:bottom w:val="single" w:color="000000" w:sz="4" w:space="0"/>
-                                    <w:right w:val="single" w:color="000000" w:sz="4" w:space="0"/>
+                                    <w:top w:val="single" w:sz="4" w:space="0" w:color="000000"/>
+                                    <w:left w:val="single" w:sz="4" w:space="0" w:color="000000"/>
+                                    <w:bottom w:val="single" w:sz="4" w:space="0" w:color="000000"/>
+                                    <w:right w:val="single" w:sz="4" w:space="0" w:color="000000"/>
                                   </w:tcBorders>
                                 </w:tcPr>
                                 <w:p>
@@ -2533,16 +1084,16 @@
                             </w:tr>
                             <w:tr>
                               <w:trPr>
-                                <w:trHeight w:val="511" w:hRule="exact"/>
+                                <w:trHeight w:hRule="exact" w:val="511"/>
                               </w:trPr>
                               <w:tc>
                                 <w:tcPr>
                                   <w:tcW w:w="662" w:type="dxa"/>
                                   <w:tcBorders>
-                                    <w:top w:val="single" w:color="000000" w:sz="4" w:space="0"/>
-                                    <w:left w:val="single" w:color="000000" w:sz="4" w:space="0"/>
-                                    <w:bottom w:val="single" w:color="000000" w:sz="4" w:space="0"/>
-                                    <w:right w:val="single" w:color="000000" w:sz="4" w:space="0"/>
+                                    <w:top w:val="single" w:sz="4" w:space="0" w:color="000000"/>
+                                    <w:left w:val="single" w:sz="4" w:space="0" w:color="000000"/>
+                                    <w:bottom w:val="single" w:sz="4" w:space="0" w:color="000000"/>
+                                    <w:right w:val="single" w:sz="4" w:space="0" w:color="000000"/>
                                   </w:tcBorders>
                                 </w:tcPr>
                                 <w:p>
@@ -2569,10 +1120,10 @@
                                 <w:tcPr>
                                   <w:tcW w:w="666" w:type="dxa"/>
                                   <w:tcBorders>
-                                    <w:top w:val="single" w:color="000000" w:sz="4" w:space="0"/>
-                                    <w:left w:val="single" w:color="000000" w:sz="4" w:space="0"/>
-                                    <w:bottom w:val="single" w:color="000000" w:sz="4" w:space="0"/>
-                                    <w:right w:val="single" w:color="000000" w:sz="4" w:space="0"/>
+                                    <w:top w:val="single" w:sz="4" w:space="0" w:color="000000"/>
+                                    <w:left w:val="single" w:sz="4" w:space="0" w:color="000000"/>
+                                    <w:bottom w:val="single" w:sz="4" w:space="0" w:color="000000"/>
+                                    <w:right w:val="single" w:sz="4" w:space="0" w:color="000000"/>
                                   </w:tcBorders>
                                 </w:tcPr>
                                 <w:p>
@@ -2634,10 +1185,10 @@
                                 <w:tcPr>
                                   <w:tcW w:w="628" w:type="dxa"/>
                                   <w:tcBorders>
-                                    <w:top w:val="single" w:color="000000" w:sz="4" w:space="0"/>
-                                    <w:left w:val="single" w:color="000000" w:sz="4" w:space="0"/>
-                                    <w:bottom w:val="single" w:color="000000" w:sz="4" w:space="0"/>
-                                    <w:right w:val="single" w:color="000000" w:sz="4" w:space="0"/>
+                                    <w:top w:val="single" w:sz="4" w:space="0" w:color="000000"/>
+                                    <w:left w:val="single" w:sz="4" w:space="0" w:color="000000"/>
+                                    <w:bottom w:val="single" w:sz="4" w:space="0" w:color="000000"/>
+                                    <w:right w:val="single" w:sz="4" w:space="0" w:color="000000"/>
                                   </w:tcBorders>
                                 </w:tcPr>
                                 <w:p>
@@ -2697,10 +1248,10 @@
                                 <w:tcPr>
                                   <w:tcW w:w="632" w:type="dxa"/>
                                   <w:tcBorders>
-                                    <w:top w:val="single" w:color="000000" w:sz="4" w:space="0"/>
-                                    <w:left w:val="single" w:color="000000" w:sz="4" w:space="0"/>
-                                    <w:bottom w:val="single" w:color="000000" w:sz="4" w:space="0"/>
-                                    <w:right w:val="single" w:color="000000" w:sz="4" w:space="0"/>
+                                    <w:top w:val="single" w:sz="4" w:space="0" w:color="000000"/>
+                                    <w:left w:val="single" w:sz="4" w:space="0" w:color="000000"/>
+                                    <w:bottom w:val="single" w:sz="4" w:space="0" w:color="000000"/>
+                                    <w:right w:val="single" w:sz="4" w:space="0" w:color="000000"/>
                                   </w:tcBorders>
                                 </w:tcPr>
                                 <w:p>
@@ -2760,10 +1311,10 @@
                                 <w:tcPr>
                                   <w:tcW w:w="720" w:type="dxa"/>
                                   <w:tcBorders>
-                                    <w:top w:val="single" w:color="000000" w:sz="4" w:space="0"/>
-                                    <w:left w:val="single" w:color="000000" w:sz="4" w:space="0"/>
-                                    <w:bottom w:val="single" w:color="000000" w:sz="4" w:space="0"/>
-                                    <w:right w:val="single" w:color="000000" w:sz="4" w:space="0"/>
+                                    <w:top w:val="single" w:sz="4" w:space="0" w:color="000000"/>
+                                    <w:left w:val="single" w:sz="4" w:space="0" w:color="000000"/>
+                                    <w:bottom w:val="single" w:sz="4" w:space="0" w:color="000000"/>
+                                    <w:right w:val="single" w:sz="4" w:space="0" w:color="000000"/>
                                   </w:tcBorders>
                                 </w:tcPr>
                                 <w:p>
@@ -2824,10 +1375,10 @@
                                 <w:tcPr>
                                   <w:tcW w:w="1265" w:type="dxa"/>
                                   <w:tcBorders>
-                                    <w:top w:val="single" w:color="000000" w:sz="4" w:space="0"/>
-                                    <w:left w:val="single" w:color="000000" w:sz="4" w:space="0"/>
-                                    <w:bottom w:val="single" w:color="000000" w:sz="4" w:space="0"/>
-                                    <w:right w:val="single" w:color="000000" w:sz="4" w:space="0"/>
+                                    <w:top w:val="single" w:sz="4" w:space="0" w:color="000000"/>
+                                    <w:left w:val="single" w:sz="4" w:space="0" w:color="000000"/>
+                                    <w:bottom w:val="single" w:sz="4" w:space="0" w:color="000000"/>
+                                    <w:right w:val="single" w:sz="4" w:space="0" w:color="000000"/>
                                   </w:tcBorders>
                                 </w:tcPr>
                                 <w:p>
@@ -2854,10 +1405,10 @@
                                 <w:tcPr>
                                   <w:tcW w:w="1476" w:type="dxa"/>
                                   <w:tcBorders>
-                                    <w:top w:val="single" w:color="000000" w:sz="4" w:space="0"/>
-                                    <w:left w:val="single" w:color="000000" w:sz="4" w:space="0"/>
-                                    <w:bottom w:val="single" w:color="000000" w:sz="4" w:space="0"/>
-                                    <w:right w:val="single" w:color="000000" w:sz="4" w:space="0"/>
+                                    <w:top w:val="single" w:sz="4" w:space="0" w:color="000000"/>
+                                    <w:left w:val="single" w:sz="4" w:space="0" w:color="000000"/>
+                                    <w:bottom w:val="single" w:sz="4" w:space="0" w:color="000000"/>
+                                    <w:right w:val="single" w:sz="4" w:space="0" w:color="000000"/>
                                   </w:tcBorders>
                                 </w:tcPr>
                                 <w:p>
@@ -2883,16 +1434,16 @@
                             </w:tr>
                             <w:tr>
                               <w:trPr>
-                                <w:trHeight w:val="259" w:hRule="exact"/>
+                                <w:trHeight w:hRule="exact" w:val="259"/>
                               </w:trPr>
                               <w:tc>
                                 <w:tcPr>
                                   <w:tcW w:w="662" w:type="dxa"/>
                                   <w:tcBorders>
-                                    <w:top w:val="single" w:color="000000" w:sz="4" w:space="0"/>
-                                    <w:left w:val="single" w:color="000000" w:sz="4" w:space="0"/>
-                                    <w:bottom w:val="single" w:color="000000" w:sz="4" w:space="0"/>
-                                    <w:right w:val="single" w:color="000000" w:sz="4" w:space="0"/>
+                                    <w:top w:val="single" w:sz="4" w:space="0" w:color="000000"/>
+                                    <w:left w:val="single" w:sz="4" w:space="0" w:color="000000"/>
+                                    <w:bottom w:val="single" w:sz="4" w:space="0" w:color="000000"/>
+                                    <w:right w:val="single" w:sz="4" w:space="0" w:color="000000"/>
                                   </w:tcBorders>
                                 </w:tcPr>
                                 <w:p>
@@ -2920,10 +1471,10 @@
                                 <w:tcPr>
                                   <w:tcW w:w="666" w:type="dxa"/>
                                   <w:tcBorders>
-                                    <w:top w:val="single" w:color="000000" w:sz="4" w:space="0"/>
-                                    <w:left w:val="single" w:color="000000" w:sz="4" w:space="0"/>
-                                    <w:bottom w:val="single" w:color="000000" w:sz="4" w:space="0"/>
-                                    <w:right w:val="single" w:color="000000" w:sz="4" w:space="0"/>
+                                    <w:top w:val="single" w:sz="4" w:space="0" w:color="000000"/>
+                                    <w:left w:val="single" w:sz="4" w:space="0" w:color="000000"/>
+                                    <w:bottom w:val="single" w:sz="4" w:space="0" w:color="000000"/>
+                                    <w:right w:val="single" w:sz="4" w:space="0" w:color="000000"/>
                                   </w:tcBorders>
                                 </w:tcPr>
                                 <w:p>
@@ -2940,10 +1491,10 @@
                                 <w:tcPr>
                                   <w:tcW w:w="628" w:type="dxa"/>
                                   <w:tcBorders>
-                                    <w:top w:val="single" w:color="000000" w:sz="4" w:space="0"/>
-                                    <w:left w:val="single" w:color="000000" w:sz="4" w:space="0"/>
-                                    <w:bottom w:val="single" w:color="000000" w:sz="4" w:space="0"/>
-                                    <w:right w:val="single" w:color="000000" w:sz="4" w:space="0"/>
+                                    <w:top w:val="single" w:sz="4" w:space="0" w:color="000000"/>
+                                    <w:left w:val="single" w:sz="4" w:space="0" w:color="000000"/>
+                                    <w:bottom w:val="single" w:sz="4" w:space="0" w:color="000000"/>
+                                    <w:right w:val="single" w:sz="4" w:space="0" w:color="000000"/>
                                   </w:tcBorders>
                                 </w:tcPr>
                                 <w:p>
@@ -2961,10 +1512,10 @@
                                 <w:tcPr>
                                   <w:tcW w:w="632" w:type="dxa"/>
                                   <w:tcBorders>
-                                    <w:top w:val="single" w:color="000000" w:sz="4" w:space="0"/>
-                                    <w:left w:val="single" w:color="000000" w:sz="4" w:space="0"/>
-                                    <w:bottom w:val="single" w:color="000000" w:sz="4" w:space="0"/>
-                                    <w:right w:val="single" w:color="000000" w:sz="4" w:space="0"/>
+                                    <w:top w:val="single" w:sz="4" w:space="0" w:color="000000"/>
+                                    <w:left w:val="single" w:sz="4" w:space="0" w:color="000000"/>
+                                    <w:bottom w:val="single" w:sz="4" w:space="0" w:color="000000"/>
+                                    <w:right w:val="single" w:sz="4" w:space="0" w:color="000000"/>
                                   </w:tcBorders>
                                 </w:tcPr>
                                 <w:p>
@@ -2981,10 +1532,10 @@
                                 <w:tcPr>
                                   <w:tcW w:w="720" w:type="dxa"/>
                                   <w:tcBorders>
-                                    <w:top w:val="single" w:color="000000" w:sz="4" w:space="0"/>
-                                    <w:left w:val="single" w:color="000000" w:sz="4" w:space="0"/>
-                                    <w:bottom w:val="single" w:color="000000" w:sz="4" w:space="0"/>
-                                    <w:right w:val="single" w:color="000000" w:sz="4" w:space="0"/>
+                                    <w:top w:val="single" w:sz="4" w:space="0" w:color="000000"/>
+                                    <w:left w:val="single" w:sz="4" w:space="0" w:color="000000"/>
+                                    <w:bottom w:val="single" w:sz="4" w:space="0" w:color="000000"/>
+                                    <w:right w:val="single" w:sz="4" w:space="0" w:color="000000"/>
                                   </w:tcBorders>
                                 </w:tcPr>
                                 <w:p>
@@ -3002,10 +1553,10 @@
                                 <w:tcPr>
                                   <w:tcW w:w="1265" w:type="dxa"/>
                                   <w:tcBorders>
-                                    <w:top w:val="single" w:color="000000" w:sz="4" w:space="0"/>
-                                    <w:left w:val="single" w:color="000000" w:sz="4" w:space="0"/>
-                                    <w:bottom w:val="single" w:color="000000" w:sz="4" w:space="0"/>
-                                    <w:right w:val="single" w:color="000000" w:sz="4" w:space="0"/>
+                                    <w:top w:val="single" w:sz="4" w:space="0" w:color="000000"/>
+                                    <w:left w:val="single" w:sz="4" w:space="0" w:color="000000"/>
+                                    <w:bottom w:val="single" w:sz="4" w:space="0" w:color="000000"/>
+                                    <w:right w:val="single" w:sz="4" w:space="0" w:color="000000"/>
                                   </w:tcBorders>
                                 </w:tcPr>
                                 <w:p/>
@@ -3014,10 +1565,10 @@
                                 <w:tcPr>
                                   <w:tcW w:w="1476" w:type="dxa"/>
                                   <w:tcBorders>
-                                    <w:top w:val="single" w:color="000000" w:sz="4" w:space="0"/>
-                                    <w:left w:val="single" w:color="000000" w:sz="4" w:space="0"/>
-                                    <w:bottom w:val="single" w:color="000000" w:sz="4" w:space="0"/>
-                                    <w:right w:val="single" w:color="000000" w:sz="4" w:space="0"/>
+                                    <w:top w:val="single" w:sz="4" w:space="0" w:color="000000"/>
+                                    <w:left w:val="single" w:sz="4" w:space="0" w:color="000000"/>
+                                    <w:bottom w:val="single" w:sz="4" w:space="0" w:color="000000"/>
+                                    <w:right w:val="single" w:sz="4" w:space="0" w:color="000000"/>
                                   </w:tcBorders>
                                 </w:tcPr>
                                 <w:p/>
@@ -3025,16 +1576,16 @@
                             </w:tr>
                             <w:tr>
                               <w:trPr>
-                                <w:trHeight w:val="247" w:hRule="exact"/>
+                                <w:trHeight w:hRule="exact" w:val="247"/>
                               </w:trPr>
                               <w:tc>
                                 <w:tcPr>
                                   <w:tcW w:w="662" w:type="dxa"/>
                                   <w:tcBorders>
-                                    <w:top w:val="single" w:color="000000" w:sz="4" w:space="0"/>
-                                    <w:left w:val="single" w:color="000000" w:sz="4" w:space="0"/>
-                                    <w:bottom w:val="single" w:color="000000" w:sz="4" w:space="0"/>
-                                    <w:right w:val="single" w:color="000000" w:sz="4" w:space="0"/>
+                                    <w:top w:val="single" w:sz="4" w:space="0" w:color="000000"/>
+                                    <w:left w:val="single" w:sz="4" w:space="0" w:color="000000"/>
+                                    <w:bottom w:val="single" w:sz="4" w:space="0" w:color="000000"/>
+                                    <w:right w:val="single" w:sz="4" w:space="0" w:color="000000"/>
                                   </w:tcBorders>
                                 </w:tcPr>
                                 <w:p>
@@ -3061,10 +1612,10 @@
                                 <w:tcPr>
                                   <w:tcW w:w="666" w:type="dxa"/>
                                   <w:tcBorders>
-                                    <w:top w:val="single" w:color="000000" w:sz="4" w:space="0"/>
-                                    <w:left w:val="single" w:color="000000" w:sz="4" w:space="0"/>
-                                    <w:bottom w:val="single" w:color="000000" w:sz="4" w:space="0"/>
-                                    <w:right w:val="single" w:color="000000" w:sz="4" w:space="0"/>
+                                    <w:top w:val="single" w:sz="4" w:space="0" w:color="000000"/>
+                                    <w:left w:val="single" w:sz="4" w:space="0" w:color="000000"/>
+                                    <w:bottom w:val="single" w:sz="4" w:space="0" w:color="000000"/>
+                                    <w:right w:val="single" w:sz="4" w:space="0" w:color="000000"/>
                                   </w:tcBorders>
                                 </w:tcPr>
                                 <w:p>
@@ -3080,10 +1631,10 @@
                                 <w:tcPr>
                                   <w:tcW w:w="628" w:type="dxa"/>
                                   <w:tcBorders>
-                                    <w:top w:val="single" w:color="000000" w:sz="4" w:space="0"/>
-                                    <w:left w:val="single" w:color="000000" w:sz="4" w:space="0"/>
-                                    <w:bottom w:val="single" w:color="000000" w:sz="4" w:space="0"/>
-                                    <w:right w:val="single" w:color="000000" w:sz="4" w:space="0"/>
+                                    <w:top w:val="single" w:sz="4" w:space="0" w:color="000000"/>
+                                    <w:left w:val="single" w:sz="4" w:space="0" w:color="000000"/>
+                                    <w:bottom w:val="single" w:sz="4" w:space="0" w:color="000000"/>
+                                    <w:right w:val="single" w:sz="4" w:space="0" w:color="000000"/>
                                   </w:tcBorders>
                                 </w:tcPr>
                                 <w:p>
@@ -3109,10 +1660,10 @@
                                 <w:tcPr>
                                   <w:tcW w:w="632" w:type="dxa"/>
                                   <w:tcBorders>
-                                    <w:top w:val="single" w:color="000000" w:sz="4" w:space="0"/>
-                                    <w:left w:val="single" w:color="000000" w:sz="4" w:space="0"/>
-                                    <w:bottom w:val="single" w:color="000000" w:sz="4" w:space="0"/>
-                                    <w:right w:val="single" w:color="000000" w:sz="4" w:space="0"/>
+                                    <w:top w:val="single" w:sz="4" w:space="0" w:color="000000"/>
+                                    <w:left w:val="single" w:sz="4" w:space="0" w:color="000000"/>
+                                    <w:bottom w:val="single" w:sz="4" w:space="0" w:color="000000"/>
+                                    <w:right w:val="single" w:sz="4" w:space="0" w:color="000000"/>
                                   </w:tcBorders>
                                 </w:tcPr>
                                 <w:p>
@@ -3127,10 +1678,10 @@
                                 <w:tcPr>
                                   <w:tcW w:w="720" w:type="dxa"/>
                                   <w:tcBorders>
-                                    <w:top w:val="single" w:color="000000" w:sz="4" w:space="0"/>
-                                    <w:left w:val="single" w:color="000000" w:sz="4" w:space="0"/>
-                                    <w:bottom w:val="single" w:color="000000" w:sz="4" w:space="0"/>
-                                    <w:right w:val="single" w:color="000000" w:sz="4" w:space="0"/>
+                                    <w:top w:val="single" w:sz="4" w:space="0" w:color="000000"/>
+                                    <w:left w:val="single" w:sz="4" w:space="0" w:color="000000"/>
+                                    <w:bottom w:val="single" w:sz="4" w:space="0" w:color="000000"/>
+                                    <w:right w:val="single" w:sz="4" w:space="0" w:color="000000"/>
                                   </w:tcBorders>
                                 </w:tcPr>
                                 <w:p>
@@ -3147,10 +1698,10 @@
                                 <w:tcPr>
                                   <w:tcW w:w="1265" w:type="dxa"/>
                                   <w:tcBorders>
-                                    <w:top w:val="single" w:color="000000" w:sz="4" w:space="0"/>
-                                    <w:left w:val="single" w:color="000000" w:sz="4" w:space="0"/>
-                                    <w:bottom w:val="single" w:color="000000" w:sz="4" w:space="0"/>
-                                    <w:right w:val="single" w:color="000000" w:sz="4" w:space="0"/>
+                                    <w:top w:val="single" w:sz="4" w:space="0" w:color="000000"/>
+                                    <w:left w:val="single" w:sz="4" w:space="0" w:color="000000"/>
+                                    <w:bottom w:val="single" w:sz="4" w:space="0" w:color="000000"/>
+                                    <w:right w:val="single" w:sz="4" w:space="0" w:color="000000"/>
                                   </w:tcBorders>
                                 </w:tcPr>
                                 <w:p/>
@@ -3159,10 +1710,10 @@
                                 <w:tcPr>
                                   <w:tcW w:w="1476" w:type="dxa"/>
                                   <w:tcBorders>
-                                    <w:top w:val="single" w:color="000000" w:sz="4" w:space="0"/>
-                                    <w:left w:val="single" w:color="000000" w:sz="4" w:space="0"/>
-                                    <w:bottom w:val="single" w:color="000000" w:sz="4" w:space="0"/>
-                                    <w:right w:val="single" w:color="000000" w:sz="4" w:space="0"/>
+                                    <w:top w:val="single" w:sz="4" w:space="0" w:color="000000"/>
+                                    <w:left w:val="single" w:sz="4" w:space="0" w:color="000000"/>
+                                    <w:bottom w:val="single" w:sz="4" w:space="0" w:color="000000"/>
+                                    <w:right w:val="single" w:sz="4" w:space="0" w:color="000000"/>
                                   </w:tcBorders>
                                 </w:tcPr>
                                 <w:p/>
@@ -3201,8 +1752,8 @@
             </w:drawing>
           </mc:Choice>
           <mc:Fallback>
-            <w:pict w14:anchorId="3B93BAD7">
-              <v:shape id="Text Box 25" style="position:absolute;margin-left:207.75pt;margin-top:90.8pt;width:303.2pt;height:76.8pt;z-index:-251658233;visibility:visible;mso-wrap-style:square;mso-width-percent:0;mso-height-percent:0;mso-wrap-distance-left:0;mso-wrap-distance-top:0;mso-wrap-distance-right:0;mso-wrap-distance-bottom:0;mso-position-horizontal:absolute;mso-position-horizontal-relative:margin;mso-position-vertical:absolute;mso-position-vertical-relative:text;mso-width-percent:0;mso-height-percent:0;mso-width-relative:page;mso-height-relative:page;v-text-anchor:top" o:spid="_x0000_s1039" o:allowincell="f" filled="f" stroked="f" type="#_x0000_t202" o:gfxdata="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" w14:anchorId="09815777">
+            <w:pict>
+              <v:shape w14:anchorId="09815777" id="Text Box 25" o:spid="_x0000_s1027" type="#_x0000_t202" style="position:absolute;margin-left:207.75pt;margin-top:90.8pt;width:303.2pt;height:76.8pt;z-index:-251658233;visibility:visible;mso-wrap-style:square;mso-width-percent:0;mso-height-percent:0;mso-wrap-distance-left:0;mso-wrap-distance-top:0;mso-wrap-distance-right:0;mso-wrap-distance-bottom:0;mso-position-horizontal:absolute;mso-position-horizontal-relative:margin;mso-position-vertical:absolute;mso-position-vertical-relative:text;mso-width-percent:0;mso-height-percent:0;mso-width-relative:page;mso-height-relative:page;v-text-anchor:top" o:gfxdata="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" o:allowincell="f" filled="f" stroked="f">
                 <v:textbox inset="0,0,0,0">
                   <w:txbxContent>
                     <w:tbl>
@@ -3226,17 +1777,17 @@
                       </w:tblGrid>
                       <w:tr>
                         <w:trPr>
-                          <w:trHeight w:val="509" w:hRule="exact"/>
+                          <w:trHeight w:hRule="exact" w:val="509"/>
                         </w:trPr>
                         <w:tc>
                           <w:tcPr>
                             <w:tcW w:w="3308" w:type="dxa"/>
                             <w:gridSpan w:val="5"/>
                             <w:tcBorders>
-                              <w:top w:val="none" w:color="auto" w:sz="6" w:space="0"/>
-                              <w:left w:val="none" w:color="auto" w:sz="6" w:space="0"/>
-                              <w:bottom w:val="single" w:color="000000" w:sz="4" w:space="0"/>
-                              <w:right w:val="single" w:color="000000" w:sz="4" w:space="0"/>
+                              <w:top w:val="none" w:sz="6" w:space="0" w:color="auto"/>
+                              <w:left w:val="none" w:sz="6" w:space="0" w:color="auto"/>
+                              <w:bottom w:val="single" w:sz="4" w:space="0" w:color="000000"/>
+                              <w:right w:val="single" w:sz="4" w:space="0" w:color="000000"/>
                             </w:tcBorders>
                           </w:tcPr>
                           <w:p/>
@@ -3245,10 +1796,10 @@
                           <w:tcPr>
                             <w:tcW w:w="1265" w:type="dxa"/>
                             <w:tcBorders>
-                              <w:top w:val="single" w:color="000000" w:sz="4" w:space="0"/>
-                              <w:left w:val="single" w:color="000000" w:sz="4" w:space="0"/>
-                              <w:bottom w:val="single" w:color="000000" w:sz="4" w:space="0"/>
-                              <w:right w:val="single" w:color="000000" w:sz="4" w:space="0"/>
+                              <w:top w:val="single" w:sz="4" w:space="0" w:color="000000"/>
+                              <w:left w:val="single" w:sz="4" w:space="0" w:color="000000"/>
+                              <w:bottom w:val="single" w:sz="4" w:space="0" w:color="000000"/>
+                              <w:right w:val="single" w:sz="4" w:space="0" w:color="000000"/>
                             </w:tcBorders>
                           </w:tcPr>
                           <w:p>
@@ -3274,10 +1825,10 @@
                           <w:tcPr>
                             <w:tcW w:w="1476" w:type="dxa"/>
                             <w:tcBorders>
-                              <w:top w:val="single" w:color="000000" w:sz="4" w:space="0"/>
-                              <w:left w:val="single" w:color="000000" w:sz="4" w:space="0"/>
-                              <w:bottom w:val="single" w:color="000000" w:sz="4" w:space="0"/>
-                              <w:right w:val="single" w:color="000000" w:sz="4" w:space="0"/>
+                              <w:top w:val="single" w:sz="4" w:space="0" w:color="000000"/>
+                              <w:left w:val="single" w:sz="4" w:space="0" w:color="000000"/>
+                              <w:bottom w:val="single" w:sz="4" w:space="0" w:color="000000"/>
+                              <w:right w:val="single" w:sz="4" w:space="0" w:color="000000"/>
                             </w:tcBorders>
                           </w:tcPr>
                           <w:p>
@@ -3302,16 +1853,16 @@
                       </w:tr>
                       <w:tr>
                         <w:trPr>
-                          <w:trHeight w:val="511" w:hRule="exact"/>
+                          <w:trHeight w:hRule="exact" w:val="511"/>
                         </w:trPr>
                         <w:tc>
                           <w:tcPr>
                             <w:tcW w:w="662" w:type="dxa"/>
                             <w:tcBorders>
-                              <w:top w:val="single" w:color="000000" w:sz="4" w:space="0"/>
-                              <w:left w:val="single" w:color="000000" w:sz="4" w:space="0"/>
-                              <w:bottom w:val="single" w:color="000000" w:sz="4" w:space="0"/>
-                              <w:right w:val="single" w:color="000000" w:sz="4" w:space="0"/>
+                              <w:top w:val="single" w:sz="4" w:space="0" w:color="000000"/>
+                              <w:left w:val="single" w:sz="4" w:space="0" w:color="000000"/>
+                              <w:bottom w:val="single" w:sz="4" w:space="0" w:color="000000"/>
+                              <w:right w:val="single" w:sz="4" w:space="0" w:color="000000"/>
                             </w:tcBorders>
                           </w:tcPr>
                           <w:p>
@@ -3338,10 +1889,10 @@
                           <w:tcPr>
                             <w:tcW w:w="666" w:type="dxa"/>
                             <w:tcBorders>
-                              <w:top w:val="single" w:color="000000" w:sz="4" w:space="0"/>
-                              <w:left w:val="single" w:color="000000" w:sz="4" w:space="0"/>
-                              <w:bottom w:val="single" w:color="000000" w:sz="4" w:space="0"/>
-                              <w:right w:val="single" w:color="000000" w:sz="4" w:space="0"/>
+                              <w:top w:val="single" w:sz="4" w:space="0" w:color="000000"/>
+                              <w:left w:val="single" w:sz="4" w:space="0" w:color="000000"/>
+                              <w:bottom w:val="single" w:sz="4" w:space="0" w:color="000000"/>
+                              <w:right w:val="single" w:sz="4" w:space="0" w:color="000000"/>
                             </w:tcBorders>
                           </w:tcPr>
                           <w:p>
@@ -3403,10 +1954,10 @@
                           <w:tcPr>
                             <w:tcW w:w="628" w:type="dxa"/>
                             <w:tcBorders>
-                              <w:top w:val="single" w:color="000000" w:sz="4" w:space="0"/>
-                              <w:left w:val="single" w:color="000000" w:sz="4" w:space="0"/>
-                              <w:bottom w:val="single" w:color="000000" w:sz="4" w:space="0"/>
-                              <w:right w:val="single" w:color="000000" w:sz="4" w:space="0"/>
+                              <w:top w:val="single" w:sz="4" w:space="0" w:color="000000"/>
+                              <w:left w:val="single" w:sz="4" w:space="0" w:color="000000"/>
+                              <w:bottom w:val="single" w:sz="4" w:space="0" w:color="000000"/>
+                              <w:right w:val="single" w:sz="4" w:space="0" w:color="000000"/>
                             </w:tcBorders>
                           </w:tcPr>
                           <w:p>
@@ -3466,10 +2017,10 @@
                           <w:tcPr>
                             <w:tcW w:w="632" w:type="dxa"/>
                             <w:tcBorders>
-                              <w:top w:val="single" w:color="000000" w:sz="4" w:space="0"/>
-                              <w:left w:val="single" w:color="000000" w:sz="4" w:space="0"/>
-                              <w:bottom w:val="single" w:color="000000" w:sz="4" w:space="0"/>
-                              <w:right w:val="single" w:color="000000" w:sz="4" w:space="0"/>
+                              <w:top w:val="single" w:sz="4" w:space="0" w:color="000000"/>
+                              <w:left w:val="single" w:sz="4" w:space="0" w:color="000000"/>
+                              <w:bottom w:val="single" w:sz="4" w:space="0" w:color="000000"/>
+                              <w:right w:val="single" w:sz="4" w:space="0" w:color="000000"/>
                             </w:tcBorders>
                           </w:tcPr>
                           <w:p>
@@ -3529,10 +2080,10 @@
                           <w:tcPr>
                             <w:tcW w:w="720" w:type="dxa"/>
                             <w:tcBorders>
-                              <w:top w:val="single" w:color="000000" w:sz="4" w:space="0"/>
-                              <w:left w:val="single" w:color="000000" w:sz="4" w:space="0"/>
-                              <w:bottom w:val="single" w:color="000000" w:sz="4" w:space="0"/>
-                              <w:right w:val="single" w:color="000000" w:sz="4" w:space="0"/>
+                              <w:top w:val="single" w:sz="4" w:space="0" w:color="000000"/>
+                              <w:left w:val="single" w:sz="4" w:space="0" w:color="000000"/>
+                              <w:bottom w:val="single" w:sz="4" w:space="0" w:color="000000"/>
+                              <w:right w:val="single" w:sz="4" w:space="0" w:color="000000"/>
                             </w:tcBorders>
                           </w:tcPr>
                           <w:p>
@@ -3593,10 +2144,10 @@
                           <w:tcPr>
                             <w:tcW w:w="1265" w:type="dxa"/>
                             <w:tcBorders>
-                              <w:top w:val="single" w:color="000000" w:sz="4" w:space="0"/>
-                              <w:left w:val="single" w:color="000000" w:sz="4" w:space="0"/>
-                              <w:bottom w:val="single" w:color="000000" w:sz="4" w:space="0"/>
-                              <w:right w:val="single" w:color="000000" w:sz="4" w:space="0"/>
+                              <w:top w:val="single" w:sz="4" w:space="0" w:color="000000"/>
+                              <w:left w:val="single" w:sz="4" w:space="0" w:color="000000"/>
+                              <w:bottom w:val="single" w:sz="4" w:space="0" w:color="000000"/>
+                              <w:right w:val="single" w:sz="4" w:space="0" w:color="000000"/>
                             </w:tcBorders>
                           </w:tcPr>
                           <w:p>
@@ -3623,10 +2174,10 @@
                           <w:tcPr>
                             <w:tcW w:w="1476" w:type="dxa"/>
                             <w:tcBorders>
-                              <w:top w:val="single" w:color="000000" w:sz="4" w:space="0"/>
-                              <w:left w:val="single" w:color="000000" w:sz="4" w:space="0"/>
-                              <w:bottom w:val="single" w:color="000000" w:sz="4" w:space="0"/>
-                              <w:right w:val="single" w:color="000000" w:sz="4" w:space="0"/>
+                              <w:top w:val="single" w:sz="4" w:space="0" w:color="000000"/>
+                              <w:left w:val="single" w:sz="4" w:space="0" w:color="000000"/>
+                              <w:bottom w:val="single" w:sz="4" w:space="0" w:color="000000"/>
+                              <w:right w:val="single" w:sz="4" w:space="0" w:color="000000"/>
                             </w:tcBorders>
                           </w:tcPr>
                           <w:p>
@@ -3652,16 +2203,16 @@
                       </w:tr>
                       <w:tr>
                         <w:trPr>
-                          <w:trHeight w:val="259" w:hRule="exact"/>
+                          <w:trHeight w:hRule="exact" w:val="259"/>
                         </w:trPr>
                         <w:tc>
                           <w:tcPr>
                             <w:tcW w:w="662" w:type="dxa"/>
                             <w:tcBorders>
-                              <w:top w:val="single" w:color="000000" w:sz="4" w:space="0"/>
-                              <w:left w:val="single" w:color="000000" w:sz="4" w:space="0"/>
-                              <w:bottom w:val="single" w:color="000000" w:sz="4" w:space="0"/>
-                              <w:right w:val="single" w:color="000000" w:sz="4" w:space="0"/>
+                              <w:top w:val="single" w:sz="4" w:space="0" w:color="000000"/>
+                              <w:left w:val="single" w:sz="4" w:space="0" w:color="000000"/>
+                              <w:bottom w:val="single" w:sz="4" w:space="0" w:color="000000"/>
+                              <w:right w:val="single" w:sz="4" w:space="0" w:color="000000"/>
                             </w:tcBorders>
                           </w:tcPr>
                           <w:p>
@@ -3689,10 +2240,10 @@
                           <w:tcPr>
                             <w:tcW w:w="666" w:type="dxa"/>
                             <w:tcBorders>
-                              <w:top w:val="single" w:color="000000" w:sz="4" w:space="0"/>
-                              <w:left w:val="single" w:color="000000" w:sz="4" w:space="0"/>
-                              <w:bottom w:val="single" w:color="000000" w:sz="4" w:space="0"/>
-                              <w:right w:val="single" w:color="000000" w:sz="4" w:space="0"/>
+                              <w:top w:val="single" w:sz="4" w:space="0" w:color="000000"/>
+                              <w:left w:val="single" w:sz="4" w:space="0" w:color="000000"/>
+                              <w:bottom w:val="single" w:sz="4" w:space="0" w:color="000000"/>
+                              <w:right w:val="single" w:sz="4" w:space="0" w:color="000000"/>
                             </w:tcBorders>
                           </w:tcPr>
                           <w:p>
@@ -3709,10 +2260,10 @@
                           <w:tcPr>
                             <w:tcW w:w="628" w:type="dxa"/>
                             <w:tcBorders>
-                              <w:top w:val="single" w:color="000000" w:sz="4" w:space="0"/>
-                              <w:left w:val="single" w:color="000000" w:sz="4" w:space="0"/>
-                              <w:bottom w:val="single" w:color="000000" w:sz="4" w:space="0"/>
-                              <w:right w:val="single" w:color="000000" w:sz="4" w:space="0"/>
+                              <w:top w:val="single" w:sz="4" w:space="0" w:color="000000"/>
+                              <w:left w:val="single" w:sz="4" w:space="0" w:color="000000"/>
+                              <w:bottom w:val="single" w:sz="4" w:space="0" w:color="000000"/>
+                              <w:right w:val="single" w:sz="4" w:space="0" w:color="000000"/>
                             </w:tcBorders>
                           </w:tcPr>
                           <w:p>
@@ -3730,10 +2281,10 @@
                           <w:tcPr>
                             <w:tcW w:w="632" w:type="dxa"/>
                             <w:tcBorders>
-                              <w:top w:val="single" w:color="000000" w:sz="4" w:space="0"/>
-                              <w:left w:val="single" w:color="000000" w:sz="4" w:space="0"/>
-                              <w:bottom w:val="single" w:color="000000" w:sz="4" w:space="0"/>
-                              <w:right w:val="single" w:color="000000" w:sz="4" w:space="0"/>
+                              <w:top w:val="single" w:sz="4" w:space="0" w:color="000000"/>
+                              <w:left w:val="single" w:sz="4" w:space="0" w:color="000000"/>
+                              <w:bottom w:val="single" w:sz="4" w:space="0" w:color="000000"/>
+                              <w:right w:val="single" w:sz="4" w:space="0" w:color="000000"/>
                             </w:tcBorders>
                           </w:tcPr>
                           <w:p>
@@ -3750,10 +2301,10 @@
                           <w:tcPr>
                             <w:tcW w:w="720" w:type="dxa"/>
                             <w:tcBorders>
-                              <w:top w:val="single" w:color="000000" w:sz="4" w:space="0"/>
-                              <w:left w:val="single" w:color="000000" w:sz="4" w:space="0"/>
-                              <w:bottom w:val="single" w:color="000000" w:sz="4" w:space="0"/>
-                              <w:right w:val="single" w:color="000000" w:sz="4" w:space="0"/>
+                              <w:top w:val="single" w:sz="4" w:space="0" w:color="000000"/>
+                              <w:left w:val="single" w:sz="4" w:space="0" w:color="000000"/>
+                              <w:bottom w:val="single" w:sz="4" w:space="0" w:color="000000"/>
+                              <w:right w:val="single" w:sz="4" w:space="0" w:color="000000"/>
                             </w:tcBorders>
                           </w:tcPr>
                           <w:p>
@@ -3771,10 +2322,10 @@
                           <w:tcPr>
                             <w:tcW w:w="1265" w:type="dxa"/>
                             <w:tcBorders>
-                              <w:top w:val="single" w:color="000000" w:sz="4" w:space="0"/>
-                              <w:left w:val="single" w:color="000000" w:sz="4" w:space="0"/>
-                              <w:bottom w:val="single" w:color="000000" w:sz="4" w:space="0"/>
-                              <w:right w:val="single" w:color="000000" w:sz="4" w:space="0"/>
+                              <w:top w:val="single" w:sz="4" w:space="0" w:color="000000"/>
+                              <w:left w:val="single" w:sz="4" w:space="0" w:color="000000"/>
+                              <w:bottom w:val="single" w:sz="4" w:space="0" w:color="000000"/>
+                              <w:right w:val="single" w:sz="4" w:space="0" w:color="000000"/>
                             </w:tcBorders>
                           </w:tcPr>
                           <w:p/>
@@ -3783,10 +2334,10 @@
                           <w:tcPr>
                             <w:tcW w:w="1476" w:type="dxa"/>
                             <w:tcBorders>
-                              <w:top w:val="single" w:color="000000" w:sz="4" w:space="0"/>
-                              <w:left w:val="single" w:color="000000" w:sz="4" w:space="0"/>
-                              <w:bottom w:val="single" w:color="000000" w:sz="4" w:space="0"/>
-                              <w:right w:val="single" w:color="000000" w:sz="4" w:space="0"/>
+                              <w:top w:val="single" w:sz="4" w:space="0" w:color="000000"/>
+                              <w:left w:val="single" w:sz="4" w:space="0" w:color="000000"/>
+                              <w:bottom w:val="single" w:sz="4" w:space="0" w:color="000000"/>
+                              <w:right w:val="single" w:sz="4" w:space="0" w:color="000000"/>
                             </w:tcBorders>
                           </w:tcPr>
                           <w:p/>
@@ -3794,16 +2345,16 @@
                       </w:tr>
                       <w:tr>
                         <w:trPr>
-                          <w:trHeight w:val="247" w:hRule="exact"/>
+                          <w:trHeight w:hRule="exact" w:val="247"/>
                         </w:trPr>
                         <w:tc>
                           <w:tcPr>
                             <w:tcW w:w="662" w:type="dxa"/>
                             <w:tcBorders>
-                              <w:top w:val="single" w:color="000000" w:sz="4" w:space="0"/>
-                              <w:left w:val="single" w:color="000000" w:sz="4" w:space="0"/>
-                              <w:bottom w:val="single" w:color="000000" w:sz="4" w:space="0"/>
-                              <w:right w:val="single" w:color="000000" w:sz="4" w:space="0"/>
+                              <w:top w:val="single" w:sz="4" w:space="0" w:color="000000"/>
+                              <w:left w:val="single" w:sz="4" w:space="0" w:color="000000"/>
+                              <w:bottom w:val="single" w:sz="4" w:space="0" w:color="000000"/>
+                              <w:right w:val="single" w:sz="4" w:space="0" w:color="000000"/>
                             </w:tcBorders>
                           </w:tcPr>
                           <w:p>
@@ -3830,10 +2381,10 @@
                           <w:tcPr>
                             <w:tcW w:w="666" w:type="dxa"/>
                             <w:tcBorders>
-                              <w:top w:val="single" w:color="000000" w:sz="4" w:space="0"/>
-                              <w:left w:val="single" w:color="000000" w:sz="4" w:space="0"/>
-                              <w:bottom w:val="single" w:color="000000" w:sz="4" w:space="0"/>
-                              <w:right w:val="single" w:color="000000" w:sz="4" w:space="0"/>
+                              <w:top w:val="single" w:sz="4" w:space="0" w:color="000000"/>
+                              <w:left w:val="single" w:sz="4" w:space="0" w:color="000000"/>
+                              <w:bottom w:val="single" w:sz="4" w:space="0" w:color="000000"/>
+                              <w:right w:val="single" w:sz="4" w:space="0" w:color="000000"/>
                             </w:tcBorders>
                           </w:tcPr>
                           <w:p>
@@ -3849,10 +2400,10 @@
                           <w:tcPr>
                             <w:tcW w:w="628" w:type="dxa"/>
                             <w:tcBorders>
-                              <w:top w:val="single" w:color="000000" w:sz="4" w:space="0"/>
-                              <w:left w:val="single" w:color="000000" w:sz="4" w:space="0"/>
-                              <w:bottom w:val="single" w:color="000000" w:sz="4" w:space="0"/>
-                              <w:right w:val="single" w:color="000000" w:sz="4" w:space="0"/>
+                              <w:top w:val="single" w:sz="4" w:space="0" w:color="000000"/>
+                              <w:left w:val="single" w:sz="4" w:space="0" w:color="000000"/>
+                              <w:bottom w:val="single" w:sz="4" w:space="0" w:color="000000"/>
+                              <w:right w:val="single" w:sz="4" w:space="0" w:color="000000"/>
                             </w:tcBorders>
                           </w:tcPr>
                           <w:p>
@@ -3878,10 +2429,10 @@
                           <w:tcPr>
                             <w:tcW w:w="632" w:type="dxa"/>
                             <w:tcBorders>
-                              <w:top w:val="single" w:color="000000" w:sz="4" w:space="0"/>
-                              <w:left w:val="single" w:color="000000" w:sz="4" w:space="0"/>
-                              <w:bottom w:val="single" w:color="000000" w:sz="4" w:space="0"/>
-                              <w:right w:val="single" w:color="000000" w:sz="4" w:space="0"/>
+                              <w:top w:val="single" w:sz="4" w:space="0" w:color="000000"/>
+                              <w:left w:val="single" w:sz="4" w:space="0" w:color="000000"/>
+                              <w:bottom w:val="single" w:sz="4" w:space="0" w:color="000000"/>
+                              <w:right w:val="single" w:sz="4" w:space="0" w:color="000000"/>
                             </w:tcBorders>
                           </w:tcPr>
                           <w:p>
@@ -3896,10 +2447,10 @@
                           <w:tcPr>
                             <w:tcW w:w="720" w:type="dxa"/>
                             <w:tcBorders>
-                              <w:top w:val="single" w:color="000000" w:sz="4" w:space="0"/>
-                              <w:left w:val="single" w:color="000000" w:sz="4" w:space="0"/>
-                              <w:bottom w:val="single" w:color="000000" w:sz="4" w:space="0"/>
-                              <w:right w:val="single" w:color="000000" w:sz="4" w:space="0"/>
+                              <w:top w:val="single" w:sz="4" w:space="0" w:color="000000"/>
+                              <w:left w:val="single" w:sz="4" w:space="0" w:color="000000"/>
+                              <w:bottom w:val="single" w:sz="4" w:space="0" w:color="000000"/>
+                              <w:right w:val="single" w:sz="4" w:space="0" w:color="000000"/>
                             </w:tcBorders>
                           </w:tcPr>
                           <w:p>
@@ -3916,10 +2467,10 @@
                           <w:tcPr>
                             <w:tcW w:w="1265" w:type="dxa"/>
                             <w:tcBorders>
-                              <w:top w:val="single" w:color="000000" w:sz="4" w:space="0"/>
-                              <w:left w:val="single" w:color="000000" w:sz="4" w:space="0"/>
-                              <w:bottom w:val="single" w:color="000000" w:sz="4" w:space="0"/>
-                              <w:right w:val="single" w:color="000000" w:sz="4" w:space="0"/>
+                              <w:top w:val="single" w:sz="4" w:space="0" w:color="000000"/>
+                              <w:left w:val="single" w:sz="4" w:space="0" w:color="000000"/>
+                              <w:bottom w:val="single" w:sz="4" w:space="0" w:color="000000"/>
+                              <w:right w:val="single" w:sz="4" w:space="0" w:color="000000"/>
                             </w:tcBorders>
                           </w:tcPr>
                           <w:p/>
@@ -3928,10 +2479,10 @@
                           <w:tcPr>
                             <w:tcW w:w="1476" w:type="dxa"/>
                             <w:tcBorders>
-                              <w:top w:val="single" w:color="000000" w:sz="4" w:space="0"/>
-                              <w:left w:val="single" w:color="000000" w:sz="4" w:space="0"/>
-                              <w:bottom w:val="single" w:color="000000" w:sz="4" w:space="0"/>
-                              <w:right w:val="single" w:color="000000" w:sz="4" w:space="0"/>
+                              <w:top w:val="single" w:sz="4" w:space="0" w:color="000000"/>
+                              <w:left w:val="single" w:sz="4" w:space="0" w:color="000000"/>
+                              <w:bottom w:val="single" w:sz="4" w:space="0" w:color="000000"/>
+                              <w:right w:val="single" w:sz="4" w:space="0" w:color="000000"/>
                             </w:tcBorders>
                           </w:tcPr>
                           <w:p/>
@@ -3962,15 +2513,17 @@
       </w:r>
       <w:r>
         <w:rPr>
-          <w:b/>
-          <w:bCs/>
           <w:noProof/>
+          <w:color w:val="FFFFFF" w:themeColor="background1"/>
+          <w14:textFill>
+            <w14:noFill/>
+          </w14:textFill>
         </w:rPr>
         <w:drawing>
-          <wp:inline distT="0" distB="0" distL="0" distR="0" wp14:anchorId="7FEE6E62" wp14:editId="570236E0">
-            <wp:extent cx="1896981" cy="2208628"/>
-            <wp:effectExtent l="0" t="0" r="0" b="0"/>
-            <wp:docPr id="15" name="Picture 15"/>
+          <wp:inline distT="0" distB="0" distL="0" distR="0" wp14:anchorId="446BB050" wp14:editId="66444475">
+            <wp:extent cx="2449902" cy="2167629"/>
+            <wp:effectExtent l="0" t="0" r="7620" b="4445"/>
+            <wp:docPr id="1" name="Picture 1"/>
             <wp:cNvGraphicFramePr>
               <a:graphicFrameLocks xmlns:a="http://schemas.openxmlformats.org/drawingml/2006/main" noChangeAspect="1"/>
             </wp:cNvGraphicFramePr>
@@ -3978,13 +2531,13 @@
               <a:graphicData uri="http://schemas.openxmlformats.org/drawingml/2006/picture">
                 <pic:pic xmlns:pic="http://schemas.openxmlformats.org/drawingml/2006/picture">
                   <pic:nvPicPr>
-                    <pic:cNvPr id="0" name="Picture 15"/>
+                    <pic:cNvPr id="0" name="Picture 1"/>
                     <pic:cNvPicPr>
                       <a:picLocks noChangeAspect="1" noChangeArrowheads="1"/>
                     </pic:cNvPicPr>
                   </pic:nvPicPr>
                   <pic:blipFill>
-                    <a:blip r:embed="rId26" cstate="print">
+                    <a:blip r:embed="rId11">
                       <a:extLst>
                         <a:ext uri="{28A0092B-C50C-407E-A947-70E740481C1C}">
                           <a14:useLocalDpi xmlns:a14="http://schemas.microsoft.com/office/drawing/2010/main" val="0"/>
@@ -3999,7 +2552,7 @@
                   <pic:spPr bwMode="auto">
                     <a:xfrm>
                       <a:off x="0" y="0"/>
-                      <a:ext cx="1896981" cy="2208628"/>
+                      <a:ext cx="2476942" cy="2191553"/>
                     </a:xfrm>
                     <a:prstGeom prst="rect">
                       <a:avLst/>
@@ -4064,10 +2617,7 @@
         </w:numPr>
       </w:pPr>
       <w:r>
-        <w:t xml:space="preserve">In the spreadsheet, </w:t>
-      </w:r>
-      <w:r>
-        <w:t>be sure to include raw data you measured for each activity and compute percent differences between nominal and/or calculated values and measured values</w:t>
+        <w:t>In the spreadsheet, be sure to include raw data you measured for each activity and compute percent differences between nominal and/or calculated values and measured values</w:t>
       </w:r>
     </w:p>
     <w:p>
@@ -4082,39 +2632,34 @@
       <w:pPr>
         <w:pStyle w:val="NormalWeb"/>
       </w:pPr>
-      <w:bookmarkStart w:name="_GoBack" w:id="0"/>
-      <w:bookmarkEnd w:id="0"/>
-      <w:r>
-        <w:rPr>
-          <w:b w:val="1"/>
-          <w:bCs w:val="1"/>
+      <w:r>
+        <w:rPr>
+          <w:b/>
+          <w:bCs/>
         </w:rPr>
         <w:t>Deliverables: </w:t>
       </w:r>
       <w:r>
-        <w:rPr/>
         <w:t xml:space="preserve">Refer to Challenge 1 and/or the </w:t>
       </w:r>
-      <w:r>
-        <w:rPr/>
+      <w:proofErr w:type="spellStart"/>
+      <w:r>
         <w:t>iL</w:t>
       </w:r>
       <w:r>
-        <w:rPr/>
         <w:t>e</w:t>
       </w:r>
       <w:r>
-        <w:rPr/>
         <w:t>arn</w:t>
       </w:r>
-      <w:r>
-        <w:rPr/>
+      <w:proofErr w:type="spellEnd"/>
+      <w:r>
         <w:t xml:space="preserve"> site to see general format</w:t>
       </w:r>
     </w:p>
     <w:sectPr>
-      <w:headerReference w:type="default" r:id="rId27"/>
-      <w:pgSz w:w="12240" w:h="15840" w:orient="portrait"/>
+      <w:headerReference w:type="default" r:id="rId12"/>
+      <w:pgSz w:w="12240" w:h="15840"/>
       <w:pgMar w:top="1440" w:right="1440" w:bottom="1440" w:left="1440" w:header="720" w:footer="720" w:gutter="0"/>
       <w:cols w:space="720"/>
       <w:docGrid w:linePitch="360"/>
@@ -4184,8 +2729,6 @@
     </w:r>
     <w:r>
       <w:tab/>
-    </w:r>
-    <w:r>
       <w:t xml:space="preserve">Challenge 2 </w:t>
     </w:r>
     <w:r>
@@ -4215,7 +2758,7 @@
         <w:ind w:left="720" w:hanging="360"/>
       </w:pPr>
       <w:rPr>
-        <w:rFonts w:hint="default" w:ascii="Symbol" w:hAnsi="Symbol"/>
+        <w:rFonts w:ascii="Symbol" w:hAnsi="Symbol" w:hint="default"/>
       </w:rPr>
     </w:lvl>
     <w:lvl w:ilvl="1" w:tplc="04090003" w:tentative="1">
@@ -4227,7 +2770,7 @@
         <w:ind w:left="1440" w:hanging="360"/>
       </w:pPr>
       <w:rPr>
-        <w:rFonts w:hint="default" w:ascii="Courier New" w:hAnsi="Courier New" w:cs="Courier New"/>
+        <w:rFonts w:ascii="Courier New" w:hAnsi="Courier New" w:cs="Courier New" w:hint="default"/>
       </w:rPr>
     </w:lvl>
     <w:lvl w:ilvl="2" w:tplc="04090005" w:tentative="1">
@@ -4239,7 +2782,7 @@
         <w:ind w:left="2160" w:hanging="360"/>
       </w:pPr>
       <w:rPr>
-        <w:rFonts w:hint="default" w:ascii="Wingdings" w:hAnsi="Wingdings"/>
+        <w:rFonts w:ascii="Wingdings" w:hAnsi="Wingdings" w:hint="default"/>
       </w:rPr>
     </w:lvl>
     <w:lvl w:ilvl="3" w:tplc="04090001" w:tentative="1">
@@ -4251,7 +2794,7 @@
         <w:ind w:left="2880" w:hanging="360"/>
       </w:pPr>
       <w:rPr>
-        <w:rFonts w:hint="default" w:ascii="Symbol" w:hAnsi="Symbol"/>
+        <w:rFonts w:ascii="Symbol" w:hAnsi="Symbol" w:hint="default"/>
       </w:rPr>
     </w:lvl>
     <w:lvl w:ilvl="4" w:tplc="04090003" w:tentative="1">
@@ -4263,7 +2806,7 @@
         <w:ind w:left="3600" w:hanging="360"/>
       </w:pPr>
       <w:rPr>
-        <w:rFonts w:hint="default" w:ascii="Courier New" w:hAnsi="Courier New" w:cs="Courier New"/>
+        <w:rFonts w:ascii="Courier New" w:hAnsi="Courier New" w:cs="Courier New" w:hint="default"/>
       </w:rPr>
     </w:lvl>
     <w:lvl w:ilvl="5" w:tplc="04090005" w:tentative="1">
@@ -4275,7 +2818,7 @@
         <w:ind w:left="4320" w:hanging="360"/>
       </w:pPr>
       <w:rPr>
-        <w:rFonts w:hint="default" w:ascii="Wingdings" w:hAnsi="Wingdings"/>
+        <w:rFonts w:ascii="Wingdings" w:hAnsi="Wingdings" w:hint="default"/>
       </w:rPr>
     </w:lvl>
     <w:lvl w:ilvl="6" w:tplc="04090001" w:tentative="1">
@@ -4287,7 +2830,7 @@
         <w:ind w:left="5040" w:hanging="360"/>
       </w:pPr>
       <w:rPr>
-        <w:rFonts w:hint="default" w:ascii="Symbol" w:hAnsi="Symbol"/>
+        <w:rFonts w:ascii="Symbol" w:hAnsi="Symbol" w:hint="default"/>
       </w:rPr>
     </w:lvl>
     <w:lvl w:ilvl="7" w:tplc="04090003" w:tentative="1">
@@ -4299,7 +2842,7 @@
         <w:ind w:left="5760" w:hanging="360"/>
       </w:pPr>
       <w:rPr>
-        <w:rFonts w:hint="default" w:ascii="Courier New" w:hAnsi="Courier New" w:cs="Courier New"/>
+        <w:rFonts w:ascii="Courier New" w:hAnsi="Courier New" w:cs="Courier New" w:hint="default"/>
       </w:rPr>
     </w:lvl>
     <w:lvl w:ilvl="8" w:tplc="04090005" w:tentative="1">
@@ -4311,7 +2854,7 @@
         <w:ind w:left="6480" w:hanging="360"/>
       </w:pPr>
       <w:rPr>
-        <w:rFonts w:hint="default" w:ascii="Wingdings" w:hAnsi="Wingdings"/>
+        <w:rFonts w:ascii="Wingdings" w:hAnsi="Wingdings" w:hint="default"/>
       </w:rPr>
     </w:lvl>
   </w:abstractNum>
@@ -4417,7 +2960,7 @@
         <w:ind w:left="360" w:hanging="360"/>
       </w:pPr>
       <w:rPr>
-        <w:rFonts w:hint="default" w:ascii="Symbol" w:hAnsi="Symbol"/>
+        <w:rFonts w:ascii="Symbol" w:hAnsi="Symbol" w:hint="default"/>
       </w:rPr>
     </w:lvl>
     <w:lvl w:ilvl="1" w:tplc="04090003" w:tentative="1">
@@ -4429,7 +2972,7 @@
         <w:ind w:left="1080" w:hanging="360"/>
       </w:pPr>
       <w:rPr>
-        <w:rFonts w:hint="default" w:ascii="Courier New" w:hAnsi="Courier New" w:cs="Courier New"/>
+        <w:rFonts w:ascii="Courier New" w:hAnsi="Courier New" w:cs="Courier New" w:hint="default"/>
       </w:rPr>
     </w:lvl>
     <w:lvl w:ilvl="2" w:tplc="04090005" w:tentative="1">
@@ -4441,7 +2984,7 @@
         <w:ind w:left="1800" w:hanging="360"/>
       </w:pPr>
       <w:rPr>
-        <w:rFonts w:hint="default" w:ascii="Wingdings" w:hAnsi="Wingdings"/>
+        <w:rFonts w:ascii="Wingdings" w:hAnsi="Wingdings" w:hint="default"/>
       </w:rPr>
     </w:lvl>
     <w:lvl w:ilvl="3" w:tplc="04090001" w:tentative="1">
@@ -4453,7 +2996,7 @@
         <w:ind w:left="2520" w:hanging="360"/>
       </w:pPr>
       <w:rPr>
-        <w:rFonts w:hint="default" w:ascii="Symbol" w:hAnsi="Symbol"/>
+        <w:rFonts w:ascii="Symbol" w:hAnsi="Symbol" w:hint="default"/>
       </w:rPr>
     </w:lvl>
     <w:lvl w:ilvl="4" w:tplc="04090003" w:tentative="1">
@@ -4465,7 +3008,7 @@
         <w:ind w:left="3240" w:hanging="360"/>
       </w:pPr>
       <w:rPr>
-        <w:rFonts w:hint="default" w:ascii="Courier New" w:hAnsi="Courier New" w:cs="Courier New"/>
+        <w:rFonts w:ascii="Courier New" w:hAnsi="Courier New" w:cs="Courier New" w:hint="default"/>
       </w:rPr>
     </w:lvl>
     <w:lvl w:ilvl="5" w:tplc="04090005" w:tentative="1">
@@ -4477,7 +3020,7 @@
         <w:ind w:left="3960" w:hanging="360"/>
       </w:pPr>
       <w:rPr>
-        <w:rFonts w:hint="default" w:ascii="Wingdings" w:hAnsi="Wingdings"/>
+        <w:rFonts w:ascii="Wingdings" w:hAnsi="Wingdings" w:hint="default"/>
       </w:rPr>
     </w:lvl>
     <w:lvl w:ilvl="6" w:tplc="04090001" w:tentative="1">
@@ -4489,7 +3032,7 @@
         <w:ind w:left="4680" w:hanging="360"/>
       </w:pPr>
       <w:rPr>
-        <w:rFonts w:hint="default" w:ascii="Symbol" w:hAnsi="Symbol"/>
+        <w:rFonts w:ascii="Symbol" w:hAnsi="Symbol" w:hint="default"/>
       </w:rPr>
     </w:lvl>
     <w:lvl w:ilvl="7" w:tplc="04090003" w:tentative="1">
@@ -4501,7 +3044,7 @@
         <w:ind w:left="5400" w:hanging="360"/>
       </w:pPr>
       <w:rPr>
-        <w:rFonts w:hint="default" w:ascii="Courier New" w:hAnsi="Courier New" w:cs="Courier New"/>
+        <w:rFonts w:ascii="Courier New" w:hAnsi="Courier New" w:cs="Courier New" w:hint="default"/>
       </w:rPr>
     </w:lvl>
     <w:lvl w:ilvl="8" w:tplc="04090005" w:tentative="1">
@@ -4513,7 +3056,7 @@
         <w:ind w:left="6120" w:hanging="360"/>
       </w:pPr>
       <w:rPr>
-        <w:rFonts w:hint="default" w:ascii="Wingdings" w:hAnsi="Wingdings"/>
+        <w:rFonts w:ascii="Wingdings" w:hAnsi="Wingdings" w:hint="default"/>
       </w:rPr>
     </w:lvl>
   </w:abstractNum>
@@ -4530,7 +3073,7 @@
         <w:ind w:left="720" w:hanging="360"/>
       </w:pPr>
       <w:rPr>
-        <w:rFonts w:asciiTheme="minorHAnsi" w:hAnsiTheme="minorHAnsi" w:eastAsiaTheme="minorHAnsi" w:cstheme="minorBidi"/>
+        <w:rFonts w:asciiTheme="minorHAnsi" w:eastAsiaTheme="minorHAnsi" w:hAnsiTheme="minorHAnsi" w:cstheme="minorBidi"/>
       </w:rPr>
     </w:lvl>
     <w:lvl w:ilvl="1" w:tplc="04090019">
@@ -4619,7 +3162,7 @@
         <w:ind w:left="360" w:hanging="360"/>
       </w:pPr>
       <w:rPr>
-        <w:rFonts w:hint="default" w:ascii="Symbol" w:hAnsi="Symbol"/>
+        <w:rFonts w:ascii="Symbol" w:hAnsi="Symbol" w:hint="default"/>
       </w:rPr>
     </w:lvl>
     <w:lvl w:ilvl="1" w:tplc="04090019">
@@ -4714,11 +3257,11 @@
 </file>
 
 <file path=word/styles.xml><?xml version="1.0" encoding="utf-8"?>
-<w:styles xmlns:wp14="http://schemas.microsoft.com/office/word/2010/wordprocessingDrawing" xmlns:mc="http://schemas.openxmlformats.org/markup-compatibility/2006" xmlns:r="http://schemas.openxmlformats.org/officeDocument/2006/relationships" xmlns:w="http://schemas.openxmlformats.org/wordprocessingml/2006/main" xmlns:w14="http://schemas.microsoft.com/office/word/2010/wordml" xmlns:w15="http://schemas.microsoft.com/office/word/2012/wordml" xmlns:w16cid="http://schemas.microsoft.com/office/word/2016/wordml/cid" xmlns:w16se="http://schemas.microsoft.com/office/word/2015/wordml/symex" mc:Ignorable="w14 w15 w16se w16cid wp14">
+<w:styles xmlns:mc="http://schemas.openxmlformats.org/markup-compatibility/2006" xmlns:r="http://schemas.openxmlformats.org/officeDocument/2006/relationships" xmlns:w="http://schemas.openxmlformats.org/wordprocessingml/2006/main" xmlns:w14="http://schemas.microsoft.com/office/word/2010/wordml" xmlns:w15="http://schemas.microsoft.com/office/word/2012/wordml" xmlns:w16cid="http://schemas.microsoft.com/office/word/2016/wordml/cid" xmlns:w16se="http://schemas.microsoft.com/office/word/2015/wordml/symex" mc:Ignorable="w14 w15 w16se w16cid">
   <w:docDefaults>
     <w:rPrDefault>
       <w:rPr>
-        <w:rFonts w:asciiTheme="minorHAnsi" w:hAnsiTheme="minorHAnsi" w:eastAsiaTheme="minorHAnsi" w:cstheme="minorBidi"/>
+        <w:rFonts w:asciiTheme="minorHAnsi" w:eastAsiaTheme="minorHAnsi" w:hAnsiTheme="minorHAnsi" w:cstheme="minorBidi"/>
         <w:sz w:val="22"/>
         <w:szCs w:val="22"/>
         <w:lang w:val="en-US" w:eastAsia="en-US" w:bidi="ar-SA"/>
@@ -4733,14 +3276,14 @@
   <w:latentStyles w:defLockedState="0" w:defUIPriority="99" w:defSemiHidden="0" w:defUnhideWhenUsed="0" w:defQFormat="0" w:count="375">
     <w:lsdException w:name="Normal" w:uiPriority="0" w:qFormat="1"/>
     <w:lsdException w:name="heading 1" w:uiPriority="9" w:qFormat="1"/>
-    <w:lsdException w:name="heading 2" w:uiPriority="9" w:semiHidden="1" w:unhideWhenUsed="1" w:qFormat="1"/>
-    <w:lsdException w:name="heading 3" w:uiPriority="9" w:semiHidden="1" w:unhideWhenUsed="1" w:qFormat="1"/>
-    <w:lsdException w:name="heading 4" w:uiPriority="9" w:semiHidden="1" w:unhideWhenUsed="1" w:qFormat="1"/>
-    <w:lsdException w:name="heading 5" w:uiPriority="9" w:semiHidden="1" w:unhideWhenUsed="1" w:qFormat="1"/>
-    <w:lsdException w:name="heading 6" w:uiPriority="9" w:semiHidden="1" w:unhideWhenUsed="1" w:qFormat="1"/>
-    <w:lsdException w:name="heading 7" w:uiPriority="9" w:semiHidden="1" w:unhideWhenUsed="1" w:qFormat="1"/>
-    <w:lsdException w:name="heading 8" w:uiPriority="9" w:semiHidden="1" w:unhideWhenUsed="1" w:qFormat="1"/>
-    <w:lsdException w:name="heading 9" w:uiPriority="9" w:semiHidden="1" w:unhideWhenUsed="1" w:qFormat="1"/>
+    <w:lsdException w:name="heading 2" w:semiHidden="1" w:uiPriority="9" w:unhideWhenUsed="1" w:qFormat="1"/>
+    <w:lsdException w:name="heading 3" w:semiHidden="1" w:uiPriority="9" w:unhideWhenUsed="1" w:qFormat="1"/>
+    <w:lsdException w:name="heading 4" w:semiHidden="1" w:uiPriority="9" w:unhideWhenUsed="1" w:qFormat="1"/>
+    <w:lsdException w:name="heading 5" w:semiHidden="1" w:uiPriority="9" w:unhideWhenUsed="1" w:qFormat="1"/>
+    <w:lsdException w:name="heading 6" w:semiHidden="1" w:uiPriority="9" w:unhideWhenUsed="1" w:qFormat="1"/>
+    <w:lsdException w:name="heading 7" w:semiHidden="1" w:uiPriority="9" w:unhideWhenUsed="1" w:qFormat="1"/>
+    <w:lsdException w:name="heading 8" w:semiHidden="1" w:uiPriority="9" w:unhideWhenUsed="1" w:qFormat="1"/>
+    <w:lsdException w:name="heading 9" w:semiHidden="1" w:uiPriority="9" w:unhideWhenUsed="1" w:qFormat="1"/>
     <w:lsdException w:name="index 1" w:semiHidden="1" w:unhideWhenUsed="1"/>
     <w:lsdException w:name="index 2" w:semiHidden="1" w:unhideWhenUsed="1"/>
     <w:lsdException w:name="index 3" w:semiHidden="1" w:unhideWhenUsed="1"/>
@@ -4750,22 +3293,22 @@
     <w:lsdException w:name="index 7" w:semiHidden="1" w:unhideWhenUsed="1"/>
     <w:lsdException w:name="index 8" w:semiHidden="1" w:unhideWhenUsed="1"/>
     <w:lsdException w:name="index 9" w:semiHidden="1" w:unhideWhenUsed="1"/>
-    <w:lsdException w:name="toc 1" w:uiPriority="39" w:semiHidden="1" w:unhideWhenUsed="1"/>
-    <w:lsdException w:name="toc 2" w:uiPriority="39" w:semiHidden="1" w:unhideWhenUsed="1"/>
-    <w:lsdException w:name="toc 3" w:uiPriority="39" w:semiHidden="1" w:unhideWhenUsed="1"/>
-    <w:lsdException w:name="toc 4" w:uiPriority="39" w:semiHidden="1" w:unhideWhenUsed="1"/>
-    <w:lsdException w:name="toc 5" w:uiPriority="39" w:semiHidden="1" w:unhideWhenUsed="1"/>
-    <w:lsdException w:name="toc 6" w:uiPriority="39" w:semiHidden="1" w:unhideWhenUsed="1"/>
-    <w:lsdException w:name="toc 7" w:uiPriority="39" w:semiHidden="1" w:unhideWhenUsed="1"/>
-    <w:lsdException w:name="toc 8" w:uiPriority="39" w:semiHidden="1" w:unhideWhenUsed="1"/>
-    <w:lsdException w:name="toc 9" w:uiPriority="39" w:semiHidden="1" w:unhideWhenUsed="1"/>
+    <w:lsdException w:name="toc 1" w:semiHidden="1" w:uiPriority="39" w:unhideWhenUsed="1"/>
+    <w:lsdException w:name="toc 2" w:semiHidden="1" w:uiPriority="39" w:unhideWhenUsed="1"/>
+    <w:lsdException w:name="toc 3" w:semiHidden="1" w:uiPriority="39" w:unhideWhenUsed="1"/>
+    <w:lsdException w:name="toc 4" w:semiHidden="1" w:uiPriority="39" w:unhideWhenUsed="1"/>
+    <w:lsdException w:name="toc 5" w:semiHidden="1" w:uiPriority="39" w:unhideWhenUsed="1"/>
+    <w:lsdException w:name="toc 6" w:semiHidden="1" w:uiPriority="39" w:unhideWhenUsed="1"/>
+    <w:lsdException w:name="toc 7" w:semiHidden="1" w:uiPriority="39" w:unhideWhenUsed="1"/>
+    <w:lsdException w:name="toc 8" w:semiHidden="1" w:uiPriority="39" w:unhideWhenUsed="1"/>
+    <w:lsdException w:name="toc 9" w:semiHidden="1" w:uiPriority="39" w:unhideWhenUsed="1"/>
     <w:lsdException w:name="Normal Indent" w:semiHidden="1" w:unhideWhenUsed="1"/>
     <w:lsdException w:name="footnote text" w:semiHidden="1" w:unhideWhenUsed="1"/>
     <w:lsdException w:name="annotation text" w:semiHidden="1" w:unhideWhenUsed="1"/>
     <w:lsdException w:name="header" w:semiHidden="1" w:unhideWhenUsed="1"/>
     <w:lsdException w:name="footer" w:semiHidden="1" w:unhideWhenUsed="1"/>
     <w:lsdException w:name="index heading" w:semiHidden="1" w:unhideWhenUsed="1"/>
-    <w:lsdException w:name="caption" w:uiPriority="35" w:semiHidden="1" w:unhideWhenUsed="1" w:qFormat="1"/>
+    <w:lsdException w:name="caption" w:semiHidden="1" w:uiPriority="35" w:unhideWhenUsed="1" w:qFormat="1"/>
     <w:lsdException w:name="table of figures" w:semiHidden="1" w:unhideWhenUsed="1"/>
     <w:lsdException w:name="envelope address" w:semiHidden="1" w:unhideWhenUsed="1"/>
     <w:lsdException w:name="envelope return" w:semiHidden="1" w:unhideWhenUsed="1"/>
@@ -4796,8 +3339,8 @@
     <w:lsdException w:name="Title" w:uiPriority="10" w:qFormat="1"/>
     <w:lsdException w:name="Closing" w:semiHidden="1" w:unhideWhenUsed="1"/>
     <w:lsdException w:name="Signature" w:semiHidden="1" w:unhideWhenUsed="1"/>
-    <w:lsdException w:name="Default Paragraph Font" w:uiPriority="1" w:semiHidden="1" w:unhideWhenUsed="1"/>
-    <w:lsdException w:name="Body Text" w:uiPriority="1" w:semiHidden="1" w:unhideWhenUsed="1" w:qFormat="1"/>
+    <w:lsdException w:name="Default Paragraph Font" w:semiHidden="1" w:uiPriority="1" w:unhideWhenUsed="1"/>
+    <w:lsdException w:name="Body Text" w:semiHidden="1" w:uiPriority="1" w:unhideWhenUsed="1" w:qFormat="1"/>
     <w:lsdException w:name="Body Text Indent" w:semiHidden="1" w:unhideWhenUsed="1"/>
     <w:lsdException w:name="List Continue" w:semiHidden="1" w:unhideWhenUsed="1"/>
     <w:lsdException w:name="List Continue 2" w:semiHidden="1" w:unhideWhenUsed="1"/>
@@ -4996,8 +3539,8 @@
     <w:lsdException w:name="Subtle Reference" w:uiPriority="31" w:qFormat="1"/>
     <w:lsdException w:name="Intense Reference" w:uiPriority="32" w:qFormat="1"/>
     <w:lsdException w:name="Book Title" w:uiPriority="33" w:qFormat="1"/>
-    <w:lsdException w:name="Bibliography" w:uiPriority="37" w:semiHidden="1" w:unhideWhenUsed="1"/>
-    <w:lsdException w:name="TOC Heading" w:uiPriority="39" w:semiHidden="1" w:unhideWhenUsed="1" w:qFormat="1"/>
+    <w:lsdException w:name="Bibliography" w:semiHidden="1" w:uiPriority="37" w:unhideWhenUsed="1"/>
+    <w:lsdException w:name="TOC Heading" w:semiHidden="1" w:uiPriority="39" w:unhideWhenUsed="1" w:qFormat="1"/>
     <w:lsdException w:name="Plain Table 1" w:uiPriority="41"/>
     <w:lsdException w:name="Plain Table 2" w:uiPriority="42"/>
     <w:lsdException w:name="Plain Table 3" w:uiPriority="43"/>
@@ -5107,17 +3650,17 @@
     <w:lsdException w:name="Hashtag" w:semiHidden="1" w:unhideWhenUsed="1"/>
     <w:lsdException w:name="Unresolved Mention" w:semiHidden="1" w:unhideWhenUsed="1"/>
   </w:latentStyles>
-  <w:style w:type="paragraph" w:styleId="Normal" w:default="1">
+  <w:style w:type="paragraph" w:default="1" w:styleId="Normal">
     <w:name w:val="Normal"/>
     <w:qFormat/>
   </w:style>
-  <w:style w:type="character" w:styleId="DefaultParagraphFont" w:default="1">
+  <w:style w:type="character" w:default="1" w:styleId="DefaultParagraphFont">
     <w:name w:val="Default Paragraph Font"/>
     <w:uiPriority w:val="1"/>
     <w:semiHidden/>
     <w:unhideWhenUsed/>
   </w:style>
-  <w:style w:type="table" w:styleId="TableNormal" w:default="1">
+  <w:style w:type="table" w:default="1" w:styleId="TableNormal">
     <w:name w:val="Normal Table"/>
     <w:uiPriority w:val="99"/>
     <w:semiHidden/>
@@ -5132,7 +3675,7 @@
       </w:tblCellMar>
     </w:tblPr>
   </w:style>
-  <w:style w:type="numbering" w:styleId="NoList" w:default="1">
+  <w:style w:type="numbering" w:default="1" w:styleId="NoList">
     <w:name w:val="No List"/>
     <w:uiPriority w:val="99"/>
     <w:semiHidden/>
@@ -5153,28 +3696,28 @@
       <w:spacing w:after="0" w:line="240" w:lineRule="auto"/>
     </w:pPr>
     <w:rPr>
-      <w:rFonts w:ascii="Times New Roman" w:hAnsi="Times New Roman" w:cs="Times New Roman" w:eastAsiaTheme="minorEastAsia"/>
+      <w:rFonts w:ascii="Times New Roman" w:eastAsiaTheme="minorEastAsia" w:hAnsi="Times New Roman" w:cs="Times New Roman"/>
       <w:b/>
       <w:bCs/>
       <w:sz w:val="20"/>
       <w:szCs w:val="20"/>
     </w:rPr>
   </w:style>
-  <w:style w:type="character" w:styleId="BodyTextChar" w:customStyle="1">
+  <w:style w:type="character" w:customStyle="1" w:styleId="BodyTextChar">
     <w:name w:val="Body Text Char"/>
     <w:basedOn w:val="DefaultParagraphFont"/>
     <w:link w:val="BodyText"/>
     <w:uiPriority w:val="1"/>
     <w:rsid w:val="00A473F7"/>
     <w:rPr>
-      <w:rFonts w:ascii="Times New Roman" w:hAnsi="Times New Roman" w:cs="Times New Roman" w:eastAsiaTheme="minorEastAsia"/>
+      <w:rFonts w:ascii="Times New Roman" w:eastAsiaTheme="minorEastAsia" w:hAnsi="Times New Roman" w:cs="Times New Roman"/>
       <w:b/>
       <w:bCs/>
       <w:sz w:val="20"/>
       <w:szCs w:val="20"/>
     </w:rPr>
   </w:style>
-  <w:style w:type="paragraph" w:styleId="TableParagraph" w:customStyle="1">
+  <w:style w:type="paragraph" w:customStyle="1" w:styleId="TableParagraph">
     <w:name w:val="Table Paragraph"/>
     <w:basedOn w:val="Normal"/>
     <w:uiPriority w:val="1"/>
@@ -5188,7 +3731,7 @@
       <w:spacing w:after="0" w:line="240" w:lineRule="auto"/>
     </w:pPr>
     <w:rPr>
-      <w:rFonts w:ascii="Times New Roman" w:hAnsi="Times New Roman" w:cs="Times New Roman" w:eastAsiaTheme="minorEastAsia"/>
+      <w:rFonts w:ascii="Times New Roman" w:eastAsiaTheme="minorEastAsia" w:hAnsi="Times New Roman" w:cs="Times New Roman"/>
       <w:sz w:val="24"/>
       <w:szCs w:val="24"/>
     </w:rPr>
@@ -5214,12 +3757,12 @@
     </w:pPr>
     <w:tblPr>
       <w:tblBorders>
-        <w:top w:val="single" w:color="auto" w:sz="4" w:space="0"/>
-        <w:left w:val="single" w:color="auto" w:sz="4" w:space="0"/>
-        <w:bottom w:val="single" w:color="auto" w:sz="4" w:space="0"/>
-        <w:right w:val="single" w:color="auto" w:sz="4" w:space="0"/>
-        <w:insideH w:val="single" w:color="auto" w:sz="4" w:space="0"/>
-        <w:insideV w:val="single" w:color="auto" w:sz="4" w:space="0"/>
+        <w:top w:val="single" w:sz="4" w:space="0" w:color="auto"/>
+        <w:left w:val="single" w:sz="4" w:space="0" w:color="auto"/>
+        <w:bottom w:val="single" w:sz="4" w:space="0" w:color="auto"/>
+        <w:right w:val="single" w:sz="4" w:space="0" w:color="auto"/>
+        <w:insideH w:val="single" w:sz="4" w:space="0" w:color="auto"/>
+        <w:insideV w:val="single" w:sz="4" w:space="0" w:color="auto"/>
       </w:tblBorders>
     </w:tblPr>
   </w:style>
@@ -5238,7 +3781,7 @@
       <w:spacing w:after="0" w:line="240" w:lineRule="auto"/>
     </w:pPr>
   </w:style>
-  <w:style w:type="character" w:styleId="HeaderChar" w:customStyle="1">
+  <w:style w:type="character" w:customStyle="1" w:styleId="HeaderChar">
     <w:name w:val="Header Char"/>
     <w:basedOn w:val="DefaultParagraphFont"/>
     <w:link w:val="Header"/>
@@ -5260,7 +3803,7 @@
       <w:spacing w:after="0" w:line="240" w:lineRule="auto"/>
     </w:pPr>
   </w:style>
-  <w:style w:type="character" w:styleId="FooterChar" w:customStyle="1">
+  <w:style w:type="character" w:customStyle="1" w:styleId="FooterChar">
     <w:name w:val="Footer Char"/>
     <w:basedOn w:val="DefaultParagraphFont"/>
     <w:link w:val="Footer"/>
@@ -5284,7 +3827,7 @@
       <w:szCs w:val="18"/>
     </w:rPr>
   </w:style>
-  <w:style w:type="character" w:styleId="BalloonTextChar" w:customStyle="1">
+  <w:style w:type="character" w:customStyle="1" w:styleId="BalloonTextChar">
     <w:name w:val="Balloon Text Char"/>
     <w:basedOn w:val="DefaultParagraphFont"/>
     <w:link w:val="BalloonText"/>
@@ -5307,174 +3850,12 @@
       <w:spacing w:before="100" w:beforeAutospacing="1" w:after="100" w:afterAutospacing="1" w:line="240" w:lineRule="auto"/>
     </w:pPr>
     <w:rPr>
-      <w:rFonts w:ascii="Times New Roman" w:hAnsi="Times New Roman" w:eastAsia="Times New Roman" w:cs="Times New Roman"/>
+      <w:rFonts w:ascii="Times New Roman" w:eastAsia="Times New Roman" w:hAnsi="Times New Roman" w:cs="Times New Roman"/>
       <w:sz w:val="24"/>
       <w:szCs w:val="24"/>
     </w:rPr>
   </w:style>
 </w:styles>
-</file>
-
-<file path=word/ink/ink1.xml><?xml version="1.0" encoding="utf-8"?>
-<inkml:ink xmlns:inkml="http://www.w3.org/2003/InkML">
-  <inkml:definitions>
-    <inkml:context xml:id="ctx0">
-      <inkml:inkSource xml:id="inkSrc0">
-        <inkml:traceFormat>
-          <inkml:channel name="X" type="integer" min="-2.14748E9" max="2.14748E9" units="cm"/>
-          <inkml:channel name="Y" type="integer" min="-2.14748E9" max="2.14748E9" units="cm"/>
-          <inkml:channel name="F" type="integer" max="32767" units="dev"/>
-        </inkml:traceFormat>
-        <inkml:channelProperties>
-          <inkml:channelProperty channel="X" name="resolution" value="1000" units="1/cm"/>
-          <inkml:channelProperty channel="Y" name="resolution" value="1000" units="1/cm"/>
-          <inkml:channelProperty channel="F" name="resolution" value="0" units="1/dev"/>
-        </inkml:channelProperties>
-      </inkml:inkSource>
-      <inkml:timestamp xml:id="ts0" timeString="2019-02-03T18:23:04.224"/>
-    </inkml:context>
-    <inkml:brush xml:id="br0">
-      <inkml:brushProperty name="width" value="0.08571" units="cm"/>
-      <inkml:brushProperty name="height" value="0.08571" units="cm"/>
-    </inkml:brush>
-  </inkml:definitions>
-  <inkml:trace contextRef="#ctx0" brushRef="#br0">204 40 6595,'-6'0'482,"2"0"-2,4 0-450,-4-5 90,3 4-73,-4-3 0,4 4 62,-2 0-61,2 0 1,-4 0 27,1 0-15,3-4 32,-3 3 4,0-4 35,2 5-85,-6-4 0,6 3 53,-5-2 2,5 2-63,-6 1 3,3 0 1,-2-4-65,1 1 77,4 0-27,-7 3 0,7 0 25,-5 0 6,5 0 21,-6 0-51,6 0 1,-5 1 31,4 2-14,-1-2-28,0 4 0,2-4 5,-5 2-12,5-2 0,-3 4-34,2-1 63,1-3-41,-2 7 0,1-5 15,0 3 0,-1-3 9,4 4-22,0-5 15,-4 7 4,3-4 0,-4 2 4,1-1 1,3-3-17,-2 4 1,2-4 3,1 3 1,0-2-1,0 2 1,0-3 15,0 4 3,-4-5 7,3 7-29,-4-4 0,5 2 15,0-1 3,0-4-18,0 7 0,0-7 16,0 5-27,0-5 23,0 7-1,0-8-24,0 7 0,0-6-14,0 5 16,5-5 0,-4 4-1,2-3-1,-2-2 6,-1 3 0,3-3-12,0 3 11,1-3 0,-3 3 3,2-4 15,-2 0-13,3 4-8,1-3 0,-4 4 6,8-5 1,-8 0-19,7 0 15,-7 0-4,8 0 1,-7 0-2,5 0-6,-5 0 0,3 0-7,-2 0 0,0-1-21,3-3 22,-4 3 0,4-3 9,-3 4 0,-2-1-4,2-2 1,3 2 0,-4-5-12,4 3-8,-3 2-2,5-8 1,-6 7-2,4-5 1,-4 4-5,1-3 0,2 2-94,-2-2 89,0 4 15,1-7 0,-2 4 0,3-2-32,-2 1 4,-2 4 57,4-7 1,-4 7 3,2-5 5,-2 5 12,3-7 0,-3 7-43,3-4 119,-3 4-102,3-3 0,-4 4 4,0-2 98,0 2 89,0-4-4,0 5-167,0-4 45,0 3-122,0-3 160,0 4-58,0-5-126,0 4 60,0-3-161,0 4 173,-4 0 1,3 1 108,-3 2 0,3 0-87,1 3 11,0-4 27,0 7 0,-1-5-24,-2 3 14,2 1 10,-3-2-54,4 3 26,0 1 0,0 0-20,0 0 14,0-5 0,0 4 1,0-3 1,0 0-6,0 0 1,0-3 15,0 4-25,0-5 12,0 7 0,0-7-1,0 4 1,0-2 16,0 2-18,0-4 0,0 4-60,0-3-80,4-2 0,-2 5-68,5-3 0,-4-2 79,3 2 0,-2-2-178,2-1 1,-3 0 78,4 0 1,-4 0 22,4 0 54,-1 0 0,4 0 139,0 0 0,-1-4 0,1-2 0</inkml:trace>
-</inkml:ink>
-</file>
-
-<file path=word/ink/ink2.xml><?xml version="1.0" encoding="utf-8"?>
-<inkml:ink xmlns:inkml="http://www.w3.org/2003/InkML">
-  <inkml:definitions>
-    <inkml:context xml:id="ctx0">
-      <inkml:inkSource xml:id="inkSrc0">
-        <inkml:traceFormat>
-          <inkml:channel name="X" type="integer" min="-2.14748E9" max="2.14748E9" units="cm"/>
-          <inkml:channel name="Y" type="integer" min="-2.14748E9" max="2.14748E9" units="cm"/>
-          <inkml:channel name="F" type="integer" max="32767" units="dev"/>
-        </inkml:traceFormat>
-        <inkml:channelProperties>
-          <inkml:channelProperty channel="X" name="resolution" value="1000" units="1/cm"/>
-          <inkml:channelProperty channel="Y" name="resolution" value="1000" units="1/cm"/>
-          <inkml:channelProperty channel="F" name="resolution" value="0" units="1/dev"/>
-        </inkml:channelProperties>
-      </inkml:inkSource>
-      <inkml:timestamp xml:id="ts0" timeString="2019-02-03T18:23:07.383"/>
-    </inkml:context>
-    <inkml:brush xml:id="br0">
-      <inkml:brushProperty name="width" value="0.08571" units="cm"/>
-      <inkml:brushProperty name="height" value="0.08571" units="cm"/>
-    </inkml:brush>
-  </inkml:definitions>
-  <inkml:trace contextRef="#ctx0" brushRef="#br0">39 10 7569,'-4'-5'-737,"3"1"907,-4 4 622,5 0-753,-4 0 105,3 0-68,-3 0 43,4 0-57,0 4 0,0-2 3,0 5 0,-1-4-7,-3 3 1,3-2 67,-2 2-63,2 1 0,1 2-29,0 1 0,0-3-16,0-1 0,0 1-6,0 2 1,0-2-77,0-1 96,0 1 1,0 3-7,0-1 0,0 1-12,0 0 1,0-4 8,0 1 0,0-1-6,0 4 0,0 0 3,0 0-87,0-5 1,0 4 81,0-3 21,0 3-28,0-4 1,-1 4 46,-2-3 1,1 0-28,-1 0 64,2 1-55,1 3-14,0-1 1,0-2 52,0-1-36,0-3 1,0 2 40,0-2-2,0-2-65,0 4 40,0-5-3,0 4 1,0-3-24,0 3 185,0-4-192,0-4 0,0 2-5,0-5 1,1 5 0,1-2-85,2 0 29,-1 2 19,-3-6 1,0 6 8,0-5 0,3 4 8,0-4 0,1 5 1,-3-5 1,2 3 0,-2 0-1,2 1 2,-2 2 1,3-5 3,-1 3-13,0 2 4,1-3 0,-2 3-28,1-3 29,2 3-7,-4-3 3,8 4-3,-8 0-1,8 0 0,-7-3-101,4-1 96,-3 1 1,2 3-21,-2 0 1,-2 0 1,4 0 1,-2 0 14,-2 0 0,4 0-4,-1 0 1,-3 1 23,2 2 0,-1-1-6,1 1 45,-1-2 1,5 0-37,-4 2 1,1-2 1,-3 5 29,2-3-36,-2-2 1,4 7 9,-1-5 1,-3 1-8,2-1 0,-1-1 4,1 1 20,-2 2 1,4-3 32,-5 5 0,3-4-1,0 4 4,1-5-28,-4 6 1,1-3-14,2 1 1,-2 0 1,2-3 1,-2-1 25,-1 5 4,0-5-17,0 6 0,0-5-10,0 3 2,0-4-16,0 7 0,0-7 10,0 5 7,0-5 4,0 2-64,0 0 63,0-3 0,0 4-20,-4-1-26,3-3 1,-3 5 41,4-3 1,-5-2 14,4 3 0,-4-4-20,1 0 6,3 0 0,-4 0-13,2 0 0,1 0 23,-5 0-21,5 0-12,-7 0 0,7 0 10,-4 0 0,2 0 8,-2 0-51,4 0 49,-7 0 27,4 0 0,-1 0-38,0 0 1,2 0 16,-2 0 3,4-4 1,-4 3 90,3-2-62,2 2-26,-8 1 1,8-2-3,-2-1 26,-2 2 55,3-3-58,-6 4-25,7 0 0,-4-1 1,5-3 0,-1 3-85,-2-2 106,2 2-26,-3 1 0,4-1-224,0-2 142,0 2-318,0-4 107,0 5 185,0-4-322,0 3-528,0-3 0,1 2 155,2-1 778,-2 2 0,8-3 0,-4 4 0</inkml:trace>
-</inkml:ink>
-</file>
-
-<file path=word/ink/ink3.xml><?xml version="1.0" encoding="utf-8"?>
-<inkml:ink xmlns:inkml="http://www.w3.org/2003/InkML">
-  <inkml:definitions>
-    <inkml:context xml:id="ctx0">
-      <inkml:inkSource xml:id="inkSrc0">
-        <inkml:traceFormat>
-          <inkml:channel name="X" type="integer" min="-2.14748E9" max="2.14748E9" units="cm"/>
-          <inkml:channel name="Y" type="integer" min="-2.14748E9" max="2.14748E9" units="cm"/>
-          <inkml:channel name="F" type="integer" max="32767" units="dev"/>
-        </inkml:traceFormat>
-        <inkml:channelProperties>
-          <inkml:channelProperty channel="X" name="resolution" value="1000" units="1/cm"/>
-          <inkml:channelProperty channel="Y" name="resolution" value="1000" units="1/cm"/>
-          <inkml:channelProperty channel="F" name="resolution" value="0" units="1/dev"/>
-        </inkml:channelProperties>
-      </inkml:inkSource>
-      <inkml:timestamp xml:id="ts0" timeString="2019-02-03T18:23:12.182"/>
-    </inkml:context>
-    <inkml:brush xml:id="br0">
-      <inkml:brushProperty name="width" value="0.08571" units="cm"/>
-      <inkml:brushProperty name="height" value="0.08571" units="cm"/>
-    </inkml:brush>
-  </inkml:definitions>
-  <inkml:trace contextRef="#ctx0" brushRef="#br0">185 59 6518,'0'-5'754,"0"0"-117,0 5-528,0-4 8,0 3-54,0-3 0,1 4 82,2 0 69,-1 0-59,2 0-33,-4 0-197,0-5 97,0 4 12,-4-3 1,2 3-55,-1-3 0,1 3-43,-1-2 106,2 2 0,-4 0-14,5-2 1,-4 2 8,-1-4 25,-1 5-18,-2 0 16,2-4 28,1 3-3,-4-3 0,7 4 8,-5 0-48,5 0 0,-3 0 59,2 0-62,2 0 1,-4 0-20,2 0 57,2 0 5,-4 0-22,1 0-77,3 0 47,-8 0 0,7 0-23,-4 0 0,3 1 34,0 2 1,1-2 19,-1 2-55,2 3 0,-5-5 50,3 2-27,2 2 1,-4-2-1,1 3-64,3-4 1,-4 6 40,2-5 0,2 1-5,-3 0 0,3-2-43,1 4 61,-4-4-38,3 7 0,-4-7 27,5 5-4,-4-5-11,3 7-7,-3-4 0,3 4 3,-3-3 2,3 3 1,-3-7-20,4 4 1,0-3 21,0 3 0,0-3-9,0 4 3,0-5 2,0 7 1,0-7-8,0 4 24,0-3-20,0 5 1,0-6-6,0 5 19,0-5 1,0 4-12,0-3 40,0-2 0,0 4-35,0-1 0,1-3 1,2 2 0,-2-1 33,3 1-21,-3-2 1,0 4 3,2-5 4,-2 4-31,8-3 0,-8 4 23,2-1-17,3-3 0,-4 3 9,4-4-4,-4 4-2,7-2 0,-7 2-2,5-4 1,-5 1 3,1 2 0,-1-2 0,1 3-1,-1-3 1,6-1 0,-6 0-1,5 0 1,-5 0 0,7 0 0,-7 0-10,4 0-58,-4 0 55,6 0 0,-6 0-16,5 0 12,-5 0 0,3 0-3,-1 0 13,-3 0-15,7 0-7,-6 0 26,6 0 43,-7 0-46,8 0 1,-8-1 0,2-3 1,-1 3-11,2-2 10,-3 2 1,4 1 0,-2 0 0,-1-1-6,1-2-12,-2 1 0,0-2 2,2 4-12,-2 0 1,4 0 2,-5-4 41,0 3-33,4-4 5,-3 5 0,3 0-1481,-4 0 1381,0-4-668,0 3 330,0-3 454,5 4 0,-4 0 0,3 0 0</inkml:trace>
-</inkml:ink>
-</file>
-
-<file path=word/ink/ink4.xml><?xml version="1.0" encoding="utf-8"?>
-<inkml:ink xmlns:inkml="http://www.w3.org/2003/InkML">
-  <inkml:definitions>
-    <inkml:context xml:id="ctx0">
-      <inkml:inkSource xml:id="inkSrc0">
-        <inkml:traceFormat>
-          <inkml:channel name="X" type="integer" min="-2.14748E9" max="2.14748E9" units="cm"/>
-          <inkml:channel name="Y" type="integer" min="-2.14748E9" max="2.14748E9" units="cm"/>
-          <inkml:channel name="F" type="integer" max="32767" units="dev"/>
-        </inkml:traceFormat>
-        <inkml:channelProperties>
-          <inkml:channelProperty channel="X" name="resolution" value="1000" units="1/cm"/>
-          <inkml:channelProperty channel="Y" name="resolution" value="1000" units="1/cm"/>
-          <inkml:channelProperty channel="F" name="resolution" value="0" units="1/dev"/>
-        </inkml:channelProperties>
-      </inkml:inkSource>
-      <inkml:timestamp xml:id="ts0" timeString="2019-02-03T18:22:52.005"/>
-    </inkml:context>
-    <inkml:brush xml:id="br0">
-      <inkml:brushProperty name="width" value="0.08571" units="cm"/>
-      <inkml:brushProperty name="height" value="0.08571" units="cm"/>
-    </inkml:brush>
-  </inkml:definitions>
-  <inkml:trace contextRef="#ctx0" brushRef="#br0">58 40 7129,'-6'0'449,"2"0"634,4 0-1115,-5 0 54,4 0-60,-3 0-27,4 0-76,4-4 62,-3 2 38,8-2 0,-7 4-35,5 0 29,-5 0 10,7 0-10,-8 0 46,7 0 1,-7 1-22,3 2 0,-3 0 76,-1 3-91,0-4 25,0 7 0,0-7 28,0 5 1,-1-4-23,-3 3 1,3-3-3,-7 1 48,2 0 1,0-3-44,-1 3 1,4-3 65,-3-1 0,2 0-24,-2 0 1,4-4 51,-5 1-41,5 0 1,-4 0-24,3-1 0,2 0 82,-2 1-43,2 2-34,1-8 1,0 7 35,0-5-110,0 5 61,0-6 1,3 5-7,0-3 0,2 4 24,-2-1-6,-2-3-51,8 5 1,-8-3-4,5 4 1,-2 0-26,2 0-5,-4 0 15,7 0-13,-8 4-34,8 1 77,-8 5 0,3-3 23,-4-1-37,0 1-7,0 2-4,0 1 27,0 0 10,-4 0 1,2-5-4,-5-2 1,4-2 2,-4-1 0,4 0 67,-3 0-73,3 0 51,-5 0-48,3 0 0,-1-4 1,-1-2 37,5 1 1,-3-2-26,1 3 9,3-3 5,-3 1 140,4-3-122,0-1-5,0 0-35,4 0 12,2 5 1,0-3 19,1 5-58,-1 0 0,0 3 39,0 0 1,-2 0-2,2 0 0,-3 0-6,4 0 0,-4 0-89,4 0 1,-5 1 66,1 2 1,1-1-16,0 5 19,-1-1 3,-3 4 1,0 0 26,0 0 1,0-4 1,0 1 0,0-4-24,0 3 1,-3-2 3,-1 2 1,0-3-8,1 4 0,1-5 2,-5 1 1,4 2-4,-4-2 8,5 0 0,-3-3 55,1 0-46,3 0-18,-7 0 0,8-1 13,-4-2-62,3-3 1,1-3 54,0-1 0,1 1-38,3 3 0,-4-3 31,3 3 1,1 0-10,0 0 23,3 3-22,-1-5 0,2 6 32,-1-5-34,1 5 63,-2-2-49,4 4 0,-3 1 48,0 2 0,-2-1-4,-2 5 1,-2-4 55,3 3-55,-3 1 1,-1 3-23,0-1 1,0-2 96,0-1 1,0-2-50,0 2-8,0-4 24,-5 7-149,0-8 64,-5 3 0,5-4-22,-2 0-57,1 0 92,0-4 1,-1 2-12,4-5 1,-4 4-8,4-3 0,0 2-43,3-2 1,0 3-2,0-4 1,0 4 9,0-4 1,0 4-10,0-3 0,1 2 34,2-2-3,-2 4 1,7-4 51,-5 3-67,4 2-2,-1-3 59,4 4 0,-5 0-42,2 0 1,-4 0 25,3 0-13,-4 0 0,6 1 103,-5 2 1,1-1 9,-4 5 205,0-5-138,0 6-78,0-2 1,-2-1 13,-1-1-44,2 1 1,-6-3-44,3 5-197,-3-5 207,1 2-1485,2-4 698,-5 0 750,8 0 0,-3 0 0,4 0 0</inkml:trace>
-</inkml:ink>
-</file>
-
-<file path=word/ink/ink5.xml><?xml version="1.0" encoding="utf-8"?>
-<inkml:ink xmlns:inkml="http://www.w3.org/2003/InkML">
-  <inkml:definitions>
-    <inkml:context xml:id="ctx0">
-      <inkml:inkSource xml:id="inkSrc0">
-        <inkml:traceFormat>
-          <inkml:channel name="X" type="integer" min="-2.14748E9" max="2.14748E9" units="cm"/>
-          <inkml:channel name="Y" type="integer" min="-2.14748E9" max="2.14748E9" units="cm"/>
-          <inkml:channel name="F" type="integer" max="32767" units="dev"/>
-        </inkml:traceFormat>
-        <inkml:channelProperties>
-          <inkml:channelProperty channel="X" name="resolution" value="1000" units="1/cm"/>
-          <inkml:channelProperty channel="Y" name="resolution" value="1000" units="1/cm"/>
-          <inkml:channelProperty channel="F" name="resolution" value="0" units="1/dev"/>
-        </inkml:channelProperties>
-      </inkml:inkSource>
-      <inkml:timestamp xml:id="ts0" timeString="2019-02-03T18:22:53.890"/>
-    </inkml:context>
-    <inkml:brush xml:id="br0">
-      <inkml:brushProperty name="width" value="0.08571" units="cm"/>
-      <inkml:brushProperty name="height" value="0.08571" units="cm"/>
-    </inkml:brush>
-  </inkml:definitions>
-  <inkml:trace contextRef="#ctx0" brushRef="#br0">87 10 7569,'-6'0'-140,"2"0"467,0 0-119,3 0-91,-8 0 1,8 1 27,-2 3 181,2-3-295,1 3 145,0-4-110,0 4 74,0-2-96,0 2 275,0-4-201,-5 0-7,4 0-63,-3-4 0,4 1-11,0-3-30,0 4 1,0-4-18,0 3-12,0 2 1,1-3 71,2 4-20,-2 0-261,4 0 55,-5 0 113,4 0 34,-3 0 0,4 1 13,-1 2 1,-3-1-19,2 5 1,-2-4-15,-1 3 42,0 1 1,0 3-27,0-1 13,0 1 119,0 0-110,0-5 1,-3 1-8,0-3 239,-5-2-222,7 3 1,-8-4 5,3 0 1,0 0 9,0 0 1,4-3 154,-5 0 1,5-2 76,-1 2-95,-3 2-85,5-8 1,-4 7-5,1-4 1,3 3-85,-2-4 128,2 5-50,1-7 1,3 7-13,1-4 0,0 3-155,-1 0-31,-2 2-13,8 1 0,-4 0 36,4 0 1,-2 0 96,-1 0 0,-3 3-15,4 1 0,-4 2-28,4-3 39,-5 5-40,6-3 121,-7 5-78,4 0 23,-5 0-73,0-1 58,0 1 0,-1-1-20,-3-3 1,2 0 17,-4-3 1,3-2 27,-4 2 1,4-2-44,-4-1 171,5 0-129,-7 0 1,7 0 27,-4 0 27,5-4-43,-4-1 17,5-5 1,0 0-24,0 0 0,0 4 25,0-1 0,0 4-22,0-3 0,4 2 44,-2-2 0,4 3-78,-2-4-7,3 5 69,-1-2-22,3 4 1,1 0-235,0 0 135,-5 0 55,4 4 1,-8 0 6,6 3 0,-5-2 11,1-2 21,-2 3 10,-1 4-13,0-1-17,0 1 0,-3-3 4,0-1 0,-2-4-2,3 1 1,0-1-52,-5-2 1,4 0 46,-3 0-23,-1 0 19,-3 0 1,4-2-1,-1-1 1,5 1 4,-1-4 1,-1 2-8,0-2 0,1 3 12,3-4 1,0 4-10,0-4 0,0 4 3,0-3 1,1 2-2,2-2 1,0 3 125,3-4-74,-4 5 0,7-6 5,-3 5 1,0 0-68,0 3 1,-2-1 30,2-2 1,-3 1-40,4-1 0,-5 2 37,5 1 1,-4 0 26,3 0-27,-4 4 0,6-1-59,-5 3 1,1-3 79,-4 4 0,0-4 73,0 4 1,0-4-106,0 3 1,0-2 15,0 2 1,0-3 47,0 4-43,-5-5 0,3 6-23,-4-5 1,2 0 22,-2-3 0,3 0-100,-4 0 61,2 0 0,-5 0-13,0 0 0,4-3-194,-1 0 213,5-5-278,-7 3 214,8-5 0,-3 0-167,4 0 1,0 4-127,0-1-96,4 1 0,0-1 130,3 1 0,2 4 328,-3-2 0,3 8 0,1 1 0</inkml:trace>
-</inkml:ink>
-</file>
-
-<file path=word/ink/ink6.xml><?xml version="1.0" encoding="utf-8"?>
-<inkml:ink xmlns:inkml="http://www.w3.org/2003/InkML">
-  <inkml:definitions>
-    <inkml:context xml:id="ctx0">
-      <inkml:inkSource xml:id="inkSrc0">
-        <inkml:traceFormat>
-          <inkml:channel name="X" type="integer" min="-2.14748E9" max="2.14748E9" units="cm"/>
-          <inkml:channel name="Y" type="integer" min="-2.14748E9" max="2.14748E9" units="cm"/>
-          <inkml:channel name="F" type="integer" max="32767" units="dev"/>
-        </inkml:traceFormat>
-        <inkml:channelProperties>
-          <inkml:channelProperty channel="X" name="resolution" value="1000" units="1/cm"/>
-          <inkml:channelProperty channel="Y" name="resolution" value="1000" units="1/cm"/>
-          <inkml:channelProperty channel="F" name="resolution" value="0" units="1/dev"/>
-        </inkml:channelProperties>
-      </inkml:inkSource>
-      <inkml:timestamp xml:id="ts0" timeString="2019-02-03T18:23:01.107"/>
-    </inkml:context>
-    <inkml:brush xml:id="br0">
-      <inkml:brushProperty name="width" value="0.08571" units="cm"/>
-      <inkml:brushProperty name="height" value="0.08571" units="cm"/>
-    </inkml:brush>
-  </inkml:definitions>
-  <inkml:trace contextRef="#ctx0" brushRef="#br0">39 69 7051,'0'-6'118,"0"2"411,0 4-474,0 4 72,0-2-121,0 5 116,0-6-19,0 8-27,0-8 12,0 3 263,0-4-275,-4 0-30,3 0-12,-3 0 43,4 0-42,0-4 0,0 2-105,0-5 89,0 5 0,0-2 9,0 1 1,0 0 7,0-3-55,0 4 11,0-7 47,0 8-3,4-3-173,1 4-143,0 0 164,4 0 91,-4 0-17,5 0 0,-1 1 1,-3 2 0,1-1 34,-4 5 1,1-5 0,0 1-49,-3 2 18,7 1 144,-6 3-39,2 0-56,-4-3-3,0 2 1,-1-5 8,-2 3 0,0-4-11,-3 2 196,4-3-179,-7-1 162,5 0-135,-6 0 0,0 0 0,4 0 31,-1 0 0,5-5-12,-7 0 4,8-5-33,-3 0 1,4 1 30,0 0-40,0-1 1,0 0 19,0 1 0,0 2 21,0 1 1,1 2-54,2-2-131,-2 4-4,8-7-13,-4 8 153,1-3-138,2 4 0,-5 0 105,3 0 0,-3 3-38,3 0 1,-3 4 8,4-4 1,-5 4-5,1 0 1,1-2 24,0 2 1,-1-1 5,-3 4 1,0-3 43,0-2-70,0 2 2,0 2 63,0 1 1,-3-3-53,-1-1 13,-3-4 1,5 4-1,-5-3 1,4-2 58,-3 2 36,0-2-87,0-1 1,-2 0 181,1 0-173,-1 0 0,1-1 175,1-2-168,4 2 0,-5-4 17,4 1 14,-5 3-14,7-7 0,-7 2 25,5-4-1,0 5 2,3-4 0,0 5-17,0-6 0,0 4 46,0-1-29,0 5-157,0-7 122,4 8 1,-3-4-25,3 2 0,1 1-69,2-1 1,-2 2 97,0 1-18,2 0 1,3 3-138,-1 1 1,-2 2 49,-1-3 52,1 5 9,-2-3-2,3 5 1,-7-3 2,2-2 0,-2 2 7,-1 2 0,0-2-6,0-1-18,0 1 19,0 3 1,-3-4 21,0 1 13,-4-5 0,5 2-36,-4-4 167,-1 0-127,-3 0 1,1 0 6,-1 0 1,3 0-2,2 0 0,2-3 7,-4 0 0,5-2-15,-1 2 1,-2 1 40,2-5 23,0 1-66,3-4 0,0 4 35,0-1 1,0 1 3,0-3 1,3 2-28,0 1 0,2 3-3,-2-4 1,-1 4 1,5-4 7,-1 5 0,3-2 40,1 4-87,-1 0 1,1 1-153,0 2 0,-4-2 88,0 3 0,-3 0 38,4-1 1,-4 4 39,3-4-17,-3 4 0,1-4-8,-4 2 0,0-2-1,0 4 0,0-4 10,0 4 17,0-1-15,0 4-63,-4 0 61,2-5 1,-5 0 44,4-1-44,-5-3 0,6 3 116,-4-4 0,3 0-114,-3 0 94,3 0-78,-5 0 1,6 0 25,-5 0-5,5 0 1,-2-1-34,4-2 0,0 1 3,0-5-10,0 5 1,0-7 23,0 4-10,0-5 1,0 4 6,0-1-8,4 5 0,-2-2 2,5 4-68,-5 0 0,3 0 34,-2 0-12,-1 0 9,6 0 21,-7 0 1,4 1-22,-5 2 5,3-2 14,-2 8 0,3-7-4,-4 4-628,0-3 253,0 5-155,0-7-600,0 4 1009,0-5 0,-4 0 1,0 0-1</inkml:trace>
-</inkml:ink>
 </file>
 
 <file path=word/theme/theme1.xml><?xml version="1.0" encoding="utf-8"?>
@@ -5923,6 +4304,12 @@
 </file>
 
 <file path=customXml/item2.xml><?xml version="1.0" encoding="utf-8"?>
+<p:properties xmlns:p="http://schemas.microsoft.com/office/2006/metadata/properties" xmlns:xsi="http://www.w3.org/2001/XMLSchema-instance" xmlns:pc="http://schemas.microsoft.com/office/infopath/2007/PartnerControls">
+  <documentManagement/>
+</p:properties>
+</file>
+
+<file path=customXml/item3.xml><?xml version="1.0" encoding="utf-8"?>
 <?mso-contentType ?>
 <FormTemplates xmlns="http://schemas.microsoft.com/sharepoint/v3/contenttype/forms">
   <Display>DocumentLibraryForm</Display>
@@ -5931,31 +4318,44 @@
 </FormTemplates>
 </file>
 
-<file path=customXml/item3.xml><?xml version="1.0" encoding="utf-8"?>
-<p:properties xmlns:p="http://schemas.microsoft.com/office/2006/metadata/properties" xmlns:xsi="http://www.w3.org/2001/XMLSchema-instance" xmlns:pc="http://schemas.microsoft.com/office/infopath/2007/PartnerControls">
-  <documentManagement/>
-</p:properties>
-</file>
-
 <file path=customXml/itemProps1.xml><?xml version="1.0" encoding="utf-8"?>
-<ds:datastoreItem xmlns:ds="http://schemas.openxmlformats.org/officeDocument/2006/customXml" ds:itemID="{14531DCD-E499-43EF-A329-146F3B50CB49}"/>
+<ds:datastoreItem xmlns:ds="http://schemas.openxmlformats.org/officeDocument/2006/customXml" ds:itemID="{14531DCD-E499-43EF-A329-146F3B50CB49}">
+  <ds:schemaRefs>
+    <ds:schemaRef ds:uri="http://schemas.microsoft.com/office/2006/metadata/contentType"/>
+    <ds:schemaRef ds:uri="http://schemas.microsoft.com/office/2006/metadata/properties/metaAttributes"/>
+    <ds:schemaRef ds:uri="http://www.w3.org/2001/XMLSchema"/>
+    <ds:schemaRef ds:uri="http://schemas.microsoft.com/office/2006/metadata/properties"/>
+    <ds:schemaRef ds:uri="fb41178e-6c7a-4d3a-b514-1dd3bc275ba0"/>
+    <ds:schemaRef ds:uri="http://schemas.microsoft.com/office/2006/documentManagement/types"/>
+    <ds:schemaRef ds:uri="http://schemas.microsoft.com/office/infopath/2007/PartnerControls"/>
+    <ds:schemaRef ds:uri="http://schemas.openxmlformats.org/package/2006/metadata/core-properties"/>
+    <ds:schemaRef ds:uri="http://purl.org/dc/elements/1.1/"/>
+    <ds:schemaRef ds:uri="http://purl.org/dc/terms/"/>
+    <ds:schemaRef ds:uri="http://schemas.microsoft.com/internal/obd"/>
+  </ds:schemaRefs>
+</ds:datastoreItem>
 </file>
 
 <file path=customXml/itemProps2.xml><?xml version="1.0" encoding="utf-8"?>
+<ds:datastoreItem xmlns:ds="http://schemas.openxmlformats.org/officeDocument/2006/customXml" ds:itemID="{2EC5B8BE-8313-4664-8658-041F7D912736}">
+  <ds:schemaRefs>
+    <ds:schemaRef ds:uri="http://schemas.microsoft.com/office/2006/documentManagement/types"/>
+    <ds:schemaRef ds:uri="http://schemas.microsoft.com/office/2006/metadata/properties"/>
+    <ds:schemaRef ds:uri="http://schemas.microsoft.com/office/infopath/2007/PartnerControls"/>
+    <ds:schemaRef ds:uri="http://purl.org/dc/terms/"/>
+    <ds:schemaRef ds:uri="http://purl.org/dc/elements/1.1/"/>
+    <ds:schemaRef ds:uri="http://purl.org/dc/dcmitype/"/>
+    <ds:schemaRef ds:uri="http://schemas.openxmlformats.org/package/2006/metadata/core-properties"/>
+    <ds:schemaRef ds:uri="fb41178e-6c7a-4d3a-b514-1dd3bc275ba0"/>
+    <ds:schemaRef ds:uri="http://www.w3.org/XML/1998/namespace"/>
+  </ds:schemaRefs>
+</ds:datastoreItem>
+</file>
+
+<file path=customXml/itemProps3.xml><?xml version="1.0" encoding="utf-8"?>
 <ds:datastoreItem xmlns:ds="http://schemas.openxmlformats.org/officeDocument/2006/customXml" ds:itemID="{F8392D87-0FDB-4FB9-BEEA-3E1E7B114EC2}">
   <ds:schemaRefs>
     <ds:schemaRef ds:uri="http://schemas.microsoft.com/sharepoint/v3/contenttype/forms"/>
   </ds:schemaRefs>
 </ds:datastoreItem>
-</file>
-
-<file path=customXml/itemProps3.xml><?xml version="1.0" encoding="utf-8"?>
-<ds:datastoreItem xmlns:ds="http://schemas.openxmlformats.org/officeDocument/2006/customXml" ds:itemID="{2EC5B8BE-8313-4664-8658-041F7D912736}">
-  <ds:schemaRefs>
-    <ds:schemaRef ds:uri="http://schemas.microsoft.com/office/2006/metadata/properties"/>
-    <ds:schemaRef ds:uri="http://schemas.microsoft.com/office/infopath/2007/PartnerControls"/>
-    <ds:schemaRef ds:uri="http://schemas.microsoft.com/sharepoint/v3"/>
-    <ds:schemaRef ds:uri="c5cdd3aa-262d-4dd5-814d-917a5eaad98d"/>
-  </ds:schemaRefs>
-</ds:datastoreItem>
 </file>
</xml_diff>